<commit_message>
Updated resume with promotion
</commit_message>
<xml_diff>
--- a/docs/max_s_haberman_resume.docx
+++ b/docs/max_s_haberman_resume.docx
@@ -14,15 +14,15 @@
         <w:jc w:val="center"/>
         <w:rPr>
           <w:rFonts w:ascii="Helvetica Neue" w:cs="Helvetica Neue" w:eastAsia="Helvetica Neue" w:hAnsi="Helvetica Neue"/>
-          <w:sz w:val="20"/>
-          <w:szCs w:val="20"/>
-        </w:rPr>
-      </w:pPr>
-      <w:r>
-        <w:rPr>
-          <w:rFonts w:ascii="Helvetica Neue" w:cs="Helvetica Neue" w:eastAsia="Helvetica Neue" w:hAnsi="Helvetica Neue"/>
-          <w:sz w:val="20"/>
-          <w:szCs w:val="20"/>
+          <w:sz w:val="28"/>
+          <w:szCs w:val="28"/>
+        </w:rPr>
+      </w:pPr>
+      <w:r>
+        <w:rPr>
+          <w:rFonts w:ascii="Helvetica Neue" w:cs="Helvetica Neue" w:eastAsia="Helvetica Neue" w:hAnsi="Helvetica Neue"/>
+          <w:sz w:val="28"/>
+          <w:szCs w:val="28"/>
           <w:rtl w:val="0"/>
         </w:rPr>
         <w:t xml:space="preserve">Max S. Haberman</w:t>
@@ -185,13 +185,15 @@
         <w:ind w:left="0" w:right="0" w:firstLine="0"/>
         <w:rPr>
           <w:rFonts w:ascii="Helvetica Neue" w:cs="Helvetica Neue" w:eastAsia="Helvetica Neue" w:hAnsi="Helvetica Neue"/>
-          <w:sz w:val="20"/>
-          <w:szCs w:val="20"/>
-        </w:rPr>
-      </w:pPr>
-      <w:r>
-        <w:rPr>
-          <w:rFonts w:ascii="Helvetica Neue" w:cs="Helvetica Neue" w:eastAsia="Helvetica Neue" w:hAnsi="Helvetica Neue"/>
+          <w:b w:val="1"/>
+          <w:sz w:val="20"/>
+          <w:szCs w:val="20"/>
+        </w:rPr>
+      </w:pPr>
+      <w:r>
+        <w:rPr>
+          <w:rFonts w:ascii="Helvetica Neue" w:cs="Helvetica Neue" w:eastAsia="Helvetica Neue" w:hAnsi="Helvetica Neue"/>
+          <w:b w:val="1"/>
           <w:sz w:val="24"/>
           <w:szCs w:val="24"/>
           <w:rtl w:val="0"/>
@@ -479,28 +481,20 @@
         <w:ind w:left="0" w:right="0" w:firstLine="0"/>
         <w:rPr>
           <w:rFonts w:ascii="Helvetica Neue" w:cs="Helvetica Neue" w:eastAsia="Helvetica Neue" w:hAnsi="Helvetica Neue"/>
-          <w:sz w:val="20"/>
-          <w:szCs w:val="20"/>
-        </w:rPr>
-      </w:pPr>
-      <w:r>
-        <w:rPr>
-          <w:rFonts w:ascii="Helvetica Neue" w:cs="Helvetica Neue" w:eastAsia="Helvetica Neue" w:hAnsi="Helvetica Neue"/>
           <w:b w:val="1"/>
-          <w:sz w:val="20"/>
-          <w:szCs w:val="20"/>
-          <w:rtl w:val="0"/>
-        </w:rPr>
-        <w:t xml:space="preserve">Languages</w:t>
-      </w:r>
-      <w:r>
-        <w:rPr>
-          <w:rFonts w:ascii="Helvetica Neue" w:cs="Helvetica Neue" w:eastAsia="Helvetica Neue" w:hAnsi="Helvetica Neue"/>
-          <w:sz w:val="20"/>
-          <w:szCs w:val="20"/>
-          <w:rtl w:val="0"/>
-        </w:rPr>
-        <w:t xml:space="preserve">: Dart, Python, JavaScript, HTML, CSS, Google Apps Script, JSON, PHP, Kotlin, Java, C++</w:t>
+          <w:sz w:val="24"/>
+          <w:szCs w:val="24"/>
+        </w:rPr>
+      </w:pPr>
+      <w:r>
+        <w:rPr>
+          <w:rFonts w:ascii="Helvetica Neue" w:cs="Helvetica Neue" w:eastAsia="Helvetica Neue" w:hAnsi="Helvetica Neue"/>
+          <w:b w:val="1"/>
+          <w:sz w:val="24"/>
+          <w:szCs w:val="24"/>
+          <w:rtl w:val="0"/>
+        </w:rPr>
+        <w:t xml:space="preserve">Skills</w:t>
       </w:r>
     </w:p>
     <w:p>
@@ -524,6 +518,39 @@
           <w:szCs w:val="20"/>
           <w:rtl w:val="0"/>
         </w:rPr>
+        <w:t xml:space="preserve">Languages</w:t>
+      </w:r>
+      <w:r>
+        <w:rPr>
+          <w:rFonts w:ascii="Helvetica Neue" w:cs="Helvetica Neue" w:eastAsia="Helvetica Neue" w:hAnsi="Helvetica Neue"/>
+          <w:sz w:val="20"/>
+          <w:szCs w:val="20"/>
+          <w:rtl w:val="0"/>
+        </w:rPr>
+        <w:t xml:space="preserve">: Dart, Python, JavaScript, HTML, CSS, Google Apps Script, JSON, PHP, Kotlin, Java, C++</w:t>
+      </w:r>
+    </w:p>
+    <w:p>
+      <w:pPr>
+        <w:pStyle w:val="Heading2"/>
+        <w:keepNext w:val="0"/>
+        <w:keepLines w:val="0"/>
+        <w:spacing w:after="0" w:before="0" w:line="276" w:lineRule="auto"/>
+        <w:ind w:left="0" w:right="0" w:firstLine="0"/>
+        <w:rPr>
+          <w:rFonts w:ascii="Helvetica Neue" w:cs="Helvetica Neue" w:eastAsia="Helvetica Neue" w:hAnsi="Helvetica Neue"/>
+          <w:sz w:val="20"/>
+          <w:szCs w:val="20"/>
+        </w:rPr>
+      </w:pPr>
+      <w:r>
+        <w:rPr>
+          <w:rFonts w:ascii="Helvetica Neue" w:cs="Helvetica Neue" w:eastAsia="Helvetica Neue" w:hAnsi="Helvetica Neue"/>
+          <w:b w:val="1"/>
+          <w:sz w:val="20"/>
+          <w:szCs w:val="20"/>
+          <w:rtl w:val="0"/>
+        </w:rPr>
         <w:t xml:space="preserve">Frameworks and SDKs</w:t>
       </w:r>
       <w:r>
@@ -571,6 +598,7 @@
         <w:ind w:left="0" w:right="0" w:firstLine="0"/>
         <w:rPr>
           <w:rFonts w:ascii="Helvetica Neue" w:cs="Helvetica Neue" w:eastAsia="Helvetica Neue" w:hAnsi="Helvetica Neue"/>
+          <w:b w:val="1"/>
           <w:sz w:val="16"/>
           <w:szCs w:val="16"/>
         </w:rPr>
@@ -590,6 +618,7 @@
         <w:ind w:left="0" w:right="0" w:firstLine="0"/>
         <w:rPr>
           <w:rFonts w:ascii="Helvetica Neue" w:cs="Helvetica Neue" w:eastAsia="Helvetica Neue" w:hAnsi="Helvetica Neue"/>
+          <w:b w:val="1"/>
           <w:sz w:val="24"/>
           <w:szCs w:val="24"/>
         </w:rPr>
@@ -597,6 +626,7 @@
       <w:r>
         <w:rPr>
           <w:rFonts w:ascii="Helvetica Neue" w:cs="Helvetica Neue" w:eastAsia="Helvetica Neue" w:hAnsi="Helvetica Neue"/>
+          <w:b w:val="1"/>
           <w:sz w:val="24"/>
           <w:szCs w:val="24"/>
           <w:rtl w:val="0"/>
@@ -1138,6 +1168,7 @@
         <w:ind w:left="0" w:right="0" w:firstLine="0"/>
         <w:rPr>
           <w:rFonts w:ascii="Helvetica Neue" w:cs="Helvetica Neue" w:eastAsia="Helvetica Neue" w:hAnsi="Helvetica Neue"/>
+          <w:b w:val="1"/>
           <w:sz w:val="24"/>
           <w:szCs w:val="24"/>
         </w:rPr>
@@ -1145,6 +1176,7 @@
       <w:r>
         <w:rPr>
           <w:rFonts w:ascii="Helvetica Neue" w:cs="Helvetica Neue" w:eastAsia="Helvetica Neue" w:hAnsi="Helvetica Neue"/>
+          <w:b w:val="1"/>
           <w:sz w:val="24"/>
           <w:szCs w:val="24"/>
           <w:rtl w:val="0"/>
@@ -1209,11 +1241,12 @@
       <w:r>
         <w:rPr>
           <w:rFonts w:ascii="Helvetica Neue" w:cs="Helvetica Neue" w:eastAsia="Helvetica Neue" w:hAnsi="Helvetica Neue"/>
+          <w:i w:val="1"/>
           <w:sz w:val="18"/>
           <w:szCs w:val="18"/>
           <w:rtl w:val="0"/>
         </w:rPr>
-        <w:t xml:space="preserve">Technical Support Associate</w:t>
+        <w:t xml:space="preserve">Senior Technical Associate</w:t>
       </w:r>
       <w:r>
         <w:rPr>
@@ -1508,11 +1541,20 @@
       <w:r>
         <w:rPr>
           <w:rFonts w:ascii="Helvetica Neue" w:cs="Helvetica Neue" w:eastAsia="Helvetica Neue" w:hAnsi="Helvetica Neue"/>
+          <w:i w:val="1"/>
           <w:sz w:val="20"/>
           <w:szCs w:val="20"/>
           <w:rtl w:val="0"/>
         </w:rPr>
         <w:t xml:space="preserve">Technician I</w:t>
+      </w:r>
+      <w:r>
+        <w:rPr>
+          <w:rFonts w:ascii="Helvetica Neue" w:cs="Helvetica Neue" w:eastAsia="Helvetica Neue" w:hAnsi="Helvetica Neue"/>
+          <w:sz w:val="20"/>
+          <w:szCs w:val="20"/>
+          <w:rtl w:val="0"/>
+        </w:rPr>
         <w:tab/>
         <w:t xml:space="preserve">June 2017 – May 2019</w:t>
       </w:r>
@@ -1544,6 +1586,11 @@
         </w:rPr>
         <w:t xml:space="preserve">Monitored and resolved general computer issues, completed ~10 client-created and ~30 automated tickets per day.</w:t>
       </w:r>
+      <w:r>
+        <w:rPr>
+          <w:rtl w:val="0"/>
+        </w:rPr>
+      </w:r>
     </w:p>
     <w:p>
       <w:pPr>
@@ -1641,11 +1688,20 @@
       <w:r>
         <w:rPr>
           <w:rFonts w:ascii="Helvetica Neue" w:cs="Helvetica Neue" w:eastAsia="Helvetica Neue" w:hAnsi="Helvetica Neue"/>
+          <w:i w:val="1"/>
           <w:sz w:val="20"/>
           <w:szCs w:val="20"/>
           <w:rtl w:val="0"/>
         </w:rPr>
         <w:t xml:space="preserve">Sony Experience Expert and Home Theater Sales Consultant</w:t>
+      </w:r>
+      <w:r>
+        <w:rPr>
+          <w:rFonts w:ascii="Helvetica Neue" w:cs="Helvetica Neue" w:eastAsia="Helvetica Neue" w:hAnsi="Helvetica Neue"/>
+          <w:sz w:val="20"/>
+          <w:szCs w:val="20"/>
+          <w:rtl w:val="0"/>
+        </w:rPr>
         <w:tab/>
         <w:t xml:space="preserve">June 2015 – January 2018</w:t>
       </w:r>

</xml_diff>

<commit_message>
Updated resume with new style and wording
</commit_message>
<xml_diff>
--- a/docs/max_s_haberman_resume.docx
+++ b/docs/max_s_haberman_resume.docx
@@ -14,6 +14,7 @@
         <w:jc w:val="center"/>
         <w:rPr>
           <w:rFonts w:ascii="Helvetica Neue" w:cs="Helvetica Neue" w:eastAsia="Helvetica Neue" w:hAnsi="Helvetica Neue"/>
+          <w:b w:val="1"/>
           <w:sz w:val="28"/>
           <w:szCs w:val="28"/>
         </w:rPr>
@@ -21,6 +22,7 @@
       <w:r>
         <w:rPr>
           <w:rFonts w:ascii="Helvetica Neue" w:cs="Helvetica Neue" w:eastAsia="Helvetica Neue" w:hAnsi="Helvetica Neue"/>
+          <w:b w:val="1"/>
           <w:sz w:val="28"/>
           <w:szCs w:val="28"/>
           <w:rtl w:val="0"/>
@@ -38,18 +40,26 @@
         <w:jc w:val="center"/>
         <w:rPr>
           <w:rFonts w:ascii="Helvetica Neue" w:cs="Helvetica Neue" w:eastAsia="Helvetica Neue" w:hAnsi="Helvetica Neue"/>
-          <w:sz w:val="20"/>
-          <w:szCs w:val="20"/>
-        </w:rPr>
-      </w:pPr>
-      <w:r>
-        <w:rPr>
-          <w:rFonts w:ascii="Helvetica Neue" w:cs="Helvetica Neue" w:eastAsia="Helvetica Neue" w:hAnsi="Helvetica Neue"/>
-          <w:sz w:val="20"/>
-          <w:szCs w:val="20"/>
-          <w:rtl w:val="0"/>
-        </w:rPr>
-        <w:t xml:space="preserve">1500 Worcester Road, Unit 327, Framingham, MA, 01702</w:t>
+        </w:rPr>
+      </w:pPr>
+      <w:r>
+        <w:rPr>
+          <w:rFonts w:ascii="Helvetica Neue" w:cs="Helvetica Neue" w:eastAsia="Helvetica Neue" w:hAnsi="Helvetica Neue"/>
+          <w:rtl w:val="0"/>
+        </w:rPr>
+        <w:t xml:space="preserve">Framingham, MA, 01702 | 508-965-4049 | </w:t>
+      </w:r>
+      <w:r>
+        <w:rPr>
+          <w:rFonts w:ascii="Helvetica Neue" w:cs="Helvetica Neue" w:eastAsia="Helvetica Neue" w:hAnsi="Helvetica Neue"/>
+          <w:rtl w:val="0"/>
+        </w:rPr>
+        <w:t xml:space="preserve">max@maxshaberman.com</w:t>
+      </w:r>
+      <w:r>
+        <w:rPr>
+          <w:rtl w:val="0"/>
+        </w:rPr>
       </w:r>
     </w:p>
     <w:p>
@@ -62,32 +72,10 @@
         <w:jc w:val="center"/>
         <w:rPr>
           <w:rFonts w:ascii="Helvetica Neue" w:cs="Helvetica Neue" w:eastAsia="Helvetica Neue" w:hAnsi="Helvetica Neue"/>
-          <w:sz w:val="20"/>
-          <w:szCs w:val="20"/>
-        </w:rPr>
-      </w:pPr>
-      <w:r>
-        <w:rPr>
-          <w:rFonts w:ascii="Helvetica Neue" w:cs="Helvetica Neue" w:eastAsia="Helvetica Neue" w:hAnsi="Helvetica Neue"/>
-          <w:sz w:val="20"/>
-          <w:szCs w:val="20"/>
-          <w:rtl w:val="0"/>
-        </w:rPr>
-        <w:t xml:space="preserve">508-965-4049       </w:t>
-      </w:r>
-      <w:hyperlink r:id="rId6">
-        <w:r>
-          <w:rPr>
-            <w:rFonts w:ascii="Helvetica Neue" w:cs="Helvetica Neue" w:eastAsia="Helvetica Neue" w:hAnsi="Helvetica Neue"/>
-            <w:color w:val="1155cc"/>
-            <w:sz w:val="20"/>
-            <w:szCs w:val="20"/>
-            <w:u w:val="single"/>
-            <w:rtl w:val="0"/>
-          </w:rPr>
-          <w:t xml:space="preserve">max@maxshaberman.com</w:t>
-        </w:r>
-      </w:hyperlink>
+          <w:sz w:val="14"/>
+          <w:szCs w:val="14"/>
+        </w:rPr>
+      </w:pPr>
       <w:r>
         <w:rPr>
           <w:rtl w:val="0"/>
@@ -102,6 +90,27 @@
         <w:spacing w:line="240" w:lineRule="auto"/>
         <w:ind w:left="0" w:right="0" w:firstLine="0"/>
         <w:jc w:val="center"/>
+        <w:rPr>
+          <w:rFonts w:ascii="Helvetica Neue" w:cs="Helvetica Neue" w:eastAsia="Helvetica Neue" w:hAnsi="Helvetica Neue"/>
+          <w:b w:val="1"/>
+        </w:rPr>
+      </w:pPr>
+      <w:r>
+        <w:rPr>
+          <w:rFonts w:ascii="Helvetica Neue" w:cs="Helvetica Neue" w:eastAsia="Helvetica Neue" w:hAnsi="Helvetica Neue"/>
+          <w:b w:val="1"/>
+          <w:rtl w:val="0"/>
+        </w:rPr>
+        <w:t xml:space="preserve">SOFTWARE ENGINEER | FULL STACK ENGINEER</w:t>
+      </w:r>
+    </w:p>
+    <w:p>
+      <w:pPr>
+        <w:tabs>
+          <w:tab w:val="right" w:pos="9360"/>
+        </w:tabs>
+        <w:spacing w:line="240" w:lineRule="auto"/>
+        <w:ind w:left="0" w:right="0" w:firstLine="0"/>
         <w:rPr>
           <w:rFonts w:ascii="Helvetica Neue" w:cs="Helvetica Neue" w:eastAsia="Helvetica Neue" w:hAnsi="Helvetica Neue"/>
           <w:sz w:val="16"/>
@@ -123,27 +132,31 @@
         <w:ind w:left="0" w:right="0" w:firstLine="0"/>
         <w:rPr>
           <w:rFonts w:ascii="Helvetica Neue" w:cs="Helvetica Neue" w:eastAsia="Helvetica Neue" w:hAnsi="Helvetica Neue"/>
-          <w:sz w:val="20"/>
-          <w:szCs w:val="20"/>
-        </w:rPr>
-      </w:pPr>
-      <w:r>
-        <w:rPr>
-          <w:rFonts w:ascii="Helvetica Neue" w:cs="Helvetica Neue" w:eastAsia="Helvetica Neue" w:hAnsi="Helvetica Neue"/>
-          <w:sz w:val="20"/>
-          <w:szCs w:val="20"/>
+          <w:sz w:val="12"/>
+          <w:szCs w:val="12"/>
+        </w:rPr>
+      </w:pPr>
+      <w:r>
+        <w:rPr>
+          <w:rFonts w:ascii="Helvetica Neue" w:cs="Helvetica Neue" w:eastAsia="Helvetica Neue" w:hAnsi="Helvetica Neue"/>
           <w:rtl w:val="0"/>
         </w:rPr>
         <w:t xml:space="preserve">Full-stack engineer with 3 years of professional programming experience and 9 years of customer service experience. Skilled in several programming and scripting languages, and accomplished in both front-end and back-end development, including cloud development. Quick, efficient, self-starter, friendly, always eager to contribute, and always looking for the next challenge.</w:t>
       </w:r>
-    </w:p>
-    <w:p>
-      <w:pPr>
-        <w:tabs>
-          <w:tab w:val="right" w:pos="9360"/>
-        </w:tabs>
-        <w:spacing w:line="240" w:lineRule="auto"/>
-        <w:ind w:left="0" w:right="0" w:firstLine="0"/>
+      <w:r>
+        <w:rPr>
+          <w:rtl w:val="0"/>
+        </w:rPr>
+      </w:r>
+    </w:p>
+    <w:p>
+      <w:pPr>
+        <w:tabs>
+          <w:tab w:val="right" w:pos="9360"/>
+        </w:tabs>
+        <w:spacing w:line="240" w:lineRule="auto"/>
+        <w:ind w:left="0" w:right="0" w:firstLine="0"/>
+        <w:jc w:val="center"/>
         <w:rPr>
           <w:rFonts w:ascii="Helvetica Neue" w:cs="Helvetica Neue" w:eastAsia="Helvetica Neue" w:hAnsi="Helvetica Neue"/>
           <w:sz w:val="16"/>
@@ -166,39 +179,17 @@
         <w:jc w:val="center"/>
         <w:rPr>
           <w:rFonts w:ascii="Helvetica Neue" w:cs="Helvetica Neue" w:eastAsia="Helvetica Neue" w:hAnsi="Helvetica Neue"/>
-          <w:sz w:val="4"/>
-          <w:szCs w:val="4"/>
-        </w:rPr>
-      </w:pPr>
-      <w:r>
-        <w:rPr>
-          <w:rtl w:val="0"/>
-        </w:rPr>
-      </w:r>
-    </w:p>
-    <w:p>
-      <w:pPr>
-        <w:tabs>
-          <w:tab w:val="right" w:pos="9360"/>
-        </w:tabs>
-        <w:spacing w:line="240" w:lineRule="auto"/>
-        <w:ind w:left="0" w:right="0" w:firstLine="0"/>
-        <w:rPr>
-          <w:rFonts w:ascii="Helvetica Neue" w:cs="Helvetica Neue" w:eastAsia="Helvetica Neue" w:hAnsi="Helvetica Neue"/>
-          <w:b w:val="1"/>
-          <w:sz w:val="20"/>
-          <w:szCs w:val="20"/>
-        </w:rPr>
-      </w:pPr>
-      <w:r>
-        <w:rPr>
-          <w:rFonts w:ascii="Helvetica Neue" w:cs="Helvetica Neue" w:eastAsia="Helvetica Neue" w:hAnsi="Helvetica Neue"/>
-          <w:b w:val="1"/>
-          <w:sz w:val="24"/>
-          <w:szCs w:val="24"/>
-          <w:rtl w:val="0"/>
-        </w:rPr>
-        <w:t xml:space="preserve">Links</w:t>
+          <w:sz w:val="18"/>
+          <w:szCs w:val="18"/>
+        </w:rPr>
+      </w:pPr>
+      <w:r>
+        <w:rPr>
+          <w:rFonts w:ascii="Helvetica Neue" w:cs="Helvetica Neue" w:eastAsia="Helvetica Neue" w:hAnsi="Helvetica Neue"/>
+          <w:b w:val="1"/>
+          <w:rtl w:val="0"/>
+        </w:rPr>
+        <w:t xml:space="preserve">LINKS</w:t>
       </w:r>
       <w:r>
         <w:rPr>
@@ -224,14 +215,14 @@
         <w:tblLook w:val="0600"/>
       </w:tblPr>
       <w:tblGrid>
-        <w:gridCol w:w="3450"/>
-        <w:gridCol w:w="3090"/>
-        <w:gridCol w:w="4350"/>
+        <w:gridCol w:w="3720"/>
+        <w:gridCol w:w="3255"/>
+        <w:gridCol w:w="3915"/>
         <w:tblGridChange w:id="0">
           <w:tblGrid>
-            <w:gridCol w:w="3450"/>
-            <w:gridCol w:w="3090"/>
-            <w:gridCol w:w="4350"/>
+            <w:gridCol w:w="3720"/>
+            <w:gridCol w:w="3255"/>
+            <w:gridCol w:w="3915"/>
           </w:tblGrid>
         </w:tblGridChange>
       </w:tblGrid>
@@ -264,15 +255,11 @@
               <w:ind w:left="0" w:right="0" w:firstLine="0"/>
               <w:rPr>
                 <w:rFonts w:ascii="Helvetica Neue" w:cs="Helvetica Neue" w:eastAsia="Helvetica Neue" w:hAnsi="Helvetica Neue"/>
-                <w:sz w:val="20"/>
-                <w:szCs w:val="20"/>
               </w:rPr>
             </w:pPr>
             <w:r>
               <w:rPr>
                 <w:rFonts w:ascii="Helvetica Neue" w:cs="Helvetica Neue" w:eastAsia="Helvetica Neue" w:hAnsi="Helvetica Neue"/>
-                <w:sz w:val="20"/>
-                <w:szCs w:val="20"/>
                 <w:rtl w:val="0"/>
               </w:rPr>
               <w:t xml:space="preserve">GitHub:</w:t>
@@ -285,17 +272,13 @@
               <w:ind w:left="0" w:right="0" w:firstLine="0"/>
               <w:rPr>
                 <w:rFonts w:ascii="Helvetica Neue" w:cs="Helvetica Neue" w:eastAsia="Helvetica Neue" w:hAnsi="Helvetica Neue"/>
-                <w:sz w:val="20"/>
-                <w:szCs w:val="20"/>
               </w:rPr>
             </w:pPr>
-            <w:hyperlink r:id="rId7">
+            <w:hyperlink r:id="rId6">
               <w:r>
                 <w:rPr>
                   <w:rFonts w:ascii="Helvetica Neue" w:cs="Helvetica Neue" w:eastAsia="Helvetica Neue" w:hAnsi="Helvetica Neue"/>
                   <w:color w:val="1155cc"/>
-                  <w:sz w:val="20"/>
-                  <w:szCs w:val="20"/>
                   <w:u w:val="single"/>
                   <w:rtl w:val="0"/>
                 </w:rPr>
@@ -333,15 +316,11 @@
               <w:ind w:left="0" w:right="0" w:firstLine="0"/>
               <w:rPr>
                 <w:rFonts w:ascii="Helvetica Neue" w:cs="Helvetica Neue" w:eastAsia="Helvetica Neue" w:hAnsi="Helvetica Neue"/>
-                <w:sz w:val="20"/>
-                <w:szCs w:val="20"/>
               </w:rPr>
             </w:pPr>
             <w:r>
               <w:rPr>
                 <w:rFonts w:ascii="Helvetica Neue" w:cs="Helvetica Neue" w:eastAsia="Helvetica Neue" w:hAnsi="Helvetica Neue"/>
-                <w:sz w:val="20"/>
-                <w:szCs w:val="20"/>
                 <w:rtl w:val="0"/>
               </w:rPr>
               <w:t xml:space="preserve">Detailed resume:</w:t>
@@ -354,17 +333,13 @@
               <w:ind w:left="0" w:right="0" w:firstLine="0"/>
               <w:rPr>
                 <w:rFonts w:ascii="Helvetica Neue" w:cs="Helvetica Neue" w:eastAsia="Helvetica Neue" w:hAnsi="Helvetica Neue"/>
-                <w:sz w:val="20"/>
-                <w:szCs w:val="20"/>
               </w:rPr>
             </w:pPr>
-            <w:hyperlink r:id="rId8">
+            <w:hyperlink r:id="rId7">
               <w:r>
                 <w:rPr>
                   <w:rFonts w:ascii="Helvetica Neue" w:cs="Helvetica Neue" w:eastAsia="Helvetica Neue" w:hAnsi="Helvetica Neue"/>
                   <w:color w:val="1155cc"/>
-                  <w:sz w:val="20"/>
-                  <w:szCs w:val="20"/>
                   <w:u w:val="single"/>
                   <w:rtl w:val="0"/>
                 </w:rPr>
@@ -401,18 +376,14 @@
                 <w:tab w:val="right" w:pos="9360"/>
               </w:tabs>
               <w:spacing w:line="240" w:lineRule="auto"/>
-              <w:ind w:left="0" w:right="0" w:firstLine="0"/>
+              <w:ind w:left="0" w:right="-105" w:firstLine="0"/>
               <w:rPr>
                 <w:rFonts w:ascii="Helvetica Neue" w:cs="Helvetica Neue" w:eastAsia="Helvetica Neue" w:hAnsi="Helvetica Neue"/>
-                <w:sz w:val="20"/>
-                <w:szCs w:val="20"/>
               </w:rPr>
             </w:pPr>
             <w:r>
               <w:rPr>
                 <w:rFonts w:ascii="Helvetica Neue" w:cs="Helvetica Neue" w:eastAsia="Helvetica Neue" w:hAnsi="Helvetica Neue"/>
-                <w:sz w:val="20"/>
-                <w:szCs w:val="20"/>
                 <w:rtl w:val="0"/>
               </w:rPr>
               <w:t xml:space="preserve">LinkedIn:</w:t>
@@ -424,20 +395,16 @@
                 <w:tab w:val="right" w:pos="9360"/>
               </w:tabs>
               <w:spacing w:line="240" w:lineRule="auto"/>
-              <w:ind w:left="0" w:right="1335" w:firstLine="0"/>
+              <w:ind w:left="0" w:right="615" w:firstLine="0"/>
               <w:rPr>
                 <w:rFonts w:ascii="Helvetica Neue" w:cs="Helvetica Neue" w:eastAsia="Helvetica Neue" w:hAnsi="Helvetica Neue"/>
-                <w:sz w:val="20"/>
-                <w:szCs w:val="20"/>
               </w:rPr>
             </w:pPr>
-            <w:hyperlink r:id="rId9">
+            <w:hyperlink r:id="rId8">
               <w:r>
                 <w:rPr>
                   <w:rFonts w:ascii="Helvetica Neue" w:cs="Helvetica Neue" w:eastAsia="Helvetica Neue" w:hAnsi="Helvetica Neue"/>
                   <w:color w:val="1155cc"/>
-                  <w:sz w:val="20"/>
-                  <w:szCs w:val="20"/>
                   <w:u w:val="single"/>
                   <w:rtl w:val="0"/>
                 </w:rPr>
@@ -462,8 +429,8 @@
         <w:ind w:left="0" w:right="0" w:firstLine="0"/>
         <w:rPr>
           <w:rFonts w:ascii="Helvetica Neue" w:cs="Helvetica Neue" w:eastAsia="Helvetica Neue" w:hAnsi="Helvetica Neue"/>
-          <w:sz w:val="16"/>
-          <w:szCs w:val="16"/>
+          <w:sz w:val="12"/>
+          <w:szCs w:val="12"/>
         </w:rPr>
       </w:pPr>
       <w:r>
@@ -479,22 +446,23 @@
         <w:keepLines w:val="0"/>
         <w:spacing w:after="0" w:before="0" w:line="276" w:lineRule="auto"/>
         <w:ind w:left="0" w:right="0" w:firstLine="0"/>
-        <w:rPr>
-          <w:rFonts w:ascii="Helvetica Neue" w:cs="Helvetica Neue" w:eastAsia="Helvetica Neue" w:hAnsi="Helvetica Neue"/>
-          <w:b w:val="1"/>
-          <w:sz w:val="24"/>
-          <w:szCs w:val="24"/>
-        </w:rPr>
-      </w:pPr>
-      <w:r>
-        <w:rPr>
-          <w:rFonts w:ascii="Helvetica Neue" w:cs="Helvetica Neue" w:eastAsia="Helvetica Neue" w:hAnsi="Helvetica Neue"/>
-          <w:b w:val="1"/>
-          <w:sz w:val="24"/>
-          <w:szCs w:val="24"/>
-          <w:rtl w:val="0"/>
-        </w:rPr>
-        <w:t xml:space="preserve">Skills</w:t>
+        <w:jc w:val="center"/>
+        <w:rPr>
+          <w:rFonts w:ascii="Helvetica Neue" w:cs="Helvetica Neue" w:eastAsia="Helvetica Neue" w:hAnsi="Helvetica Neue"/>
+          <w:b w:val="1"/>
+          <w:sz w:val="22"/>
+          <w:szCs w:val="22"/>
+        </w:rPr>
+      </w:pPr>
+      <w:r>
+        <w:rPr>
+          <w:rFonts w:ascii="Helvetica Neue" w:cs="Helvetica Neue" w:eastAsia="Helvetica Neue" w:hAnsi="Helvetica Neue"/>
+          <w:b w:val="1"/>
+          <w:sz w:val="22"/>
+          <w:szCs w:val="22"/>
+          <w:rtl w:val="0"/>
+        </w:rPr>
+        <w:t xml:space="preserve">SKILLS</w:t>
       </w:r>
     </w:p>
     <w:p>
@@ -506,16 +474,16 @@
         <w:ind w:left="0" w:right="0" w:firstLine="0"/>
         <w:rPr>
           <w:rFonts w:ascii="Helvetica Neue" w:cs="Helvetica Neue" w:eastAsia="Helvetica Neue" w:hAnsi="Helvetica Neue"/>
-          <w:sz w:val="20"/>
-          <w:szCs w:val="20"/>
-        </w:rPr>
-      </w:pPr>
-      <w:r>
-        <w:rPr>
-          <w:rFonts w:ascii="Helvetica Neue" w:cs="Helvetica Neue" w:eastAsia="Helvetica Neue" w:hAnsi="Helvetica Neue"/>
-          <w:b w:val="1"/>
-          <w:sz w:val="20"/>
-          <w:szCs w:val="20"/>
+          <w:sz w:val="22"/>
+          <w:szCs w:val="22"/>
+        </w:rPr>
+      </w:pPr>
+      <w:r>
+        <w:rPr>
+          <w:rFonts w:ascii="Helvetica Neue" w:cs="Helvetica Neue" w:eastAsia="Helvetica Neue" w:hAnsi="Helvetica Neue"/>
+          <w:b w:val="1"/>
+          <w:sz w:val="22"/>
+          <w:szCs w:val="22"/>
           <w:rtl w:val="0"/>
         </w:rPr>
         <w:t xml:space="preserve">Languages</w:t>
@@ -523,8 +491,8 @@
       <w:r>
         <w:rPr>
           <w:rFonts w:ascii="Helvetica Neue" w:cs="Helvetica Neue" w:eastAsia="Helvetica Neue" w:hAnsi="Helvetica Neue"/>
-          <w:sz w:val="20"/>
-          <w:szCs w:val="20"/>
+          <w:sz w:val="22"/>
+          <w:szCs w:val="22"/>
           <w:rtl w:val="0"/>
         </w:rPr>
         <w:t xml:space="preserve">: Dart, Python, JavaScript, HTML, CSS, Google Apps Script, JSON, PHP, Kotlin, Java, C++</w:t>
@@ -539,16 +507,16 @@
         <w:ind w:left="0" w:right="0" w:firstLine="0"/>
         <w:rPr>
           <w:rFonts w:ascii="Helvetica Neue" w:cs="Helvetica Neue" w:eastAsia="Helvetica Neue" w:hAnsi="Helvetica Neue"/>
-          <w:sz w:val="20"/>
-          <w:szCs w:val="20"/>
-        </w:rPr>
-      </w:pPr>
-      <w:r>
-        <w:rPr>
-          <w:rFonts w:ascii="Helvetica Neue" w:cs="Helvetica Neue" w:eastAsia="Helvetica Neue" w:hAnsi="Helvetica Neue"/>
-          <w:b w:val="1"/>
-          <w:sz w:val="20"/>
-          <w:szCs w:val="20"/>
+          <w:sz w:val="22"/>
+          <w:szCs w:val="22"/>
+        </w:rPr>
+      </w:pPr>
+      <w:r>
+        <w:rPr>
+          <w:rFonts w:ascii="Helvetica Neue" w:cs="Helvetica Neue" w:eastAsia="Helvetica Neue" w:hAnsi="Helvetica Neue"/>
+          <w:b w:val="1"/>
+          <w:sz w:val="22"/>
+          <w:szCs w:val="22"/>
           <w:rtl w:val="0"/>
         </w:rPr>
         <w:t xml:space="preserve">Frameworks and SDKs</w:t>
@@ -556,28 +524,24 @@
       <w:r>
         <w:rPr>
           <w:rFonts w:ascii="Helvetica Neue" w:cs="Helvetica Neue" w:eastAsia="Helvetica Neue" w:hAnsi="Helvetica Neue"/>
-          <w:sz w:val="20"/>
-          <w:szCs w:val="20"/>
-          <w:rtl w:val="0"/>
-        </w:rPr>
-        <w:t xml:space="preserve">: Flutter, Firebase Authentications, Firestore, FastAPI, Flask, WebSockets, Socket.io, Google Cloud Platform, Google App Engine, Google Datastore</w:t>
-      </w:r>
-    </w:p>
-    <w:p>
-      <w:pPr>
-        <w:ind w:left="0" w:right="0" w:firstLine="0"/>
-        <w:rPr>
-          <w:rFonts w:ascii="Helvetica Neue" w:cs="Helvetica Neue" w:eastAsia="Helvetica Neue" w:hAnsi="Helvetica Neue"/>
-          <w:sz w:val="20"/>
-          <w:szCs w:val="20"/>
-        </w:rPr>
-      </w:pPr>
-      <w:r>
-        <w:rPr>
-          <w:rFonts w:ascii="Helvetica Neue" w:cs="Helvetica Neue" w:eastAsia="Helvetica Neue" w:hAnsi="Helvetica Neue"/>
-          <w:b w:val="1"/>
-          <w:sz w:val="20"/>
-          <w:szCs w:val="20"/>
+          <w:sz w:val="22"/>
+          <w:szCs w:val="22"/>
+          <w:rtl w:val="0"/>
+        </w:rPr>
+        <w:t xml:space="preserve">: Flutter, Firebase Authentication, Firestore, FastAPI, Flask, WebSockets, Socket.io, Google Cloud Platform, Google App Engine, Google Datastore</w:t>
+      </w:r>
+    </w:p>
+    <w:p>
+      <w:pPr>
+        <w:ind w:left="0" w:right="0" w:firstLine="0"/>
+        <w:rPr>
+          <w:rFonts w:ascii="Helvetica Neue" w:cs="Helvetica Neue" w:eastAsia="Helvetica Neue" w:hAnsi="Helvetica Neue"/>
+        </w:rPr>
+      </w:pPr>
+      <w:r>
+        <w:rPr>
+          <w:rFonts w:ascii="Helvetica Neue" w:cs="Helvetica Neue" w:eastAsia="Helvetica Neue" w:hAnsi="Helvetica Neue"/>
+          <w:b w:val="1"/>
           <w:rtl w:val="0"/>
         </w:rPr>
         <w:t xml:space="preserve">Apps and systems</w:t>
@@ -585,8 +549,6 @@
       <w:r>
         <w:rPr>
           <w:rFonts w:ascii="Helvetica Neue" w:cs="Helvetica Neue" w:eastAsia="Helvetica Neue" w:hAnsi="Helvetica Neue"/>
-          <w:sz w:val="20"/>
-          <w:szCs w:val="20"/>
           <w:rtl w:val="0"/>
         </w:rPr>
         <w:t xml:space="preserve">: Git, Google Drive, ConnectWise Automate and Manage, Microsoft Active Directory, MS Word, Excel, PowerPoint</w:t>
@@ -616,6 +578,28 @@
         </w:tabs>
         <w:spacing w:line="240" w:lineRule="auto"/>
         <w:ind w:left="0" w:right="0" w:firstLine="0"/>
+        <w:jc w:val="center"/>
+        <w:rPr>
+          <w:rFonts w:ascii="Helvetica Neue" w:cs="Helvetica Neue" w:eastAsia="Helvetica Neue" w:hAnsi="Helvetica Neue"/>
+          <w:b w:val="1"/>
+        </w:rPr>
+      </w:pPr>
+      <w:r>
+        <w:rPr>
+          <w:rFonts w:ascii="Helvetica Neue" w:cs="Helvetica Neue" w:eastAsia="Helvetica Neue" w:hAnsi="Helvetica Neue"/>
+          <w:b w:val="1"/>
+          <w:rtl w:val="0"/>
+        </w:rPr>
+        <w:t xml:space="preserve">PROJECT EXPERIENCE</w:t>
+      </w:r>
+    </w:p>
+    <w:p>
+      <w:pPr>
+        <w:tabs>
+          <w:tab w:val="right" w:pos="9360"/>
+        </w:tabs>
+        <w:spacing w:line="240" w:lineRule="auto"/>
+        <w:ind w:left="0" w:right="0" w:firstLine="0"/>
         <w:rPr>
           <w:rFonts w:ascii="Helvetica Neue" w:cs="Helvetica Neue" w:eastAsia="Helvetica Neue" w:hAnsi="Helvetica Neue"/>
           <w:b w:val="1"/>
@@ -631,31 +615,7 @@
           <w:szCs w:val="24"/>
           <w:rtl w:val="0"/>
         </w:rPr>
-        <w:t xml:space="preserve">Project experience</w:t>
-      </w:r>
-    </w:p>
-    <w:p>
-      <w:pPr>
-        <w:tabs>
-          <w:tab w:val="right" w:pos="9360"/>
-        </w:tabs>
-        <w:spacing w:line="240" w:lineRule="auto"/>
-        <w:ind w:left="0" w:right="0" w:firstLine="0"/>
-        <w:rPr>
-          <w:rFonts w:ascii="Helvetica Neue" w:cs="Helvetica Neue" w:eastAsia="Helvetica Neue" w:hAnsi="Helvetica Neue"/>
-        </w:rPr>
-      </w:pPr>
-      <w:r>
-        <w:rPr>
-          <w:rFonts w:ascii="Helvetica Neue" w:cs="Helvetica Neue" w:eastAsia="Helvetica Neue" w:hAnsi="Helvetica Neue"/>
-          <w:rtl w:val="0"/>
-        </w:rPr>
         <w:t xml:space="preserve">eReader</w:t>
-      </w:r>
-      <w:r>
-        <w:rPr>
-          <w:rtl w:val="0"/>
-        </w:rPr>
       </w:r>
     </w:p>
     <w:p>
@@ -671,16 +631,11 @@
         <w:ind w:left="360" w:right="0" w:hanging="270"/>
         <w:rPr>
           <w:rFonts w:ascii="Helvetica Neue" w:cs="Helvetica Neue" w:eastAsia="Helvetica Neue" w:hAnsi="Helvetica Neue"/>
-          <w:sz w:val="20"/>
-          <w:szCs w:val="20"/>
-          <w:u w:val="none"/>
-        </w:rPr>
-      </w:pPr>
-      <w:r>
-        <w:rPr>
-          <w:rFonts w:ascii="Helvetica Neue" w:cs="Helvetica Neue" w:eastAsia="Helvetica Neue" w:hAnsi="Helvetica Neue"/>
-          <w:sz w:val="20"/>
-          <w:szCs w:val="20"/>
+        </w:rPr>
+      </w:pPr>
+      <w:r>
+        <w:rPr>
+          <w:rFonts w:ascii="Helvetica Neue" w:cs="Helvetica Neue" w:eastAsia="Helvetica Neue" w:hAnsi="Helvetica Neue"/>
           <w:rtl w:val="0"/>
         </w:rPr>
         <w:t xml:space="preserve">Developed full-stack app, using Flutter (Dart) for frontend, and FastAPI Python server hosted on Google App Engine for backend, that allows users to download and read eBooks.</w:t>
@@ -699,19 +654,28 @@
         <w:ind w:left="360" w:right="0" w:hanging="270"/>
         <w:rPr>
           <w:rFonts w:ascii="Helvetica Neue" w:cs="Helvetica Neue" w:eastAsia="Helvetica Neue" w:hAnsi="Helvetica Neue"/>
-          <w:sz w:val="20"/>
-          <w:szCs w:val="20"/>
-          <w:u w:val="none"/>
-        </w:rPr>
-      </w:pPr>
-      <w:r>
-        <w:rPr>
-          <w:rFonts w:ascii="Helvetica Neue" w:cs="Helvetica Neue" w:eastAsia="Helvetica Neue" w:hAnsi="Helvetica Neue"/>
-          <w:sz w:val="20"/>
-          <w:szCs w:val="20"/>
-          <w:rtl w:val="0"/>
-        </w:rPr>
-        <w:t xml:space="preserve">Implemented BLoC for state management for client app.</w:t>
+        </w:rPr>
+      </w:pPr>
+      <w:r>
+        <w:rPr>
+          <w:rFonts w:ascii="Helvetica Neue" w:cs="Helvetica Neue" w:eastAsia="Helvetica Neue" w:hAnsi="Helvetica Neue"/>
+          <w:rtl w:val="0"/>
+        </w:rPr>
+        <w:t xml:space="preserve">Implemented BLoC for state management for client </w:t>
+      </w:r>
+      <w:r>
+        <w:rPr>
+          <w:rFonts w:ascii="Helvetica Neue" w:cs="Helvetica Neue" w:eastAsia="Helvetica Neue" w:hAnsi="Helvetica Neue"/>
+          <w:rtl w:val="0"/>
+        </w:rPr>
+        <w:t xml:space="preserve">app</w:t>
+      </w:r>
+      <w:r>
+        <w:rPr>
+          <w:rFonts w:ascii="Helvetica Neue" w:cs="Helvetica Neue" w:eastAsia="Helvetica Neue" w:hAnsi="Helvetica Neue"/>
+          <w:rtl w:val="0"/>
+        </w:rPr>
+        <w:t xml:space="preserve">.</w:t>
       </w:r>
     </w:p>
     <w:p>
@@ -727,16 +691,11 @@
         <w:ind w:left="360" w:right="0" w:hanging="270"/>
         <w:rPr>
           <w:rFonts w:ascii="Helvetica Neue" w:cs="Helvetica Neue" w:eastAsia="Helvetica Neue" w:hAnsi="Helvetica Neue"/>
-          <w:sz w:val="20"/>
-          <w:szCs w:val="20"/>
-          <w:u w:val="none"/>
-        </w:rPr>
-      </w:pPr>
-      <w:r>
-        <w:rPr>
-          <w:rFonts w:ascii="Helvetica Neue" w:cs="Helvetica Neue" w:eastAsia="Helvetica Neue" w:hAnsi="Helvetica Neue"/>
-          <w:sz w:val="20"/>
-          <w:szCs w:val="20"/>
+        </w:rPr>
+      </w:pPr>
+      <w:r>
+        <w:rPr>
+          <w:rFonts w:ascii="Helvetica Neue" w:cs="Helvetica Neue" w:eastAsia="Helvetica Neue" w:hAnsi="Helvetica Neue"/>
           <w:rtl w:val="0"/>
         </w:rPr>
         <w:t xml:space="preserve">Google Cloud Datastore database to allow users to manage, organize, and retrieve ebooks.</w:t>
@@ -755,16 +714,11 @@
         <w:ind w:left="360" w:right="0" w:hanging="270"/>
         <w:rPr>
           <w:rFonts w:ascii="Helvetica Neue" w:cs="Helvetica Neue" w:eastAsia="Helvetica Neue" w:hAnsi="Helvetica Neue"/>
-          <w:sz w:val="20"/>
-          <w:szCs w:val="20"/>
-          <w:u w:val="none"/>
-        </w:rPr>
-      </w:pPr>
-      <w:r>
-        <w:rPr>
-          <w:rFonts w:ascii="Helvetica Neue" w:cs="Helvetica Neue" w:eastAsia="Helvetica Neue" w:hAnsi="Helvetica Neue"/>
-          <w:sz w:val="20"/>
-          <w:szCs w:val="20"/>
+        </w:rPr>
+      </w:pPr>
+      <w:r>
+        <w:rPr>
+          <w:rFonts w:ascii="Helvetica Neue" w:cs="Helvetica Neue" w:eastAsia="Helvetica Neue" w:hAnsi="Helvetica Neue"/>
           <w:rtl w:val="0"/>
         </w:rPr>
         <w:t xml:space="preserve">REST API requests (built in Python using Flask through FastAPI) for client to communicate with server.</w:t>
@@ -783,16 +737,11 @@
         <w:ind w:left="360" w:right="0" w:hanging="270"/>
         <w:rPr>
           <w:rFonts w:ascii="Helvetica Neue" w:cs="Helvetica Neue" w:eastAsia="Helvetica Neue" w:hAnsi="Helvetica Neue"/>
-          <w:sz w:val="20"/>
-          <w:szCs w:val="20"/>
-          <w:u w:val="none"/>
-        </w:rPr>
-      </w:pPr>
-      <w:r>
-        <w:rPr>
-          <w:rFonts w:ascii="Helvetica Neue" w:cs="Helvetica Neue" w:eastAsia="Helvetica Neue" w:hAnsi="Helvetica Neue"/>
-          <w:sz w:val="20"/>
-          <w:szCs w:val="20"/>
+        </w:rPr>
+      </w:pPr>
+      <w:r>
+        <w:rPr>
+          <w:rFonts w:ascii="Helvetica Neue" w:cs="Helvetica Neue" w:eastAsia="Helvetica Neue" w:hAnsi="Helvetica Neue"/>
           <w:rtl w:val="0"/>
         </w:rPr>
         <w:t xml:space="preserve">Authentication through Firebase to ensure only authorized users can download new ebooks.</w:t>
@@ -811,16 +760,11 @@
         <w:ind w:left="360" w:right="0" w:hanging="270"/>
         <w:rPr>
           <w:rFonts w:ascii="Helvetica Neue" w:cs="Helvetica Neue" w:eastAsia="Helvetica Neue" w:hAnsi="Helvetica Neue"/>
-          <w:sz w:val="20"/>
-          <w:szCs w:val="20"/>
-          <w:u w:val="none"/>
-        </w:rPr>
-      </w:pPr>
-      <w:r>
-        <w:rPr>
-          <w:rFonts w:ascii="Helvetica Neue" w:cs="Helvetica Neue" w:eastAsia="Helvetica Neue" w:hAnsi="Helvetica Neue"/>
-          <w:sz w:val="20"/>
-          <w:szCs w:val="20"/>
+        </w:rPr>
+      </w:pPr>
+      <w:r>
+        <w:rPr>
+          <w:rFonts w:ascii="Helvetica Neue" w:cs="Helvetica Neue" w:eastAsia="Helvetica Neue" w:hAnsi="Helvetica Neue"/>
           <w:rtl w:val="0"/>
         </w:rPr>
         <w:t xml:space="preserve">Created page divider algorithms to read and render ebooks. It worked by rendering a virtual version of the book, counting the number and height of lines, and using that to determine the point of division in the text.</w:t>
@@ -854,11 +798,17 @@
         <w:ind w:left="0" w:right="0" w:firstLine="0"/>
         <w:rPr>
           <w:rFonts w:ascii="Helvetica Neue" w:cs="Helvetica Neue" w:eastAsia="Helvetica Neue" w:hAnsi="Helvetica Neue"/>
-        </w:rPr>
-      </w:pPr>
-      <w:r>
-        <w:rPr>
-          <w:rFonts w:ascii="Helvetica Neue" w:cs="Helvetica Neue" w:eastAsia="Helvetica Neue" w:hAnsi="Helvetica Neue"/>
+          <w:b w:val="1"/>
+          <w:sz w:val="24"/>
+          <w:szCs w:val="24"/>
+        </w:rPr>
+      </w:pPr>
+      <w:r>
+        <w:rPr>
+          <w:rFonts w:ascii="Helvetica Neue" w:cs="Helvetica Neue" w:eastAsia="Helvetica Neue" w:hAnsi="Helvetica Neue"/>
+          <w:b w:val="1"/>
+          <w:sz w:val="24"/>
+          <w:szCs w:val="24"/>
           <w:rtl w:val="0"/>
         </w:rPr>
         <w:t xml:space="preserve">Boggle</w:t>
@@ -877,16 +827,11 @@
         <w:ind w:left="360" w:right="0" w:hanging="270"/>
         <w:rPr>
           <w:rFonts w:ascii="Helvetica Neue" w:cs="Helvetica Neue" w:eastAsia="Helvetica Neue" w:hAnsi="Helvetica Neue"/>
-          <w:sz w:val="20"/>
-          <w:szCs w:val="20"/>
-          <w:u w:val="none"/>
-        </w:rPr>
-      </w:pPr>
-      <w:r>
-        <w:rPr>
-          <w:rFonts w:ascii="Helvetica Neue" w:cs="Helvetica Neue" w:eastAsia="Helvetica Neue" w:hAnsi="Helvetica Neue"/>
-          <w:sz w:val="20"/>
-          <w:szCs w:val="20"/>
+        </w:rPr>
+      </w:pPr>
+      <w:r>
+        <w:rPr>
+          <w:rFonts w:ascii="Helvetica Neue" w:cs="Helvetica Neue" w:eastAsia="Helvetica Neue" w:hAnsi="Helvetica Neue"/>
           <w:rtl w:val="0"/>
         </w:rPr>
         <w:t xml:space="preserve">Developed full-stack app, using Flutter (Dart with BLoC) for frontend, and FastAPI Python server hosted on Google App Engine for backend, that allows users to play Boggle in real-time with friends online.</w:t>
@@ -905,16 +850,11 @@
         <w:ind w:left="360" w:right="0" w:hanging="270"/>
         <w:rPr>
           <w:rFonts w:ascii="Helvetica Neue" w:cs="Helvetica Neue" w:eastAsia="Helvetica Neue" w:hAnsi="Helvetica Neue"/>
-          <w:sz w:val="20"/>
-          <w:szCs w:val="20"/>
-          <w:u w:val="none"/>
-        </w:rPr>
-      </w:pPr>
-      <w:r>
-        <w:rPr>
-          <w:rFonts w:ascii="Helvetica Neue" w:cs="Helvetica Neue" w:eastAsia="Helvetica Neue" w:hAnsi="Helvetica Neue"/>
-          <w:sz w:val="20"/>
-          <w:szCs w:val="20"/>
+        </w:rPr>
+      </w:pPr>
+      <w:r>
+        <w:rPr>
+          <w:rFonts w:ascii="Helvetica Neue" w:cs="Helvetica Neue" w:eastAsia="Helvetica Neue" w:hAnsi="Helvetica Neue"/>
           <w:rtl w:val="0"/>
         </w:rPr>
         <w:t xml:space="preserve">Managed shared memory used by a multi-threaded server with coarse-grained locks, to store player and game data.</w:t>
@@ -933,16 +873,11 @@
         <w:ind w:left="360" w:right="0" w:hanging="270"/>
         <w:rPr>
           <w:rFonts w:ascii="Helvetica Neue" w:cs="Helvetica Neue" w:eastAsia="Helvetica Neue" w:hAnsi="Helvetica Neue"/>
-          <w:sz w:val="20"/>
-          <w:szCs w:val="20"/>
-          <w:u w:val="none"/>
-        </w:rPr>
-      </w:pPr>
-      <w:r>
-        <w:rPr>
-          <w:rFonts w:ascii="Helvetica Neue" w:cs="Helvetica Neue" w:eastAsia="Helvetica Neue" w:hAnsi="Helvetica Neue"/>
-          <w:sz w:val="20"/>
-          <w:szCs w:val="20"/>
+        </w:rPr>
+      </w:pPr>
+      <w:r>
+        <w:rPr>
+          <w:rFonts w:ascii="Helvetica Neue" w:cs="Helvetica Neue" w:eastAsia="Helvetica Neue" w:hAnsi="Helvetica Neue"/>
           <w:rtl w:val="0"/>
         </w:rPr>
         <w:t xml:space="preserve">Built a polling mechanism via REST API to handle multi-client synchronization on near real-time state updates - player data, player word choices, and game state.</w:t>
@@ -961,16 +896,11 @@
         <w:ind w:left="360" w:right="0" w:hanging="270"/>
         <w:rPr>
           <w:rFonts w:ascii="Helvetica Neue" w:cs="Helvetica Neue" w:eastAsia="Helvetica Neue" w:hAnsi="Helvetica Neue"/>
-          <w:sz w:val="20"/>
-          <w:szCs w:val="20"/>
-          <w:u w:val="none"/>
-        </w:rPr>
-      </w:pPr>
-      <w:r>
-        <w:rPr>
-          <w:rFonts w:ascii="Helvetica Neue" w:cs="Helvetica Neue" w:eastAsia="Helvetica Neue" w:hAnsi="Helvetica Neue"/>
-          <w:sz w:val="20"/>
-          <w:szCs w:val="20"/>
+        </w:rPr>
+      </w:pPr>
+      <w:r>
+        <w:rPr>
+          <w:rFonts w:ascii="Helvetica Neue" w:cs="Helvetica Neue" w:eastAsia="Helvetica Neue" w:hAnsi="Helvetica Neue"/>
           <w:rtl w:val="0"/>
         </w:rPr>
         <w:t xml:space="preserve">Used graph data structures (i.e. a trie), and wrote path-finding algorithms to efficiently traverse through the Boggle words solution space and find all possible words, handle game events, and calculate game scores.</w:t>
@@ -1004,11 +934,17 @@
         <w:ind w:left="0" w:right="0" w:firstLine="0"/>
         <w:rPr>
           <w:rFonts w:ascii="Helvetica Neue" w:cs="Helvetica Neue" w:eastAsia="Helvetica Neue" w:hAnsi="Helvetica Neue"/>
-        </w:rPr>
-      </w:pPr>
-      <w:r>
-        <w:rPr>
-          <w:rFonts w:ascii="Helvetica Neue" w:cs="Helvetica Neue" w:eastAsia="Helvetica Neue" w:hAnsi="Helvetica Neue"/>
+          <w:b w:val="1"/>
+          <w:sz w:val="24"/>
+          <w:szCs w:val="24"/>
+        </w:rPr>
+      </w:pPr>
+      <w:r>
+        <w:rPr>
+          <w:rFonts w:ascii="Helvetica Neue" w:cs="Helvetica Neue" w:eastAsia="Helvetica Neue" w:hAnsi="Helvetica Neue"/>
+          <w:b w:val="1"/>
+          <w:sz w:val="24"/>
+          <w:szCs w:val="24"/>
           <w:rtl w:val="0"/>
         </w:rPr>
         <w:t xml:space="preserve">Trivia game</w:t>
@@ -1027,16 +963,11 @@
         <w:ind w:left="360" w:right="0" w:hanging="270"/>
         <w:rPr>
           <w:rFonts w:ascii="Helvetica Neue" w:cs="Helvetica Neue" w:eastAsia="Helvetica Neue" w:hAnsi="Helvetica Neue"/>
-          <w:sz w:val="20"/>
-          <w:szCs w:val="20"/>
-          <w:u w:val="none"/>
-        </w:rPr>
-      </w:pPr>
-      <w:r>
-        <w:rPr>
-          <w:rFonts w:ascii="Helvetica Neue" w:cs="Helvetica Neue" w:eastAsia="Helvetica Neue" w:hAnsi="Helvetica Neue"/>
-          <w:sz w:val="20"/>
-          <w:szCs w:val="20"/>
+        </w:rPr>
+      </w:pPr>
+      <w:r>
+        <w:rPr>
+          <w:rFonts w:ascii="Helvetica Neue" w:cs="Helvetica Neue" w:eastAsia="Helvetica Neue" w:hAnsi="Helvetica Neue"/>
           <w:rtl w:val="0"/>
         </w:rPr>
         <w:t xml:space="preserve">Developed full-stack app, using Flutter (Dart with BLoC) for frontend, and FastAPI server with Socket.io hosted on Google App Engine for backend that allowed users to play a real-time trivia game online.</w:t>
@@ -1055,16 +986,11 @@
         <w:ind w:left="360" w:right="0" w:hanging="270"/>
         <w:rPr>
           <w:rFonts w:ascii="Helvetica Neue" w:cs="Helvetica Neue" w:eastAsia="Helvetica Neue" w:hAnsi="Helvetica Neue"/>
-          <w:sz w:val="20"/>
-          <w:szCs w:val="20"/>
-          <w:u w:val="none"/>
-        </w:rPr>
-      </w:pPr>
-      <w:r>
-        <w:rPr>
-          <w:rFonts w:ascii="Helvetica Neue" w:cs="Helvetica Neue" w:eastAsia="Helvetica Neue" w:hAnsi="Helvetica Neue"/>
-          <w:sz w:val="20"/>
-          <w:szCs w:val="20"/>
+        </w:rPr>
+      </w:pPr>
+      <w:r>
+        <w:rPr>
+          <w:rFonts w:ascii="Helvetica Neue" w:cs="Helvetica Neue" w:eastAsia="Helvetica Neue" w:hAnsi="Helvetica Neue"/>
           <w:rtl w:val="0"/>
         </w:rPr>
         <w:t xml:space="preserve">Google Cloud Datastore to store real-time game data. Designed data schemas to manage multiple relational entities that were optimized for high frequency writes.</w:t>
@@ -1083,38 +1009,14 @@
         <w:ind w:left="360" w:right="0" w:hanging="270"/>
         <w:rPr>
           <w:rFonts w:ascii="Helvetica Neue" w:cs="Helvetica Neue" w:eastAsia="Helvetica Neue" w:hAnsi="Helvetica Neue"/>
-          <w:sz w:val="20"/>
-          <w:szCs w:val="20"/>
-          <w:u w:val="none"/>
-        </w:rPr>
-      </w:pPr>
-      <w:r>
-        <w:rPr>
-          <w:rFonts w:ascii="Helvetica Neue" w:cs="Helvetica Neue" w:eastAsia="Helvetica Neue" w:hAnsi="Helvetica Neue"/>
-          <w:sz w:val="20"/>
-          <w:szCs w:val="20"/>
+        </w:rPr>
+      </w:pPr>
+      <w:r>
+        <w:rPr>
+          <w:rFonts w:ascii="Helvetica Neue" w:cs="Helvetica Neue" w:eastAsia="Helvetica Neue" w:hAnsi="Helvetica Neue"/>
           <w:rtl w:val="0"/>
         </w:rPr>
         <w:t xml:space="preserve">Multi-client real-time synchronization with the server managing shared state, maintaining client-server communication using WebSockets, allowing real-time communication.</w:t>
-      </w:r>
-    </w:p>
-    <w:p>
-      <w:pPr>
-        <w:tabs>
-          <w:tab w:val="right" w:pos="9360"/>
-        </w:tabs>
-        <w:spacing w:line="240" w:lineRule="auto"/>
-        <w:ind w:right="0"/>
-        <w:rPr>
-          <w:rFonts w:ascii="Helvetica Neue" w:cs="Helvetica Neue" w:eastAsia="Helvetica Neue" w:hAnsi="Helvetica Neue"/>
-          <w:sz w:val="20"/>
-          <w:szCs w:val="20"/>
-        </w:rPr>
-      </w:pPr>
-      <w:r>
-        <w:rPr>
-          <w:rtl w:val="0"/>
-        </w:rPr>
       </w:r>
     </w:p>
     <w:p>
@@ -1132,56 +1034,137 @@
       </w:pPr>
       <w:r>
         <w:rPr>
+          <w:rtl w:val="0"/>
+        </w:rPr>
+      </w:r>
+    </w:p>
+    <w:p>
+      <w:pPr>
+        <w:tabs>
+          <w:tab w:val="right" w:pos="9360"/>
+        </w:tabs>
+        <w:spacing w:line="240" w:lineRule="auto"/>
+        <w:ind w:left="0" w:right="0" w:firstLine="0"/>
+        <w:rPr>
+          <w:rFonts w:ascii="Helvetica Neue" w:cs="Helvetica Neue" w:eastAsia="Helvetica Neue" w:hAnsi="Helvetica Neue"/>
+          <w:sz w:val="18"/>
+          <w:szCs w:val="18"/>
+        </w:rPr>
+      </w:pPr>
+      <w:r>
+        <w:rPr>
+          <w:rFonts w:ascii="Helvetica Neue" w:cs="Helvetica Neue" w:eastAsia="Helvetica Neue" w:hAnsi="Helvetica Neue"/>
+          <w:sz w:val="18"/>
+          <w:szCs w:val="18"/>
+          <w:rtl w:val="0"/>
+        </w:rPr>
+        <w:t xml:space="preserve">(Work experience on next page)</w:t>
+      </w:r>
+    </w:p>
+    <w:p>
+      <w:pPr>
+        <w:tabs>
+          <w:tab w:val="center" w:pos="4680"/>
+          <w:tab w:val="right" w:pos="9360"/>
+        </w:tabs>
+        <w:spacing w:line="240" w:lineRule="auto"/>
+        <w:ind w:left="0" w:right="0" w:firstLine="0"/>
+        <w:rPr>
+          <w:rFonts w:ascii="Helvetica Neue" w:cs="Helvetica Neue" w:eastAsia="Helvetica Neue" w:hAnsi="Helvetica Neue"/>
+          <w:b w:val="1"/>
+          <w:sz w:val="26"/>
+          <w:szCs w:val="26"/>
+        </w:rPr>
+      </w:pPr>
+      <w:r>
+        <w:rPr>
+          <w:rFonts w:ascii="Helvetica Neue" w:cs="Helvetica Neue" w:eastAsia="Helvetica Neue" w:hAnsi="Helvetica Neue"/>
+          <w:b w:val="1"/>
+          <w:sz w:val="26"/>
+          <w:szCs w:val="26"/>
+          <w:rtl w:val="0"/>
+        </w:rPr>
+        <w:t xml:space="preserve">Max S. Haberman</w:t>
+        <w:tab/>
+        <w:t xml:space="preserve">max@maxshaberman.com</w:t>
+        <w:tab/>
+        <w:t xml:space="preserve">Page 2</w:t>
+      </w:r>
+    </w:p>
+    <w:p>
+      <w:pPr>
+        <w:tabs>
+          <w:tab w:val="right" w:pos="9360"/>
+        </w:tabs>
+        <w:spacing w:line="240" w:lineRule="auto"/>
+        <w:ind w:left="0" w:right="0" w:firstLine="0"/>
+        <w:rPr>
           <w:rFonts w:ascii="Helvetica Neue" w:cs="Helvetica Neue" w:eastAsia="Helvetica Neue" w:hAnsi="Helvetica Neue"/>
           <w:sz w:val="16"/>
           <w:szCs w:val="16"/>
-          <w:rtl w:val="0"/>
-        </w:rPr>
-        <w:t xml:space="preserve">(Work experience on next page)</w:t>
-      </w:r>
-    </w:p>
-    <w:p>
-      <w:pPr>
-        <w:tabs>
-          <w:tab w:val="right" w:pos="9360"/>
-        </w:tabs>
-        <w:spacing w:line="240" w:lineRule="auto"/>
-        <w:ind w:left="0" w:right="0" w:firstLine="0"/>
-        <w:rPr>
-          <w:rFonts w:ascii="Helvetica Neue" w:cs="Helvetica Neue" w:eastAsia="Helvetica Neue" w:hAnsi="Helvetica Neue"/>
-          <w:sz w:val="24"/>
-          <w:szCs w:val="24"/>
-        </w:rPr>
-      </w:pPr>
-      <w:r>
-        <w:rPr>
-          <w:rtl w:val="0"/>
-        </w:rPr>
-      </w:r>
-    </w:p>
-    <w:p>
-      <w:pPr>
-        <w:tabs>
-          <w:tab w:val="right" w:pos="9360"/>
-        </w:tabs>
-        <w:spacing w:line="240" w:lineRule="auto"/>
-        <w:ind w:left="0" w:right="0" w:firstLine="0"/>
-        <w:rPr>
-          <w:rFonts w:ascii="Helvetica Neue" w:cs="Helvetica Neue" w:eastAsia="Helvetica Neue" w:hAnsi="Helvetica Neue"/>
-          <w:b w:val="1"/>
-          <w:sz w:val="24"/>
-          <w:szCs w:val="24"/>
-        </w:rPr>
-      </w:pPr>
-      <w:r>
-        <w:rPr>
-          <w:rFonts w:ascii="Helvetica Neue" w:cs="Helvetica Neue" w:eastAsia="Helvetica Neue" w:hAnsi="Helvetica Neue"/>
-          <w:b w:val="1"/>
-          <w:sz w:val="24"/>
-          <w:szCs w:val="24"/>
-          <w:rtl w:val="0"/>
-        </w:rPr>
-        <w:t xml:space="preserve">Work Experience</w:t>
+        </w:rPr>
+      </w:pPr>
+      <w:r>
+        <w:rPr>
+          <w:rtl w:val="0"/>
+        </w:rPr>
+      </w:r>
+    </w:p>
+    <w:p>
+      <w:pPr>
+        <w:tabs>
+          <w:tab w:val="right" w:pos="9360"/>
+        </w:tabs>
+        <w:spacing w:line="240" w:lineRule="auto"/>
+        <w:ind w:left="0" w:right="0" w:firstLine="0"/>
+        <w:jc w:val="center"/>
+        <w:rPr>
+          <w:rFonts w:ascii="Helvetica Neue" w:cs="Helvetica Neue" w:eastAsia="Helvetica Neue" w:hAnsi="Helvetica Neue"/>
+          <w:b w:val="1"/>
+        </w:rPr>
+      </w:pPr>
+      <w:r>
+        <w:rPr>
+          <w:rFonts w:ascii="Helvetica Neue" w:cs="Helvetica Neue" w:eastAsia="Helvetica Neue" w:hAnsi="Helvetica Neue"/>
+          <w:b w:val="1"/>
+          <w:rtl w:val="0"/>
+        </w:rPr>
+        <w:t xml:space="preserve">WORK EXPERIENCE</w:t>
+      </w:r>
+    </w:p>
+    <w:p>
+      <w:pPr>
+        <w:tabs>
+          <w:tab w:val="right" w:pos="10800"/>
+        </w:tabs>
+        <w:spacing w:line="240" w:lineRule="auto"/>
+        <w:ind w:left="0" w:right="0" w:firstLine="0"/>
+        <w:rPr>
+          <w:rFonts w:ascii="Helvetica Neue" w:cs="Helvetica Neue" w:eastAsia="Helvetica Neue" w:hAnsi="Helvetica Neue"/>
+        </w:rPr>
+      </w:pPr>
+      <w:r>
+        <w:rPr>
+          <w:rFonts w:ascii="Helvetica Neue" w:cs="Helvetica Neue" w:eastAsia="Helvetica Neue" w:hAnsi="Helvetica Neue"/>
+          <w:b w:val="1"/>
+          <w:rtl w:val="0"/>
+        </w:rPr>
+        <w:t xml:space="preserve">Dobility, Inc</w:t>
+      </w:r>
+      <w:r>
+        <w:rPr>
+          <w:rFonts w:ascii="Helvetica Neue" w:cs="Helvetica Neue" w:eastAsia="Helvetica Neue" w:hAnsi="Helvetica Neue"/>
+          <w:rtl w:val="0"/>
+        </w:rPr>
+        <w:t xml:space="preserve">, Cambridge, MA</w:t>
+      </w:r>
+      <w:r>
+        <w:rPr>
+          <w:rFonts w:ascii="Helvetica Neue" w:cs="Helvetica Neue" w:eastAsia="Helvetica Neue" w:hAnsi="Helvetica Neue"/>
+          <w:rtl w:val="0"/>
+        </w:rPr>
+        <w:tab/>
+        <w:t xml:space="preserve">June 2019 – Present</w:t>
       </w:r>
     </w:p>
     <w:p>
@@ -1193,78 +1176,40 @@
         <w:ind w:left="0" w:right="0" w:firstLine="0"/>
         <w:rPr>
           <w:rFonts w:ascii="Helvetica Neue" w:cs="Helvetica Neue" w:eastAsia="Helvetica Neue" w:hAnsi="Helvetica Neue"/>
-          <w:sz w:val="18"/>
-          <w:szCs w:val="18"/>
-        </w:rPr>
-      </w:pPr>
-      <w:r>
-        <w:rPr>
-          <w:rFonts w:ascii="Helvetica Neue" w:cs="Helvetica Neue" w:eastAsia="Helvetica Neue" w:hAnsi="Helvetica Neue"/>
-          <w:sz w:val="20"/>
-          <w:szCs w:val="20"/>
-          <w:rtl w:val="0"/>
-        </w:rPr>
-        <w:t xml:space="preserve">Dobility, Inc</w:t>
-      </w:r>
-      <w:r>
-        <w:rPr>
-          <w:rFonts w:ascii="Helvetica Neue" w:cs="Helvetica Neue" w:eastAsia="Helvetica Neue" w:hAnsi="Helvetica Neue"/>
-          <w:sz w:val="20"/>
-          <w:szCs w:val="20"/>
-          <w:rtl w:val="0"/>
-        </w:rPr>
-        <w:tab/>
-      </w:r>
-      <w:r>
-        <w:rPr>
-          <w:rFonts w:ascii="Helvetica Neue" w:cs="Helvetica Neue" w:eastAsia="Helvetica Neue" w:hAnsi="Helvetica Neue"/>
-          <w:sz w:val="18"/>
-          <w:szCs w:val="18"/>
-          <w:rtl w:val="0"/>
-        </w:rPr>
-        <w:t xml:space="preserve">Cambridge, MA</w:t>
-      </w:r>
-    </w:p>
-    <w:p>
-      <w:pPr>
-        <w:tabs>
-          <w:tab w:val="right" w:pos="11520"/>
-        </w:tabs>
-        <w:spacing w:line="240" w:lineRule="auto"/>
-        <w:ind w:left="0" w:right="0" w:firstLine="0"/>
-        <w:rPr>
-          <w:rFonts w:ascii="Helvetica Neue" w:cs="Helvetica Neue" w:eastAsia="Helvetica Neue" w:hAnsi="Helvetica Neue"/>
-          <w:sz w:val="18"/>
-          <w:szCs w:val="18"/>
-        </w:rPr>
-      </w:pPr>
-      <w:r>
-        <w:rPr>
-          <w:rFonts w:ascii="Helvetica Neue" w:cs="Helvetica Neue" w:eastAsia="Helvetica Neue" w:hAnsi="Helvetica Neue"/>
-          <w:i w:val="1"/>
-          <w:sz w:val="18"/>
-          <w:szCs w:val="18"/>
+          <w:b w:val="1"/>
+        </w:rPr>
+      </w:pPr>
+      <w:r>
+        <w:rPr>
+          <w:rFonts w:ascii="Helvetica Neue" w:cs="Helvetica Neue" w:eastAsia="Helvetica Neue" w:hAnsi="Helvetica Neue"/>
+          <w:b w:val="1"/>
           <w:rtl w:val="0"/>
         </w:rPr>
         <w:t xml:space="preserve">Senior Technical Associate</w:t>
       </w:r>
       <w:r>
         <w:rPr>
-          <w:rFonts w:ascii="Helvetica Neue" w:cs="Helvetica Neue" w:eastAsia="Helvetica Neue" w:hAnsi="Helvetica Neue"/>
-          <w:sz w:val="20"/>
-          <w:szCs w:val="20"/>
-          <w:rtl w:val="0"/>
-        </w:rPr>
-        <w:tab/>
-      </w:r>
-      <w:r>
-        <w:rPr>
-          <w:rFonts w:ascii="Helvetica Neue" w:cs="Helvetica Neue" w:eastAsia="Helvetica Neue" w:hAnsi="Helvetica Neue"/>
-          <w:sz w:val="18"/>
-          <w:szCs w:val="18"/>
-          <w:rtl w:val="0"/>
-        </w:rPr>
-        <w:t xml:space="preserve">June 2019 – Present</w:t>
+          <w:rtl w:val="0"/>
+        </w:rPr>
+      </w:r>
+    </w:p>
+    <w:p>
+      <w:pPr>
+        <w:tabs>
+          <w:tab w:val="right" w:pos="9360"/>
+        </w:tabs>
+        <w:spacing w:line="240" w:lineRule="auto"/>
+        <w:ind w:left="0" w:right="0" w:firstLine="0"/>
+        <w:rPr>
+          <w:rFonts w:ascii="Helvetica Neue" w:cs="Helvetica Neue" w:eastAsia="Helvetica Neue" w:hAnsi="Helvetica Neue"/>
+        </w:rPr>
+      </w:pPr>
+      <w:r>
+        <w:rPr>
+          <w:rFonts w:ascii="Helvetica Neue" w:cs="Helvetica Neue" w:eastAsia="Helvetica Neue" w:hAnsi="Helvetica Neue"/>
+          <w:rtl w:val="0"/>
+        </w:rPr>
+        <w:t xml:space="preserve">Developed tools and resources to further enhance the capabilities of the software and our users.</w:t>
       </w:r>
     </w:p>
     <w:p>
@@ -1280,19 +1225,14 @@
         <w:ind w:left="360" w:right="0" w:hanging="270"/>
         <w:rPr>
           <w:rFonts w:ascii="Helvetica Neue" w:cs="Helvetica Neue" w:eastAsia="Helvetica Neue" w:hAnsi="Helvetica Neue"/>
-          <w:sz w:val="20"/>
-          <w:szCs w:val="20"/>
-          <w:u w:val="none"/>
-        </w:rPr>
-      </w:pPr>
-      <w:r>
-        <w:rPr>
-          <w:rFonts w:ascii="Helvetica Neue" w:cs="Helvetica Neue" w:eastAsia="Helvetica Neue" w:hAnsi="Helvetica Neue"/>
-          <w:sz w:val="20"/>
-          <w:szCs w:val="20"/>
-          <w:rtl w:val="0"/>
-        </w:rPr>
-        <w:t xml:space="preserve">Developed 17 of the 40 total field plug-ins using frontend web development, and contributed in some way to most of the others, to enhance the capabilities of our software. Created custom solutions for the niche needs of NGOs, furthering the company's social mission, and adding new user segments.</w:t>
+        </w:rPr>
+      </w:pPr>
+      <w:r>
+        <w:rPr>
+          <w:rFonts w:ascii="Helvetica Neue" w:cs="Helvetica Neue" w:eastAsia="Helvetica Neue" w:hAnsi="Helvetica Neue"/>
+          <w:rtl w:val="0"/>
+        </w:rPr>
+        <w:t xml:space="preserve">Developed 17 of the 40 total field plug-ins using frontend web development, and contributed to others, to enhance the capabilities of the software. Created custom solutions for the niche needs of NGOs, furthering the company's social mission, and adding new user segments.</w:t>
       </w:r>
     </w:p>
     <w:p>
@@ -1308,19 +1248,14 @@
         <w:ind w:left="360" w:right="0" w:hanging="270"/>
         <w:rPr>
           <w:rFonts w:ascii="Helvetica Neue" w:cs="Helvetica Neue" w:eastAsia="Helvetica Neue" w:hAnsi="Helvetica Neue"/>
-          <w:sz w:val="20"/>
-          <w:szCs w:val="20"/>
-          <w:u w:val="none"/>
-        </w:rPr>
-      </w:pPr>
-      <w:r>
-        <w:rPr>
-          <w:rFonts w:ascii="Helvetica Neue" w:cs="Helvetica Neue" w:eastAsia="Helvetica Neue" w:hAnsi="Helvetica Neue"/>
-          <w:sz w:val="20"/>
-          <w:szCs w:val="20"/>
-          <w:rtl w:val="0"/>
-        </w:rPr>
-        <w:t xml:space="preserve">Developed and hosted 7 webinars and ~10 training sessions. Designed curriculum to introduce and educate users on key product features, increasing user acquisition and user retention. Led internal workshops for coworkers, guiding them on how to demonstrate our app to capture new users.</w:t>
+        </w:rPr>
+      </w:pPr>
+      <w:r>
+        <w:rPr>
+          <w:rFonts w:ascii="Helvetica Neue" w:cs="Helvetica Neue" w:eastAsia="Helvetica Neue" w:hAnsi="Helvetica Neue"/>
+          <w:rtl w:val="0"/>
+        </w:rPr>
+        <w:t xml:space="preserve">Developed and hosted 7 webinars and 10 training sessions. Designed curriculum to introduce and educate users on key product features, increasing user acquisition and user retention. Coordinated and executed internal workshops for coworkers, providing guidance on how to demonstrate the app to capture new users.</w:t>
       </w:r>
     </w:p>
     <w:p>
@@ -1336,16 +1271,11 @@
         <w:ind w:left="360" w:right="0" w:hanging="270"/>
         <w:rPr>
           <w:rFonts w:ascii="Helvetica Neue" w:cs="Helvetica Neue" w:eastAsia="Helvetica Neue" w:hAnsi="Helvetica Neue"/>
-          <w:sz w:val="20"/>
-          <w:szCs w:val="20"/>
-          <w:u w:val="none"/>
-        </w:rPr>
-      </w:pPr>
-      <w:r>
-        <w:rPr>
-          <w:rFonts w:ascii="Helvetica Neue" w:cs="Helvetica Neue" w:eastAsia="Helvetica Neue" w:hAnsi="Helvetica Neue"/>
-          <w:sz w:val="20"/>
-          <w:szCs w:val="20"/>
+        </w:rPr>
+      </w:pPr>
+      <w:r>
+        <w:rPr>
+          <w:rFonts w:ascii="Helvetica Neue" w:cs="Helvetica Neue" w:eastAsia="Helvetica Neue" w:hAnsi="Helvetica Neue"/>
           <w:rtl w:val="0"/>
         </w:rPr>
         <w:t xml:space="preserve">Wrote scripts and recorded audio and video for 7 how-to videos, allowing new users to easily emulate processes for both basic and advanced functionality.</w:t>
@@ -1369,19 +1299,14 @@
         <w:ind w:left="360" w:right="0" w:hanging="270"/>
         <w:rPr>
           <w:rFonts w:ascii="Helvetica Neue" w:cs="Helvetica Neue" w:eastAsia="Helvetica Neue" w:hAnsi="Helvetica Neue"/>
-          <w:sz w:val="20"/>
-          <w:szCs w:val="20"/>
-          <w:u w:val="none"/>
-        </w:rPr>
-      </w:pPr>
-      <w:r>
-        <w:rPr>
-          <w:rFonts w:ascii="Helvetica Neue" w:cs="Helvetica Neue" w:eastAsia="Helvetica Neue" w:hAnsi="Helvetica Neue"/>
-          <w:sz w:val="20"/>
-          <w:szCs w:val="20"/>
-          <w:rtl w:val="0"/>
-        </w:rPr>
-        <w:t xml:space="preserve">Wrote 57 user guides, and created over 160 tutorials with example code. These facilitated user education on how to use our platform, and also decreased customer ticket times by providing supporting materials. </w:t>
+        </w:rPr>
+      </w:pPr>
+      <w:r>
+        <w:rPr>
+          <w:rFonts w:ascii="Helvetica Neue" w:cs="Helvetica Neue" w:eastAsia="Helvetica Neue" w:hAnsi="Helvetica Neue"/>
+          <w:rtl w:val="0"/>
+        </w:rPr>
+        <w:t xml:space="preserve">Wrote 57 user guides, and created over 160 tutorials with example code. These facilitated user education on how to use the platform, and also decreased customer ticket times by providing supporting materials. </w:t>
       </w:r>
     </w:p>
     <w:p>
@@ -1397,16 +1322,11 @@
         <w:ind w:left="360" w:right="0" w:hanging="270"/>
         <w:rPr>
           <w:rFonts w:ascii="Helvetica Neue" w:cs="Helvetica Neue" w:eastAsia="Helvetica Neue" w:hAnsi="Helvetica Neue"/>
-          <w:sz w:val="20"/>
-          <w:szCs w:val="20"/>
-          <w:u w:val="none"/>
-        </w:rPr>
-      </w:pPr>
-      <w:r>
-        <w:rPr>
-          <w:rFonts w:ascii="Helvetica Neue" w:cs="Helvetica Neue" w:eastAsia="Helvetica Neue" w:hAnsi="Helvetica Neue"/>
-          <w:sz w:val="20"/>
-          <w:szCs w:val="20"/>
+        </w:rPr>
+      </w:pPr>
+      <w:r>
+        <w:rPr>
+          <w:rFonts w:ascii="Helvetica Neue" w:cs="Helvetica Neue" w:eastAsia="Helvetica Neue" w:hAnsi="Helvetica Neue"/>
           <w:rtl w:val="0"/>
         </w:rPr>
         <w:t xml:space="preserve">Developed 23 Python scripts and packages for data retrieval, transformation, and analysis using REST APIs and other tools. Used for churn analysis, support time responses, and more, in order to show areas of improvement.</w:t>
@@ -1425,19 +1345,14 @@
         <w:ind w:left="360" w:right="0" w:hanging="270"/>
         <w:rPr>
           <w:rFonts w:ascii="Helvetica Neue" w:cs="Helvetica Neue" w:eastAsia="Helvetica Neue" w:hAnsi="Helvetica Neue"/>
-          <w:sz w:val="20"/>
-          <w:szCs w:val="20"/>
-          <w:u w:val="none"/>
-        </w:rPr>
-      </w:pPr>
-      <w:r>
-        <w:rPr>
-          <w:rFonts w:ascii="Helvetica Neue" w:cs="Helvetica Neue" w:eastAsia="Helvetica Neue" w:hAnsi="Helvetica Neue"/>
-          <w:sz w:val="20"/>
-          <w:szCs w:val="20"/>
-          <w:rtl w:val="0"/>
-        </w:rPr>
-        <w:t xml:space="preserve">As part of the QA team, discovered and reported over 80 platform issues, detailing steps to reproduce so the development team can resolve them before production release.</w:t>
+        </w:rPr>
+      </w:pPr>
+      <w:r>
+        <w:rPr>
+          <w:rFonts w:ascii="Helvetica Neue" w:cs="Helvetica Neue" w:eastAsia="Helvetica Neue" w:hAnsi="Helvetica Neue"/>
+          <w:rtl w:val="0"/>
+        </w:rPr>
+        <w:t xml:space="preserve">Discovered and reported over 80 platform issues as part of the QA team, detailing steps to reproduce so the development team can resolve all issues before production release.</w:t>
       </w:r>
     </w:p>
     <w:p>
@@ -1453,24 +1368,14 @@
         <w:ind w:left="360" w:right="0" w:hanging="270"/>
         <w:rPr>
           <w:rFonts w:ascii="Helvetica Neue" w:cs="Helvetica Neue" w:eastAsia="Helvetica Neue" w:hAnsi="Helvetica Neue"/>
-          <w:sz w:val="20"/>
-          <w:szCs w:val="20"/>
-          <w:u w:val="none"/>
-        </w:rPr>
-      </w:pPr>
-      <w:r>
-        <w:rPr>
-          <w:rFonts w:ascii="Helvetica Neue" w:cs="Helvetica Neue" w:eastAsia="Helvetica Neue" w:hAnsi="Helvetica Neue"/>
-          <w:sz w:val="20"/>
-          <w:szCs w:val="20"/>
+        </w:rPr>
+      </w:pPr>
+      <w:r>
+        <w:rPr>
+          <w:rFonts w:ascii="Helvetica Neue" w:cs="Helvetica Neue" w:eastAsia="Helvetica Neue" w:hAnsi="Helvetica Neue"/>
           <w:rtl w:val="0"/>
         </w:rPr>
         <w:t xml:space="preserve">Responded to user support requests submitted by users, completing about 8 tickets per day. Went above and beyond for users by responding within 1 hour, much faster than the 2-hour standard. Reviewed all tickets, and was point-of-contact for escalation.</w:t>
-      </w:r>
-      <w:r>
-        <w:rPr>
-          <w:rtl w:val="0"/>
-        </w:rPr>
       </w:r>
     </w:p>
     <w:p>
@@ -1495,21 +1400,18 @@
     <w:p>
       <w:pPr>
         <w:tabs>
-          <w:tab w:val="right" w:pos="11520"/>
-        </w:tabs>
-        <w:spacing w:line="240" w:lineRule="auto"/>
-        <w:ind w:left="0" w:right="0" w:firstLine="0"/>
-        <w:rPr>
-          <w:rFonts w:ascii="Helvetica Neue" w:cs="Helvetica Neue" w:eastAsia="Helvetica Neue" w:hAnsi="Helvetica Neue"/>
-          <w:sz w:val="20"/>
-          <w:szCs w:val="20"/>
-        </w:rPr>
-      </w:pPr>
-      <w:r>
-        <w:rPr>
-          <w:rFonts w:ascii="Helvetica Neue" w:cs="Helvetica Neue" w:eastAsia="Helvetica Neue" w:hAnsi="Helvetica Neue"/>
-          <w:sz w:val="20"/>
-          <w:szCs w:val="20"/>
+          <w:tab w:val="right" w:pos="10800"/>
+        </w:tabs>
+        <w:spacing w:line="240" w:lineRule="auto"/>
+        <w:ind w:left="0" w:right="0" w:firstLine="0"/>
+        <w:rPr>
+          <w:rFonts w:ascii="Helvetica Neue" w:cs="Helvetica Neue" w:eastAsia="Helvetica Neue" w:hAnsi="Helvetica Neue"/>
+        </w:rPr>
+      </w:pPr>
+      <w:r>
+        <w:rPr>
+          <w:rFonts w:ascii="Helvetica Neue" w:cs="Helvetica Neue" w:eastAsia="Helvetica Neue" w:hAnsi="Helvetica Neue"/>
+          <w:b w:val="1"/>
           <w:rtl w:val="0"/>
         </w:rPr>
         <w:t xml:space="preserve">LANConnect Systems, Inc</w:t>
@@ -1517,46 +1419,62 @@
       <w:r>
         <w:rPr>
           <w:rFonts w:ascii="Helvetica Neue" w:cs="Helvetica Neue" w:eastAsia="Helvetica Neue" w:hAnsi="Helvetica Neue"/>
-          <w:sz w:val="20"/>
-          <w:szCs w:val="20"/>
-          <w:rtl w:val="0"/>
-        </w:rPr>
-        <w:tab/>
-        <w:t xml:space="preserve">Foxborough, MA</w:t>
-      </w:r>
-    </w:p>
-    <w:p>
-      <w:pPr>
-        <w:tabs>
-          <w:tab w:val="right" w:pos="11520"/>
-        </w:tabs>
-        <w:spacing w:line="240" w:lineRule="auto"/>
-        <w:ind w:left="0" w:right="0" w:firstLine="0"/>
-        <w:rPr>
-          <w:rFonts w:ascii="Helvetica Neue" w:cs="Helvetica Neue" w:eastAsia="Helvetica Neue" w:hAnsi="Helvetica Neue"/>
-          <w:sz w:val="20"/>
-          <w:szCs w:val="20"/>
-        </w:rPr>
-      </w:pPr>
-      <w:r>
-        <w:rPr>
-          <w:rFonts w:ascii="Helvetica Neue" w:cs="Helvetica Neue" w:eastAsia="Helvetica Neue" w:hAnsi="Helvetica Neue"/>
-          <w:i w:val="1"/>
-          <w:sz w:val="20"/>
-          <w:szCs w:val="20"/>
-          <w:rtl w:val="0"/>
-        </w:rPr>
-        <w:t xml:space="preserve">Technician I</w:t>
-      </w:r>
-      <w:r>
-        <w:rPr>
-          <w:rFonts w:ascii="Helvetica Neue" w:cs="Helvetica Neue" w:eastAsia="Helvetica Neue" w:hAnsi="Helvetica Neue"/>
-          <w:sz w:val="20"/>
-          <w:szCs w:val="20"/>
+          <w:rtl w:val="0"/>
+        </w:rPr>
+        <w:t xml:space="preserve">, Foxborough, MA</w:t>
+      </w:r>
+      <w:r>
+        <w:rPr>
+          <w:rFonts w:ascii="Helvetica Neue" w:cs="Helvetica Neue" w:eastAsia="Helvetica Neue" w:hAnsi="Helvetica Neue"/>
           <w:rtl w:val="0"/>
         </w:rPr>
         <w:tab/>
         <w:t xml:space="preserve">June 2017 – May 2019</w:t>
+      </w:r>
+    </w:p>
+    <w:p>
+      <w:pPr>
+        <w:tabs>
+          <w:tab w:val="right" w:pos="11520"/>
+        </w:tabs>
+        <w:spacing w:line="240" w:lineRule="auto"/>
+        <w:ind w:left="0" w:right="0" w:firstLine="0"/>
+        <w:rPr>
+          <w:rFonts w:ascii="Helvetica Neue" w:cs="Helvetica Neue" w:eastAsia="Helvetica Neue" w:hAnsi="Helvetica Neue"/>
+          <w:b w:val="1"/>
+        </w:rPr>
+      </w:pPr>
+      <w:r>
+        <w:rPr>
+          <w:rFonts w:ascii="Helvetica Neue" w:cs="Helvetica Neue" w:eastAsia="Helvetica Neue" w:hAnsi="Helvetica Neue"/>
+          <w:b w:val="1"/>
+          <w:rtl w:val="0"/>
+        </w:rPr>
+        <w:t xml:space="preserve">Technician I</w:t>
+      </w:r>
+      <w:r>
+        <w:rPr>
+          <w:rtl w:val="0"/>
+        </w:rPr>
+      </w:r>
+    </w:p>
+    <w:p>
+      <w:pPr>
+        <w:tabs>
+          <w:tab w:val="right" w:pos="9360"/>
+        </w:tabs>
+        <w:spacing w:line="240" w:lineRule="auto"/>
+        <w:ind w:left="0" w:right="0" w:firstLine="0"/>
+        <w:rPr>
+          <w:rFonts w:ascii="Helvetica Neue" w:cs="Helvetica Neue" w:eastAsia="Helvetica Neue" w:hAnsi="Helvetica Neue"/>
+        </w:rPr>
+      </w:pPr>
+      <w:r>
+        <w:rPr>
+          <w:rFonts w:ascii="Helvetica Neue" w:cs="Helvetica Neue" w:eastAsia="Helvetica Neue" w:hAnsi="Helvetica Neue"/>
+          <w:rtl w:val="0"/>
+        </w:rPr>
+        <w:t xml:space="preserve">Monitored and resolved general computer issues.</w:t>
       </w:r>
     </w:p>
     <w:p>
@@ -1572,24 +1490,14 @@
         <w:ind w:left="360" w:right="0" w:hanging="270"/>
         <w:rPr>
           <w:rFonts w:ascii="Helvetica Neue" w:cs="Helvetica Neue" w:eastAsia="Helvetica Neue" w:hAnsi="Helvetica Neue"/>
-          <w:sz w:val="20"/>
-          <w:szCs w:val="20"/>
-          <w:u w:val="none"/>
-        </w:rPr>
-      </w:pPr>
-      <w:r>
-        <w:rPr>
-          <w:rFonts w:ascii="Helvetica Neue" w:cs="Helvetica Neue" w:eastAsia="Helvetica Neue" w:hAnsi="Helvetica Neue"/>
-          <w:sz w:val="20"/>
-          <w:szCs w:val="20"/>
-          <w:rtl w:val="0"/>
-        </w:rPr>
-        <w:t xml:space="preserve">Monitored and resolved general computer issues, completed ~10 client-created and ~30 automated tickets per day.</w:t>
-      </w:r>
-      <w:r>
-        <w:rPr>
-          <w:rtl w:val="0"/>
-        </w:rPr>
+        </w:rPr>
+      </w:pPr>
+      <w:r>
+        <w:rPr>
+          <w:rFonts w:ascii="Helvetica Neue" w:cs="Helvetica Neue" w:eastAsia="Helvetica Neue" w:hAnsi="Helvetica Neue"/>
+          <w:rtl w:val="0"/>
+        </w:rPr>
+        <w:t xml:space="preserve">Completed 10 client-created and 30 automated tickets per day, ensuring high rates of client satisfaction.</w:t>
       </w:r>
     </w:p>
     <w:p>
@@ -1605,16 +1513,11 @@
         <w:ind w:left="360" w:right="0" w:hanging="270"/>
         <w:rPr>
           <w:rFonts w:ascii="Helvetica Neue" w:cs="Helvetica Neue" w:eastAsia="Helvetica Neue" w:hAnsi="Helvetica Neue"/>
-          <w:sz w:val="20"/>
-          <w:szCs w:val="20"/>
-          <w:u w:val="none"/>
-        </w:rPr>
-      </w:pPr>
-      <w:r>
-        <w:rPr>
-          <w:rFonts w:ascii="Helvetica Neue" w:cs="Helvetica Neue" w:eastAsia="Helvetica Neue" w:hAnsi="Helvetica Neue"/>
-          <w:sz w:val="20"/>
-          <w:szCs w:val="20"/>
+        </w:rPr>
+      </w:pPr>
+      <w:r>
+        <w:rPr>
+          <w:rFonts w:ascii="Helvetica Neue" w:cs="Helvetica Neue" w:eastAsia="Helvetica Neue" w:hAnsi="Helvetica Neue"/>
           <w:rtl w:val="0"/>
         </w:rPr>
         <w:t xml:space="preserve">Completed other projects as needed, such as evaluating new software for clients.</w:t>
@@ -1642,21 +1545,18 @@
     <w:p>
       <w:pPr>
         <w:tabs>
-          <w:tab w:val="right" w:pos="11520"/>
-        </w:tabs>
-        <w:spacing w:line="240" w:lineRule="auto"/>
-        <w:ind w:left="0" w:right="0" w:firstLine="0"/>
-        <w:rPr>
-          <w:rFonts w:ascii="Helvetica Neue" w:cs="Helvetica Neue" w:eastAsia="Helvetica Neue" w:hAnsi="Helvetica Neue"/>
-          <w:sz w:val="20"/>
-          <w:szCs w:val="20"/>
-        </w:rPr>
-      </w:pPr>
-      <w:r>
-        <w:rPr>
-          <w:rFonts w:ascii="Helvetica Neue" w:cs="Helvetica Neue" w:eastAsia="Helvetica Neue" w:hAnsi="Helvetica Neue"/>
-          <w:sz w:val="20"/>
-          <w:szCs w:val="20"/>
+          <w:tab w:val="right" w:pos="10800"/>
+        </w:tabs>
+        <w:spacing w:line="240" w:lineRule="auto"/>
+        <w:ind w:left="0" w:right="0" w:firstLine="0"/>
+        <w:rPr>
+          <w:rFonts w:ascii="Helvetica Neue" w:cs="Helvetica Neue" w:eastAsia="Helvetica Neue" w:hAnsi="Helvetica Neue"/>
+        </w:rPr>
+      </w:pPr>
+      <w:r>
+        <w:rPr>
+          <w:rFonts w:ascii="Helvetica Neue" w:cs="Helvetica Neue" w:eastAsia="Helvetica Neue" w:hAnsi="Helvetica Neue"/>
+          <w:b w:val="1"/>
           <w:rtl w:val="0"/>
         </w:rPr>
         <w:t xml:space="preserve">Best Buy</w:t>
@@ -1664,46 +1564,62 @@
       <w:r>
         <w:rPr>
           <w:rFonts w:ascii="Helvetica Neue" w:cs="Helvetica Neue" w:eastAsia="Helvetica Neue" w:hAnsi="Helvetica Neue"/>
-          <w:sz w:val="20"/>
-          <w:szCs w:val="20"/>
-          <w:rtl w:val="0"/>
-        </w:rPr>
-        <w:tab/>
-        <w:t xml:space="preserve">Framingham, MA</w:t>
-      </w:r>
-    </w:p>
-    <w:p>
-      <w:pPr>
-        <w:tabs>
-          <w:tab w:val="right" w:pos="11520"/>
-        </w:tabs>
-        <w:spacing w:line="240" w:lineRule="auto"/>
-        <w:ind w:left="0" w:right="0" w:firstLine="0"/>
-        <w:rPr>
-          <w:rFonts w:ascii="Helvetica Neue" w:cs="Helvetica Neue" w:eastAsia="Helvetica Neue" w:hAnsi="Helvetica Neue"/>
-          <w:sz w:val="20"/>
-          <w:szCs w:val="20"/>
-        </w:rPr>
-      </w:pPr>
-      <w:r>
-        <w:rPr>
-          <w:rFonts w:ascii="Helvetica Neue" w:cs="Helvetica Neue" w:eastAsia="Helvetica Neue" w:hAnsi="Helvetica Neue"/>
-          <w:i w:val="1"/>
-          <w:sz w:val="20"/>
-          <w:szCs w:val="20"/>
-          <w:rtl w:val="0"/>
-        </w:rPr>
-        <w:t xml:space="preserve">Sony Experience Expert and Home Theater Sales Consultant</w:t>
-      </w:r>
-      <w:r>
-        <w:rPr>
-          <w:rFonts w:ascii="Helvetica Neue" w:cs="Helvetica Neue" w:eastAsia="Helvetica Neue" w:hAnsi="Helvetica Neue"/>
-          <w:sz w:val="20"/>
-          <w:szCs w:val="20"/>
+          <w:rtl w:val="0"/>
+        </w:rPr>
+        <w:t xml:space="preserve">, Framingham, MA</w:t>
+      </w:r>
+      <w:r>
+        <w:rPr>
+          <w:rFonts w:ascii="Helvetica Neue" w:cs="Helvetica Neue" w:eastAsia="Helvetica Neue" w:hAnsi="Helvetica Neue"/>
           <w:rtl w:val="0"/>
         </w:rPr>
         <w:tab/>
         <w:t xml:space="preserve">June 2015 – January 2018</w:t>
+      </w:r>
+    </w:p>
+    <w:p>
+      <w:pPr>
+        <w:tabs>
+          <w:tab w:val="right" w:pos="11520"/>
+        </w:tabs>
+        <w:spacing w:line="240" w:lineRule="auto"/>
+        <w:ind w:left="0" w:right="0" w:firstLine="0"/>
+        <w:rPr>
+          <w:rFonts w:ascii="Helvetica Neue" w:cs="Helvetica Neue" w:eastAsia="Helvetica Neue" w:hAnsi="Helvetica Neue"/>
+          <w:b w:val="1"/>
+        </w:rPr>
+      </w:pPr>
+      <w:r>
+        <w:rPr>
+          <w:rFonts w:ascii="Helvetica Neue" w:cs="Helvetica Neue" w:eastAsia="Helvetica Neue" w:hAnsi="Helvetica Neue"/>
+          <w:b w:val="1"/>
+          <w:rtl w:val="0"/>
+        </w:rPr>
+        <w:t xml:space="preserve">Sony Experience Expert and Home Theater Sales Consultant</w:t>
+      </w:r>
+      <w:r>
+        <w:rPr>
+          <w:rtl w:val="0"/>
+        </w:rPr>
+      </w:r>
+    </w:p>
+    <w:p>
+      <w:pPr>
+        <w:tabs>
+          <w:tab w:val="right" w:pos="9360"/>
+        </w:tabs>
+        <w:spacing w:line="240" w:lineRule="auto"/>
+        <w:ind w:left="0" w:right="0" w:firstLine="0"/>
+        <w:rPr>
+          <w:rFonts w:ascii="Helvetica Neue" w:cs="Helvetica Neue" w:eastAsia="Helvetica Neue" w:hAnsi="Helvetica Neue"/>
+        </w:rPr>
+      </w:pPr>
+      <w:r>
+        <w:rPr>
+          <w:rFonts w:ascii="Helvetica Neue" w:cs="Helvetica Neue" w:eastAsia="Helvetica Neue" w:hAnsi="Helvetica Neue"/>
+          <w:rtl w:val="0"/>
+        </w:rPr>
+        <w:t xml:space="preserve">Sold home theater solutions.</w:t>
       </w:r>
     </w:p>
     <w:p>
@@ -1719,19 +1635,14 @@
         <w:ind w:left="360" w:right="0" w:hanging="270"/>
         <w:rPr>
           <w:rFonts w:ascii="Helvetica Neue" w:cs="Helvetica Neue" w:eastAsia="Helvetica Neue" w:hAnsi="Helvetica Neue"/>
-          <w:sz w:val="20"/>
-          <w:szCs w:val="20"/>
-          <w:u w:val="none"/>
-        </w:rPr>
-      </w:pPr>
-      <w:r>
-        <w:rPr>
-          <w:rFonts w:ascii="Helvetica Neue" w:cs="Helvetica Neue" w:eastAsia="Helvetica Neue" w:hAnsi="Helvetica Neue"/>
-          <w:sz w:val="20"/>
-          <w:szCs w:val="20"/>
-          <w:rtl w:val="0"/>
-        </w:rPr>
-        <w:t xml:space="preserve">Sold home theater solutions, turning potential $500 sales into $2,000 sales, selling over $1,000,000 of product and services in the first year.</w:t>
+        </w:rPr>
+      </w:pPr>
+      <w:r>
+        <w:rPr>
+          <w:rFonts w:ascii="Helvetica Neue" w:cs="Helvetica Neue" w:eastAsia="Helvetica Neue" w:hAnsi="Helvetica Neue"/>
+          <w:rtl w:val="0"/>
+        </w:rPr>
+        <w:t xml:space="preserve">Generated increased sales by potential $500 sales into $2,000 sales, selling over $1,000,000 of product and services in the first year.</w:t>
       </w:r>
     </w:p>
     <w:p>
@@ -1747,16 +1658,11 @@
         <w:ind w:left="360" w:right="0" w:hanging="270"/>
         <w:rPr>
           <w:rFonts w:ascii="Helvetica Neue" w:cs="Helvetica Neue" w:eastAsia="Helvetica Neue" w:hAnsi="Helvetica Neue"/>
-          <w:sz w:val="20"/>
-          <w:szCs w:val="20"/>
-          <w:u w:val="none"/>
-        </w:rPr>
-      </w:pPr>
-      <w:r>
-        <w:rPr>
-          <w:rFonts w:ascii="Helvetica Neue" w:cs="Helvetica Neue" w:eastAsia="Helvetica Neue" w:hAnsi="Helvetica Neue"/>
-          <w:sz w:val="20"/>
-          <w:szCs w:val="20"/>
+        </w:rPr>
+      </w:pPr>
+      <w:r>
+        <w:rPr>
+          <w:rFonts w:ascii="Helvetica Neue" w:cs="Helvetica Neue" w:eastAsia="Helvetica Neue" w:hAnsi="Helvetica Neue"/>
           <w:rtl w:val="0"/>
         </w:rPr>
         <w:t xml:space="preserve">Earned “Achiever” Award for 2016, coming in second out of 300 in territory sales.</w:t>
@@ -1777,7 +1683,7 @@
     </w:p>
     <w:sectPr>
       <w:pgSz w:h="15840" w:w="12240" w:orient="portrait"/>
-      <w:pgMar w:bottom="810" w:top="630" w:left="1440" w:right="1440" w:header="720" w:footer="720"/>
+      <w:pgMar w:bottom="810" w:top="630" w:left="720" w:right="720" w:header="720" w:footer="720"/>
       <w:pgNumType w:start="1"/>
     </w:sectPr>
   </w:body>

</xml_diff>

<commit_message>
Added details about certification
</commit_message>
<xml_diff>
--- a/docs/max_s_haberman_resume.docx
+++ b/docs/max_s_haberman_resume.docx
@@ -101,8 +101,7 @@
         <w:spacing w:line="240" w:lineRule="auto"/>
         <w:rPr>
           <w:rFonts w:ascii="Helvetica Neue" w:eastAsia="Helvetica Neue" w:hAnsi="Helvetica Neue" w:cs="Helvetica Neue"/>
-          <w:sz w:val="12"/>
-          <w:szCs w:val="12"/>
+          <w:lang w:val="en-US"/>
         </w:rPr>
       </w:pPr>
       <w:r>
@@ -133,7 +132,69 @@
         <w:rPr>
           <w:rFonts w:ascii="Helvetica Neue" w:eastAsia="Helvetica Neue" w:hAnsi="Helvetica Neue" w:cs="Helvetica Neue"/>
         </w:rPr>
-        <w:t xml:space="preserve"> and 10 years of customer service experience. Skilled in several programming and scripting languages, and accomplished in both front-end and back-end development, including cloud development. Quick, efficient, self-starter, friendly, always eager to contribute, and always looking for the next challenge.</w:t>
+        <w:t xml:space="preserve"> and 10 years of customer service experience.</w:t>
+      </w:r>
+      <w:r>
+        <w:rPr>
+          <w:rFonts w:ascii="Helvetica Neue" w:eastAsia="Helvetica Neue" w:hAnsi="Helvetica Neue" w:cs="Helvetica Neue"/>
+        </w:rPr>
+        <w:t xml:space="preserve"> </w:t>
+      </w:r>
+      <w:r>
+        <w:rPr>
+          <w:rFonts w:ascii="Helvetica Neue" w:eastAsia="Helvetica Neue" w:hAnsi="Helvetica Neue" w:cs="Helvetica Neue"/>
+          <w:lang w:val="en-US"/>
+        </w:rPr>
+        <w:t xml:space="preserve">Passionate </w:t>
+      </w:r>
+      <w:r>
+        <w:rPr>
+          <w:rFonts w:ascii="Helvetica Neue" w:eastAsia="Helvetica Neue" w:hAnsi="Helvetica Neue" w:cs="Helvetica Neue"/>
+          <w:lang w:val="en-US"/>
+        </w:rPr>
+        <w:t>for</w:t>
+      </w:r>
+      <w:r>
+        <w:rPr>
+          <w:rFonts w:ascii="Helvetica Neue" w:eastAsia="Helvetica Neue" w:hAnsi="Helvetica Neue" w:cs="Helvetica Neue"/>
+        </w:rPr>
+        <w:t xml:space="preserve"> cybersecurity with a keen eye for detail</w:t>
+      </w:r>
+      <w:r>
+        <w:rPr>
+          <w:rFonts w:ascii="Helvetica Neue" w:eastAsia="Helvetica Neue" w:hAnsi="Helvetica Neue" w:cs="Helvetica Neue"/>
+        </w:rPr>
+        <w:t xml:space="preserve"> and </w:t>
+      </w:r>
+      <w:r>
+        <w:rPr>
+          <w:rFonts w:ascii="Helvetica Neue" w:eastAsia="Helvetica Neue" w:hAnsi="Helvetica Neue" w:cs="Helvetica Neue"/>
+        </w:rPr>
+        <w:t>great skill in describing processes</w:t>
+      </w:r>
+      <w:r>
+        <w:rPr>
+          <w:rFonts w:ascii="Helvetica Neue" w:eastAsia="Helvetica Neue" w:hAnsi="Helvetica Neue" w:cs="Helvetica Neue"/>
+        </w:rPr>
+        <w:t>.</w:t>
+      </w:r>
+      <w:r>
+        <w:rPr>
+          <w:rFonts w:ascii="Helvetica Neue" w:eastAsia="Helvetica Neue" w:hAnsi="Helvetica Neue" w:cs="Helvetica Neue"/>
+        </w:rPr>
+        <w:t xml:space="preserve"> Skilled in several programming and scripting languages, and accomplished in both front-end and back-end development, including cloud development. Quick, efficient, self-starter,</w:t>
+      </w:r>
+      <w:r>
+        <w:rPr>
+          <w:rFonts w:ascii="Helvetica Neue" w:eastAsia="Helvetica Neue" w:hAnsi="Helvetica Neue" w:cs="Helvetica Neue"/>
+        </w:rPr>
+        <w:t xml:space="preserve"> independent learner,</w:t>
+      </w:r>
+      <w:r>
+        <w:rPr>
+          <w:rFonts w:ascii="Helvetica Neue" w:eastAsia="Helvetica Neue" w:hAnsi="Helvetica Neue" w:cs="Helvetica Neue"/>
+        </w:rPr>
+        <w:t xml:space="preserve"> friendly, always eager to contribute, and always looking for the next challenge.</w:t>
       </w:r>
     </w:p>
     <w:p>
@@ -240,18 +301,8 @@
                   <w:color w:val="1155CC"/>
                   <w:u w:val="single"/>
                 </w:rPr>
-                <w:t>github.com/</w:t>
+                <w:t>github.com/TheOmnimax</w:t>
               </w:r>
-              <w:proofErr w:type="spellStart"/>
-              <w:r>
-                <w:rPr>
-                  <w:rFonts w:ascii="Helvetica Neue" w:eastAsia="Helvetica Neue" w:hAnsi="Helvetica Neue" w:cs="Helvetica Neue"/>
-                  <w:color w:val="1155CC"/>
-                  <w:u w:val="single"/>
-                </w:rPr>
-                <w:t>TheOmnimax</w:t>
-              </w:r>
-              <w:proofErr w:type="spellEnd"/>
             </w:hyperlink>
           </w:p>
         </w:tc>
@@ -360,18 +411,8 @@
                   <w:color w:val="1155CC"/>
                   <w:u w:val="single"/>
                 </w:rPr>
-                <w:t>linkedin.com/in/</w:t>
+                <w:t>linkedin.com/in/maxshaberman</w:t>
               </w:r>
-              <w:proofErr w:type="spellStart"/>
-              <w:r>
-                <w:rPr>
-                  <w:rFonts w:ascii="Helvetica Neue" w:eastAsia="Helvetica Neue" w:hAnsi="Helvetica Neue" w:cs="Helvetica Neue"/>
-                  <w:color w:val="1155CC"/>
-                  <w:u w:val="single"/>
-                </w:rPr>
-                <w:t>maxshaberman</w:t>
-              </w:r>
-              <w:proofErr w:type="spellEnd"/>
             </w:hyperlink>
           </w:p>
         </w:tc>
@@ -511,61 +552,7 @@
           <w:sz w:val="22"/>
           <w:szCs w:val="22"/>
         </w:rPr>
-        <w:t xml:space="preserve">: Flutter, Firebase Authentication, </w:t>
-      </w:r>
-      <w:proofErr w:type="spellStart"/>
-      <w:r>
-        <w:rPr>
-          <w:rFonts w:ascii="Helvetica Neue" w:eastAsia="Helvetica Neue" w:hAnsi="Helvetica Neue" w:cs="Helvetica Neue"/>
-          <w:sz w:val="22"/>
-          <w:szCs w:val="22"/>
-        </w:rPr>
-        <w:t>Firestore</w:t>
-      </w:r>
-      <w:proofErr w:type="spellEnd"/>
-      <w:r>
-        <w:rPr>
-          <w:rFonts w:ascii="Helvetica Neue" w:eastAsia="Helvetica Neue" w:hAnsi="Helvetica Neue" w:cs="Helvetica Neue"/>
-          <w:sz w:val="22"/>
-          <w:szCs w:val="22"/>
-        </w:rPr>
-        <w:t xml:space="preserve">, </w:t>
-      </w:r>
-      <w:proofErr w:type="spellStart"/>
-      <w:r>
-        <w:rPr>
-          <w:rFonts w:ascii="Helvetica Neue" w:eastAsia="Helvetica Neue" w:hAnsi="Helvetica Neue" w:cs="Helvetica Neue"/>
-          <w:sz w:val="22"/>
-          <w:szCs w:val="22"/>
-        </w:rPr>
-        <w:t>FastAPI</w:t>
-      </w:r>
-      <w:proofErr w:type="spellEnd"/>
-      <w:r>
-        <w:rPr>
-          <w:rFonts w:ascii="Helvetica Neue" w:eastAsia="Helvetica Neue" w:hAnsi="Helvetica Neue" w:cs="Helvetica Neue"/>
-          <w:sz w:val="22"/>
-          <w:szCs w:val="22"/>
-        </w:rPr>
-        <w:t xml:space="preserve">, Flask, </w:t>
-      </w:r>
-      <w:proofErr w:type="spellStart"/>
-      <w:r>
-        <w:rPr>
-          <w:rFonts w:ascii="Helvetica Neue" w:eastAsia="Helvetica Neue" w:hAnsi="Helvetica Neue" w:cs="Helvetica Neue"/>
-          <w:sz w:val="22"/>
-          <w:szCs w:val="22"/>
-        </w:rPr>
-        <w:t>WebSockets</w:t>
-      </w:r>
-      <w:proofErr w:type="spellEnd"/>
-      <w:r>
-        <w:rPr>
-          <w:rFonts w:ascii="Helvetica Neue" w:eastAsia="Helvetica Neue" w:hAnsi="Helvetica Neue" w:cs="Helvetica Neue"/>
-          <w:sz w:val="22"/>
-          <w:szCs w:val="22"/>
-        </w:rPr>
-        <w:t>, Socket.io, Google Cloud Platform, Google App Engine, Google Datastore</w:t>
+        <w:t>: Flutter, Firebase Authentication, Firestore, FastAPI, Flask, WebSockets, Socket.io, Google Cloud Platform, Google App Engine, Google Datastore</w:t>
       </w:r>
     </w:p>
     <w:p>
@@ -848,21 +835,7 @@
         <w:rPr>
           <w:rFonts w:ascii="Helvetica Neue" w:eastAsia="Helvetica Neue" w:hAnsi="Helvetica Neue" w:cs="Helvetica Neue"/>
         </w:rPr>
-        <w:t xml:space="preserve">Developed full-stack app, using Flutter (Dart) for frontend, and </w:t>
-      </w:r>
-      <w:proofErr w:type="spellStart"/>
-      <w:r>
-        <w:rPr>
-          <w:rFonts w:ascii="Helvetica Neue" w:eastAsia="Helvetica Neue" w:hAnsi="Helvetica Neue" w:cs="Helvetica Neue"/>
-        </w:rPr>
-        <w:t>FastAPI</w:t>
-      </w:r>
-      <w:proofErr w:type="spellEnd"/>
-      <w:r>
-        <w:rPr>
-          <w:rFonts w:ascii="Helvetica Neue" w:eastAsia="Helvetica Neue" w:hAnsi="Helvetica Neue" w:cs="Helvetica Neue"/>
-        </w:rPr>
-        <w:t xml:space="preserve"> Python server hosted on Google App Engine for backend, that allows users to download and read eBooks.</w:t>
+        <w:t>Developed full-stack app, using Flutter (Dart) for frontend, and FastAPI Python server hosted on Google App Engine for backend, that allows users to download and read eBooks.</w:t>
       </w:r>
     </w:p>
     <w:p>
@@ -884,21 +857,7 @@
         <w:rPr>
           <w:rFonts w:ascii="Helvetica Neue" w:eastAsia="Helvetica Neue" w:hAnsi="Helvetica Neue" w:cs="Helvetica Neue"/>
         </w:rPr>
-        <w:t xml:space="preserve">Implemented </w:t>
-      </w:r>
-      <w:proofErr w:type="spellStart"/>
-      <w:r>
-        <w:rPr>
-          <w:rFonts w:ascii="Helvetica Neue" w:eastAsia="Helvetica Neue" w:hAnsi="Helvetica Neue" w:cs="Helvetica Neue"/>
-        </w:rPr>
-        <w:t>BLoC</w:t>
-      </w:r>
-      <w:proofErr w:type="spellEnd"/>
-      <w:r>
-        <w:rPr>
-          <w:rFonts w:ascii="Helvetica Neue" w:eastAsia="Helvetica Neue" w:hAnsi="Helvetica Neue" w:cs="Helvetica Neue"/>
-        </w:rPr>
-        <w:t xml:space="preserve"> for state management for client app.</w:t>
+        <w:t>Implemented BLoC for state management for client app.</w:t>
       </w:r>
     </w:p>
     <w:p>
@@ -920,21 +879,7 @@
         <w:rPr>
           <w:rFonts w:ascii="Helvetica Neue" w:eastAsia="Helvetica Neue" w:hAnsi="Helvetica Neue" w:cs="Helvetica Neue"/>
         </w:rPr>
-        <w:t xml:space="preserve">Google Cloud Datastore database to allow users to manage, organize, and retrieve </w:t>
-      </w:r>
-      <w:proofErr w:type="spellStart"/>
-      <w:r>
-        <w:rPr>
-          <w:rFonts w:ascii="Helvetica Neue" w:eastAsia="Helvetica Neue" w:hAnsi="Helvetica Neue" w:cs="Helvetica Neue"/>
-        </w:rPr>
-        <w:t>ebooks</w:t>
-      </w:r>
-      <w:proofErr w:type="spellEnd"/>
-      <w:r>
-        <w:rPr>
-          <w:rFonts w:ascii="Helvetica Neue" w:eastAsia="Helvetica Neue" w:hAnsi="Helvetica Neue" w:cs="Helvetica Neue"/>
-        </w:rPr>
-        <w:t>.</w:t>
+        <w:t>Google Cloud Datastore database to allow users to manage, organize, and retrieve ebooks.</w:t>
       </w:r>
     </w:p>
     <w:p>
@@ -956,21 +901,7 @@
         <w:rPr>
           <w:rFonts w:ascii="Helvetica Neue" w:eastAsia="Helvetica Neue" w:hAnsi="Helvetica Neue" w:cs="Helvetica Neue"/>
         </w:rPr>
-        <w:t xml:space="preserve">REST API requests (built in Python using Flask through </w:t>
-      </w:r>
-      <w:proofErr w:type="spellStart"/>
-      <w:r>
-        <w:rPr>
-          <w:rFonts w:ascii="Helvetica Neue" w:eastAsia="Helvetica Neue" w:hAnsi="Helvetica Neue" w:cs="Helvetica Neue"/>
-        </w:rPr>
-        <w:t>FastAPI</w:t>
-      </w:r>
-      <w:proofErr w:type="spellEnd"/>
-      <w:r>
-        <w:rPr>
-          <w:rFonts w:ascii="Helvetica Neue" w:eastAsia="Helvetica Neue" w:hAnsi="Helvetica Neue" w:cs="Helvetica Neue"/>
-        </w:rPr>
-        <w:t>) for client to communicate with server.</w:t>
+        <w:t>REST API requests (built in Python using Flask through FastAPI) for client to communicate with server.</w:t>
       </w:r>
     </w:p>
     <w:p>
@@ -992,21 +923,7 @@
         <w:rPr>
           <w:rFonts w:ascii="Helvetica Neue" w:eastAsia="Helvetica Neue" w:hAnsi="Helvetica Neue" w:cs="Helvetica Neue"/>
         </w:rPr>
-        <w:t xml:space="preserve">Authentication through Firebase to ensure only authorized users can download new </w:t>
-      </w:r>
-      <w:proofErr w:type="spellStart"/>
-      <w:r>
-        <w:rPr>
-          <w:rFonts w:ascii="Helvetica Neue" w:eastAsia="Helvetica Neue" w:hAnsi="Helvetica Neue" w:cs="Helvetica Neue"/>
-        </w:rPr>
-        <w:t>ebooks</w:t>
-      </w:r>
-      <w:proofErr w:type="spellEnd"/>
-      <w:r>
-        <w:rPr>
-          <w:rFonts w:ascii="Helvetica Neue" w:eastAsia="Helvetica Neue" w:hAnsi="Helvetica Neue" w:cs="Helvetica Neue"/>
-        </w:rPr>
-        <w:t>.</w:t>
+        <w:t>Authentication through Firebase to ensure only authorized users can download new ebooks.</w:t>
       </w:r>
     </w:p>
     <w:p>
@@ -1028,21 +945,7 @@
         <w:rPr>
           <w:rFonts w:ascii="Helvetica Neue" w:eastAsia="Helvetica Neue" w:hAnsi="Helvetica Neue" w:cs="Helvetica Neue"/>
         </w:rPr>
-        <w:t xml:space="preserve">Created page divider algorithms to read and render </w:t>
-      </w:r>
-      <w:proofErr w:type="spellStart"/>
-      <w:r>
-        <w:rPr>
-          <w:rFonts w:ascii="Helvetica Neue" w:eastAsia="Helvetica Neue" w:hAnsi="Helvetica Neue" w:cs="Helvetica Neue"/>
-        </w:rPr>
-        <w:t>ebooks</w:t>
-      </w:r>
-      <w:proofErr w:type="spellEnd"/>
-      <w:r>
-        <w:rPr>
-          <w:rFonts w:ascii="Helvetica Neue" w:eastAsia="Helvetica Neue" w:hAnsi="Helvetica Neue" w:cs="Helvetica Neue"/>
-        </w:rPr>
-        <w:t>. It worked by rendering a virtual version of the book, counting the number and height of lines, and using that to determine the point of division in the text.</w:t>
+        <w:t>Created page divider algorithms to read and render ebooks. It worked by rendering a virtual version of the book, counting the number and height of lines, and using that to determine the point of division in the text.</w:t>
       </w:r>
     </w:p>
     <w:p>
@@ -1100,35 +1003,7 @@
         <w:rPr>
           <w:rFonts w:ascii="Helvetica Neue" w:eastAsia="Helvetica Neue" w:hAnsi="Helvetica Neue" w:cs="Helvetica Neue"/>
         </w:rPr>
-        <w:t xml:space="preserve">Developed full-stack app, using Flutter (Dart with </w:t>
-      </w:r>
-      <w:proofErr w:type="spellStart"/>
-      <w:r>
-        <w:rPr>
-          <w:rFonts w:ascii="Helvetica Neue" w:eastAsia="Helvetica Neue" w:hAnsi="Helvetica Neue" w:cs="Helvetica Neue"/>
-        </w:rPr>
-        <w:t>BLoC</w:t>
-      </w:r>
-      <w:proofErr w:type="spellEnd"/>
-      <w:r>
-        <w:rPr>
-          <w:rFonts w:ascii="Helvetica Neue" w:eastAsia="Helvetica Neue" w:hAnsi="Helvetica Neue" w:cs="Helvetica Neue"/>
-        </w:rPr>
-        <w:t xml:space="preserve">) for frontend, and </w:t>
-      </w:r>
-      <w:proofErr w:type="spellStart"/>
-      <w:r>
-        <w:rPr>
-          <w:rFonts w:ascii="Helvetica Neue" w:eastAsia="Helvetica Neue" w:hAnsi="Helvetica Neue" w:cs="Helvetica Neue"/>
-        </w:rPr>
-        <w:t>FastAPI</w:t>
-      </w:r>
-      <w:proofErr w:type="spellEnd"/>
-      <w:r>
-        <w:rPr>
-          <w:rFonts w:ascii="Helvetica Neue" w:eastAsia="Helvetica Neue" w:hAnsi="Helvetica Neue" w:cs="Helvetica Neue"/>
-        </w:rPr>
-        <w:t xml:space="preserve"> Python server hosted on Google App Engine for backend, that allows users to play Boggle in real-time with friends online.</w:t>
+        <w:t>Developed full-stack app, using Flutter (Dart with BLoC) for frontend, and FastAPI Python server hosted on Google App Engine for backend, that allows users to play Boggle in real-time with friends online.</w:t>
       </w:r>
     </w:p>
     <w:p>
@@ -1194,48 +1069,8 @@
         <w:rPr>
           <w:rFonts w:ascii="Helvetica Neue" w:eastAsia="Helvetica Neue" w:hAnsi="Helvetica Neue" w:cs="Helvetica Neue"/>
         </w:rPr>
-        <w:t xml:space="preserve">Used graph data structures (i.e. a </w:t>
-      </w:r>
-      <w:proofErr w:type="spellStart"/>
-      <w:r>
-        <w:rPr>
-          <w:rFonts w:ascii="Helvetica Neue" w:eastAsia="Helvetica Neue" w:hAnsi="Helvetica Neue" w:cs="Helvetica Neue"/>
-        </w:rPr>
-        <w:t>trie</w:t>
-      </w:r>
-      <w:proofErr w:type="spellEnd"/>
-      <w:r>
-        <w:rPr>
-          <w:rFonts w:ascii="Helvetica Neue" w:eastAsia="Helvetica Neue" w:hAnsi="Helvetica Neue" w:cs="Helvetica Neue"/>
-        </w:rPr>
-        <w:t>), and wrote path-finding algorithms to efficiently traverse through the Boggle words solution space and find all possible words, handle game events, and calculate game scores.</w:t>
-      </w:r>
-    </w:p>
-    <w:p>
-      <w:pPr>
-        <w:tabs>
-          <w:tab w:val="right" w:pos="9360"/>
-        </w:tabs>
-        <w:spacing w:line="240" w:lineRule="auto"/>
-        <w:rPr>
-          <w:rFonts w:ascii="Helvetica Neue" w:eastAsia="Helvetica Neue" w:hAnsi="Helvetica Neue" w:cs="Helvetica Neue"/>
-          <w:sz w:val="16"/>
-          <w:szCs w:val="16"/>
-        </w:rPr>
-      </w:pPr>
-    </w:p>
-    <w:p>
-      <w:pPr>
-        <w:tabs>
-          <w:tab w:val="right" w:pos="9360"/>
-        </w:tabs>
-        <w:spacing w:line="240" w:lineRule="auto"/>
-        <w:rPr>
-          <w:rFonts w:ascii="Helvetica Neue" w:eastAsia="Helvetica Neue" w:hAnsi="Helvetica Neue" w:cs="Helvetica Neue"/>
-          <w:sz w:val="16"/>
-          <w:szCs w:val="16"/>
-        </w:rPr>
-      </w:pPr>
+        <w:t>Used graph data structures (i.e. a trie), and wrote path-finding algorithms to efficiently traverse through the Boggle words solution space and find all possible words, handle game events, and calculate game scores.</w:t>
+      </w:r>
     </w:p>
     <w:p>
       <w:pPr>
@@ -1384,35 +1219,7 @@
         <w:rPr>
           <w:rFonts w:ascii="Helvetica Neue" w:eastAsia="Helvetica Neue" w:hAnsi="Helvetica Neue" w:cs="Helvetica Neue"/>
         </w:rPr>
-        <w:t xml:space="preserve">Developed full-stack app, using Flutter (Dart with </w:t>
-      </w:r>
-      <w:proofErr w:type="spellStart"/>
-      <w:r>
-        <w:rPr>
-          <w:rFonts w:ascii="Helvetica Neue" w:eastAsia="Helvetica Neue" w:hAnsi="Helvetica Neue" w:cs="Helvetica Neue"/>
-        </w:rPr>
-        <w:t>BLoC</w:t>
-      </w:r>
-      <w:proofErr w:type="spellEnd"/>
-      <w:r>
-        <w:rPr>
-          <w:rFonts w:ascii="Helvetica Neue" w:eastAsia="Helvetica Neue" w:hAnsi="Helvetica Neue" w:cs="Helvetica Neue"/>
-        </w:rPr>
-        <w:t xml:space="preserve">) for frontend, and </w:t>
-      </w:r>
-      <w:proofErr w:type="spellStart"/>
-      <w:r>
-        <w:rPr>
-          <w:rFonts w:ascii="Helvetica Neue" w:eastAsia="Helvetica Neue" w:hAnsi="Helvetica Neue" w:cs="Helvetica Neue"/>
-        </w:rPr>
-        <w:t>FastAPI</w:t>
-      </w:r>
-      <w:proofErr w:type="spellEnd"/>
-      <w:r>
-        <w:rPr>
-          <w:rFonts w:ascii="Helvetica Neue" w:eastAsia="Helvetica Neue" w:hAnsi="Helvetica Neue" w:cs="Helvetica Neue"/>
-        </w:rPr>
-        <w:t xml:space="preserve"> server with Socket.io hosted on Google App Engine for backend that allowed users to play a real-time trivia game online.</w:t>
+        <w:t>Developed full-stack app, using Flutter (Dart with BLoC) for frontend, and FastAPI server with Socket.io hosted on Google App Engine for backend that allowed users to play a real-time trivia game online.</w:t>
       </w:r>
     </w:p>
     <w:p>
@@ -1456,21 +1263,7 @@
         <w:rPr>
           <w:rFonts w:ascii="Helvetica Neue" w:eastAsia="Helvetica Neue" w:hAnsi="Helvetica Neue" w:cs="Helvetica Neue"/>
         </w:rPr>
-        <w:t xml:space="preserve">Multi-client real-time synchronization with the server managing shared state, maintaining client-server communication using </w:t>
-      </w:r>
-      <w:proofErr w:type="spellStart"/>
-      <w:r>
-        <w:rPr>
-          <w:rFonts w:ascii="Helvetica Neue" w:eastAsia="Helvetica Neue" w:hAnsi="Helvetica Neue" w:cs="Helvetica Neue"/>
-        </w:rPr>
-        <w:t>WebSockets</w:t>
-      </w:r>
-      <w:proofErr w:type="spellEnd"/>
-      <w:r>
-        <w:rPr>
-          <w:rFonts w:ascii="Helvetica Neue" w:eastAsia="Helvetica Neue" w:hAnsi="Helvetica Neue" w:cs="Helvetica Neue"/>
-        </w:rPr>
-        <w:t>, allowing real-time communication.</w:t>
+        <w:t>Multi-client real-time synchronization with the server managing shared state, maintaining client-server communication using WebSockets, allowing real-time communication.</w:t>
       </w:r>
     </w:p>
     <w:p>

</xml_diff>

<commit_message>
Added encryption details to resume
</commit_message>
<xml_diff>
--- a/docs/max_s_haberman_resume.docx
+++ b/docs/max_s_haberman_resume.docx
@@ -1380,7 +1380,73 @@
         <w:rPr>
           <w:rFonts w:ascii="Helvetica Neue" w:eastAsia="Helvetica Neue" w:hAnsi="Helvetica Neue" w:cs="Helvetica Neue"/>
         </w:rPr>
-        <w:t>Developed 17 of the 40 total field plug-ins using frontend web development, and contributed to others, to enhance the capabilities of the software. Created custom solutions for the niche needs of NGOs, furthering the company's social mission, and adding new user segments.</w:t>
+        <w:t>Developed 1</w:t>
+      </w:r>
+      <w:r>
+        <w:rPr>
+          <w:rFonts w:ascii="Helvetica Neue" w:eastAsia="Helvetica Neue" w:hAnsi="Helvetica Neue" w:cs="Helvetica Neue"/>
+        </w:rPr>
+        <w:t>8</w:t>
+      </w:r>
+      <w:r>
+        <w:rPr>
+          <w:rFonts w:ascii="Helvetica Neue" w:eastAsia="Helvetica Neue" w:hAnsi="Helvetica Neue" w:cs="Helvetica Neue"/>
+        </w:rPr>
+        <w:t xml:space="preserve"> of the 4</w:t>
+      </w:r>
+      <w:r>
+        <w:rPr>
+          <w:rFonts w:ascii="Helvetica Neue" w:eastAsia="Helvetica Neue" w:hAnsi="Helvetica Neue" w:cs="Helvetica Neue"/>
+        </w:rPr>
+        <w:t>2</w:t>
+      </w:r>
+      <w:r>
+        <w:rPr>
+          <w:rFonts w:ascii="Helvetica Neue" w:eastAsia="Helvetica Neue" w:hAnsi="Helvetica Neue" w:cs="Helvetica Neue"/>
+        </w:rPr>
+        <w:t xml:space="preserve"> total </w:t>
+      </w:r>
+      <w:r>
+        <w:rPr>
+          <w:rFonts w:ascii="Helvetica Neue" w:eastAsia="Helvetica Neue" w:hAnsi="Helvetica Neue" w:cs="Helvetica Neue"/>
+        </w:rPr>
+        <w:t>public</w:t>
+      </w:r>
+      <w:r>
+        <w:rPr>
+          <w:rFonts w:ascii="Helvetica Neue" w:eastAsia="Helvetica Neue" w:hAnsi="Helvetica Neue" w:cs="Helvetica Neue"/>
+        </w:rPr>
+        <w:t xml:space="preserve"> </w:t>
+      </w:r>
+      <w:r>
+        <w:rPr>
+          <w:rFonts w:ascii="Helvetica Neue" w:eastAsia="Helvetica Neue" w:hAnsi="Helvetica Neue" w:cs="Helvetica Neue"/>
+        </w:rPr>
+        <w:t>field plug-ins using frontend web development, and contributed to others, to enhance the capabilities of the software</w:t>
+      </w:r>
+      <w:r>
+        <w:rPr>
+          <w:rFonts w:ascii="Helvetica Neue" w:eastAsia="Helvetica Neue" w:hAnsi="Helvetica Neue" w:cs="Helvetica Neue"/>
+        </w:rPr>
+        <w:t xml:space="preserve">, </w:t>
+      </w:r>
+      <w:r>
+        <w:rPr>
+          <w:rFonts w:ascii="Helvetica Neue" w:eastAsia="Helvetica Neue" w:hAnsi="Helvetica Neue" w:cs="Helvetica Neue"/>
+        </w:rPr>
+        <w:t>as well as</w:t>
+      </w:r>
+      <w:r>
+        <w:rPr>
+          <w:rFonts w:ascii="Helvetica Neue" w:eastAsia="Helvetica Neue" w:hAnsi="Helvetica Neue" w:cs="Helvetica Neue"/>
+        </w:rPr>
+        <w:t xml:space="preserve"> field plug-ins that integrate symmetric encryption</w:t>
+      </w:r>
+      <w:r>
+        <w:rPr>
+          <w:rFonts w:ascii="Helvetica Neue" w:eastAsia="Helvetica Neue" w:hAnsi="Helvetica Neue" w:cs="Helvetica Neue"/>
+        </w:rPr>
+        <w:t>. Created custom solutions for the niche needs of NGOs, furthering the company's social mission, and adding new user segments.</w:t>
       </w:r>
     </w:p>
     <w:p>
@@ -1402,7 +1468,7 @@
         <w:rPr>
           <w:rFonts w:ascii="Helvetica Neue" w:eastAsia="Helvetica Neue" w:hAnsi="Helvetica Neue" w:cs="Helvetica Neue"/>
         </w:rPr>
-        <w:t>Developed and hosted 7 webinars and 10 training sessions. Designed curriculum to introduce and educate users on key product features, increasing user acquisition and user retention. Coordinated and executed internal workshops for coworkers, providing guidance on how to demonstrate the app to capture new users.</w:t>
+        <w:t>Developed 25 Python scripts and packages for data encryption/decryption, data retrieval, transformation, and analysis using REST APIs and other tools. Used for churn analysis, support time responses, and more, in order to show areas of improvement.</w:t>
       </w:r>
     </w:p>
     <w:p>
@@ -1424,7 +1490,7 @@
         <w:rPr>
           <w:rFonts w:ascii="Helvetica Neue" w:eastAsia="Helvetica Neue" w:hAnsi="Helvetica Neue" w:cs="Helvetica Neue"/>
         </w:rPr>
-        <w:t>Wrote scripts and recorded audio and video for 7 how-to videos, allowing new users to easily emulate processes for both basic and advanced functionality.</w:t>
+        <w:t>Developed and hosted 7 webinars and 10 training sessions. Designed curriculum to introduce and educate users on key product features, increasing user acquisition and user retention. Coordinated and executed internal workshops for coworkers, providing guidance on how to demonstrate the app to capture new users.</w:t>
       </w:r>
     </w:p>
     <w:p>
@@ -1446,7 +1512,7 @@
         <w:rPr>
           <w:rFonts w:ascii="Helvetica Neue" w:eastAsia="Helvetica Neue" w:hAnsi="Helvetica Neue" w:cs="Helvetica Neue"/>
         </w:rPr>
-        <w:t xml:space="preserve">Wrote 57 user guides, and created over 160 tutorials with example code. These facilitated user education on how to use the platform, and also decreased customer ticket times by providing supporting materials. </w:t>
+        <w:t>Wrote scripts and recorded audio and video for 7 how-to videos, allowing new users to easily emulate processes for both basic and advanced functionality.</w:t>
       </w:r>
     </w:p>
     <w:p>
@@ -1468,7 +1534,7 @@
         <w:rPr>
           <w:rFonts w:ascii="Helvetica Neue" w:eastAsia="Helvetica Neue" w:hAnsi="Helvetica Neue" w:cs="Helvetica Neue"/>
         </w:rPr>
-        <w:t>Developed 23 Python scripts and packages for data retrieval, transformation, and analysis using REST APIs and other tools. Used for churn analysis, support time responses, and more, in order to show areas of improvement.</w:t>
+        <w:t xml:space="preserve">Wrote 57 user guides, and created over 160 tutorials with example code. These facilitated user education on how to use the platform, and also decreased customer ticket times by providing supporting materials. </w:t>
       </w:r>
     </w:p>
     <w:p>

</xml_diff>

<commit_message>
Updated numbers with most recent work completed
</commit_message>
<xml_diff>
--- a/docs/max_s_haberman_resume.docx
+++ b/docs/max_s_haberman_resume.docx
@@ -182,7 +182,21 @@
         <w:rPr>
           <w:rFonts w:ascii="Helvetica Neue" w:eastAsia="Helvetica Neue" w:hAnsi="Helvetica Neue" w:cs="Helvetica Neue"/>
         </w:rPr>
-        <w:t xml:space="preserve"> Skilled in several programming and scripting languages, and accomplished in both front-end and back-end development, including cloud development. Quick, efficient, self-starter,</w:t>
+        <w:t xml:space="preserve"> Skilled in several programming and scripting </w:t>
+      </w:r>
+      <w:proofErr w:type="gramStart"/>
+      <w:r>
+        <w:rPr>
+          <w:rFonts w:ascii="Helvetica Neue" w:eastAsia="Helvetica Neue" w:hAnsi="Helvetica Neue" w:cs="Helvetica Neue"/>
+        </w:rPr>
+        <w:t>languages, and</w:t>
+      </w:r>
+      <w:proofErr w:type="gramEnd"/>
+      <w:r>
+        <w:rPr>
+          <w:rFonts w:ascii="Helvetica Neue" w:eastAsia="Helvetica Neue" w:hAnsi="Helvetica Neue" w:cs="Helvetica Neue"/>
+        </w:rPr>
+        <w:t xml:space="preserve"> accomplished in both front-end and back-end development, including cloud development. Quick, efficient, self-starter,</w:t>
       </w:r>
       <w:r>
         <w:rPr>
@@ -235,7 +249,7 @@
     <w:tbl>
       <w:tblPr>
         <w:tblStyle w:val="a"/>
-        <w:tblW w:w="10890" w:type="dxa"/>
+        <w:tblW w:w="11850" w:type="dxa"/>
         <w:tblInd w:w="-105" w:type="dxa"/>
         <w:tblBorders>
           <w:top w:val="single" w:sz="8" w:space="0" w:color="000000"/>
@@ -249,66 +263,14 @@
         <w:tblLook w:val="0600" w:firstRow="0" w:lastRow="0" w:firstColumn="0" w:lastColumn="0" w:noHBand="1" w:noVBand="1"/>
       </w:tblPr>
       <w:tblGrid>
-        <w:gridCol w:w="3720"/>
-        <w:gridCol w:w="3255"/>
+        <w:gridCol w:w="3615"/>
+        <w:gridCol w:w="4320"/>
         <w:gridCol w:w="3915"/>
       </w:tblGrid>
       <w:tr>
         <w:tc>
           <w:tcPr>
-            <w:tcW w:w="3720" w:type="dxa"/>
-            <w:tcBorders>
-              <w:top w:val="nil"/>
-              <w:left w:val="nil"/>
-              <w:bottom w:val="nil"/>
-              <w:right w:val="nil"/>
-            </w:tcBorders>
-            <w:shd w:val="clear" w:color="auto" w:fill="auto"/>
-            <w:tcMar>
-              <w:top w:w="100" w:type="dxa"/>
-              <w:left w:w="100" w:type="dxa"/>
-              <w:bottom w:w="100" w:type="dxa"/>
-              <w:right w:w="100" w:type="dxa"/>
-            </w:tcMar>
-          </w:tcPr>
-          <w:p>
-            <w:pPr>
-              <w:widowControl w:val="0"/>
-              <w:spacing w:line="240" w:lineRule="auto"/>
-              <w:rPr>
-                <w:rFonts w:ascii="Helvetica Neue" w:eastAsia="Helvetica Neue" w:hAnsi="Helvetica Neue" w:cs="Helvetica Neue"/>
-              </w:rPr>
-            </w:pPr>
-            <w:r>
-              <w:rPr>
-                <w:rFonts w:ascii="Helvetica Neue" w:eastAsia="Helvetica Neue" w:hAnsi="Helvetica Neue" w:cs="Helvetica Neue"/>
-              </w:rPr>
-              <w:t>GitHub:</w:t>
-            </w:r>
-          </w:p>
-          <w:p>
-            <w:pPr>
-              <w:widowControl w:val="0"/>
-              <w:spacing w:line="240" w:lineRule="auto"/>
-              <w:rPr>
-                <w:rFonts w:ascii="Helvetica Neue" w:eastAsia="Helvetica Neue" w:hAnsi="Helvetica Neue" w:cs="Helvetica Neue"/>
-              </w:rPr>
-            </w:pPr>
-            <w:hyperlink r:id="rId5">
-              <w:r>
-                <w:rPr>
-                  <w:rFonts w:ascii="Helvetica Neue" w:eastAsia="Helvetica Neue" w:hAnsi="Helvetica Neue" w:cs="Helvetica Neue"/>
-                  <w:color w:val="1155CC"/>
-                  <w:u w:val="single"/>
-                </w:rPr>
-                <w:t>github.com/TheOmnimax</w:t>
-              </w:r>
-            </w:hyperlink>
-          </w:p>
-        </w:tc>
-        <w:tc>
-          <w:tcPr>
-            <w:tcW w:w="3255" w:type="dxa"/>
+            <w:tcW w:w="3615" w:type="dxa"/>
             <w:tcBorders>
               <w:top w:val="nil"/>
               <w:left w:val="nil"/>
@@ -346,7 +308,7 @@
                 <w:rFonts w:ascii="Helvetica Neue" w:eastAsia="Helvetica Neue" w:hAnsi="Helvetica Neue" w:cs="Helvetica Neue"/>
               </w:rPr>
             </w:pPr>
-            <w:hyperlink r:id="rId6">
+            <w:hyperlink r:id="rId5">
               <w:r>
                 <w:rPr>
                   <w:rFonts w:ascii="Helvetica Neue" w:eastAsia="Helvetica Neue" w:hAnsi="Helvetica Neue" w:cs="Helvetica Neue"/>
@@ -360,7 +322,7 @@
         </w:tc>
         <w:tc>
           <w:tcPr>
-            <w:tcW w:w="3915" w:type="dxa"/>
+            <w:tcW w:w="4320" w:type="dxa"/>
             <w:tcBorders>
               <w:top w:val="nil"/>
               <w:left w:val="nil"/>
@@ -395,11 +357,73 @@
           </w:p>
           <w:p>
             <w:pPr>
+              <w:widowControl w:val="0"/>
+              <w:spacing w:line="240" w:lineRule="auto"/>
+              <w:rPr>
+                <w:rFonts w:ascii="Helvetica Neue" w:eastAsia="Helvetica Neue" w:hAnsi="Helvetica Neue" w:cs="Helvetica Neue"/>
+              </w:rPr>
+            </w:pPr>
+            <w:hyperlink r:id="rId6">
+              <w:r>
+                <w:rPr>
+                  <w:rFonts w:ascii="Helvetica Neue" w:eastAsia="Helvetica Neue" w:hAnsi="Helvetica Neue" w:cs="Helvetica Neue"/>
+                  <w:color w:val="1155CC"/>
+                  <w:u w:val="single"/>
+                </w:rPr>
+                <w:t>linkedin.com/in/</w:t>
+              </w:r>
+              <w:proofErr w:type="spellStart"/>
+              <w:r>
+                <w:rPr>
+                  <w:rFonts w:ascii="Helvetica Neue" w:eastAsia="Helvetica Neue" w:hAnsi="Helvetica Neue" w:cs="Helvetica Neue"/>
+                  <w:color w:val="1155CC"/>
+                  <w:u w:val="single"/>
+                </w:rPr>
+                <w:t>maxshaberman</w:t>
+              </w:r>
+              <w:proofErr w:type="spellEnd"/>
+            </w:hyperlink>
+          </w:p>
+        </w:tc>
+        <w:tc>
+          <w:tcPr>
+            <w:tcW w:w="3915" w:type="dxa"/>
+            <w:tcBorders>
+              <w:top w:val="nil"/>
+              <w:left w:val="nil"/>
+              <w:bottom w:val="nil"/>
+              <w:right w:val="nil"/>
+            </w:tcBorders>
+            <w:shd w:val="clear" w:color="auto" w:fill="auto"/>
+            <w:tcMar>
+              <w:top w:w="100" w:type="dxa"/>
+              <w:left w:w="100" w:type="dxa"/>
+              <w:bottom w:w="100" w:type="dxa"/>
+              <w:right w:w="100" w:type="dxa"/>
+            </w:tcMar>
+          </w:tcPr>
+          <w:p>
+            <w:pPr>
+              <w:widowControl w:val="0"/>
+              <w:spacing w:line="240" w:lineRule="auto"/>
+              <w:rPr>
+                <w:rFonts w:ascii="Helvetica Neue" w:eastAsia="Helvetica Neue" w:hAnsi="Helvetica Neue" w:cs="Helvetica Neue"/>
+              </w:rPr>
+            </w:pPr>
+            <w:r>
+              <w:rPr>
+                <w:rFonts w:ascii="Helvetica Neue" w:eastAsia="Helvetica Neue" w:hAnsi="Helvetica Neue" w:cs="Helvetica Neue"/>
+              </w:rPr>
+              <w:t>GitHub:</w:t>
+            </w:r>
+          </w:p>
+          <w:p>
+            <w:pPr>
               <w:tabs>
                 <w:tab w:val="right" w:pos="9360"/>
               </w:tabs>
               <w:spacing w:line="240" w:lineRule="auto"/>
-              <w:ind w:right="615"/>
+              <w:ind w:right="-105"/>
               <w:rPr>
                 <w:rFonts w:ascii="Helvetica Neue" w:eastAsia="Helvetica Neue" w:hAnsi="Helvetica Neue" w:cs="Helvetica Neue"/>
               </w:rPr>
@@ -411,9 +435,25 @@
                   <w:color w:val="1155CC"/>
                   <w:u w:val="single"/>
                 </w:rPr>
-                <w:t>linkedin.com/in/maxshaberman</w:t>
+                <w:t>github.com/</w:t>
               </w:r>
+              <w:proofErr w:type="spellStart"/>
+              <w:r>
+                <w:rPr>
+                  <w:rFonts w:ascii="Helvetica Neue" w:eastAsia="Helvetica Neue" w:hAnsi="Helvetica Neue" w:cs="Helvetica Neue"/>
+                  <w:color w:val="1155CC"/>
+                  <w:u w:val="single"/>
+                </w:rPr>
+                <w:t>TheOmnimax</w:t>
+              </w:r>
+              <w:proofErr w:type="spellEnd"/>
             </w:hyperlink>
+            <w:r>
+              <w:rPr>
+                <w:rFonts w:ascii="Helvetica Neue" w:eastAsia="Helvetica Neue" w:hAnsi="Helvetica Neue" w:cs="Helvetica Neue"/>
+              </w:rPr>
+              <w:t xml:space="preserve"> </w:t>
+            </w:r>
           </w:p>
         </w:tc>
       </w:tr>
@@ -552,7 +592,61 @@
           <w:sz w:val="22"/>
           <w:szCs w:val="22"/>
         </w:rPr>
-        <w:t>: Flutter, Firebase Authentication, Firestore, FastAPI, Flask, WebSockets, Socket.io, Google Cloud Platform, Google App Engine, Google Datastore</w:t>
+        <w:t xml:space="preserve">: Flutter, Firebase Authentication, </w:t>
+      </w:r>
+      <w:proofErr w:type="spellStart"/>
+      <w:r>
+        <w:rPr>
+          <w:rFonts w:ascii="Helvetica Neue" w:eastAsia="Helvetica Neue" w:hAnsi="Helvetica Neue" w:cs="Helvetica Neue"/>
+          <w:sz w:val="22"/>
+          <w:szCs w:val="22"/>
+        </w:rPr>
+        <w:t>Firestore</w:t>
+      </w:r>
+      <w:proofErr w:type="spellEnd"/>
+      <w:r>
+        <w:rPr>
+          <w:rFonts w:ascii="Helvetica Neue" w:eastAsia="Helvetica Neue" w:hAnsi="Helvetica Neue" w:cs="Helvetica Neue"/>
+          <w:sz w:val="22"/>
+          <w:szCs w:val="22"/>
+        </w:rPr>
+        <w:t xml:space="preserve">, </w:t>
+      </w:r>
+      <w:proofErr w:type="spellStart"/>
+      <w:r>
+        <w:rPr>
+          <w:rFonts w:ascii="Helvetica Neue" w:eastAsia="Helvetica Neue" w:hAnsi="Helvetica Neue" w:cs="Helvetica Neue"/>
+          <w:sz w:val="22"/>
+          <w:szCs w:val="22"/>
+        </w:rPr>
+        <w:t>FastAPI</w:t>
+      </w:r>
+      <w:proofErr w:type="spellEnd"/>
+      <w:r>
+        <w:rPr>
+          <w:rFonts w:ascii="Helvetica Neue" w:eastAsia="Helvetica Neue" w:hAnsi="Helvetica Neue" w:cs="Helvetica Neue"/>
+          <w:sz w:val="22"/>
+          <w:szCs w:val="22"/>
+        </w:rPr>
+        <w:t xml:space="preserve">, Flask, </w:t>
+      </w:r>
+      <w:proofErr w:type="spellStart"/>
+      <w:r>
+        <w:rPr>
+          <w:rFonts w:ascii="Helvetica Neue" w:eastAsia="Helvetica Neue" w:hAnsi="Helvetica Neue" w:cs="Helvetica Neue"/>
+          <w:sz w:val="22"/>
+          <w:szCs w:val="22"/>
+        </w:rPr>
+        <w:t>WebSockets</w:t>
+      </w:r>
+      <w:proofErr w:type="spellEnd"/>
+      <w:r>
+        <w:rPr>
+          <w:rFonts w:ascii="Helvetica Neue" w:eastAsia="Helvetica Neue" w:hAnsi="Helvetica Neue" w:cs="Helvetica Neue"/>
+          <w:sz w:val="22"/>
+          <w:szCs w:val="22"/>
+        </w:rPr>
+        <w:t>, Socket.io, Google Cloud Platform, Google App Engine, Google Datastore</w:t>
       </w:r>
     </w:p>
     <w:p>
@@ -904,7 +998,21 @@
         <w:rPr>
           <w:rFonts w:ascii="Helvetica Neue" w:eastAsia="Helvetica Neue" w:hAnsi="Helvetica Neue" w:cs="Helvetica Neue"/>
         </w:rPr>
-        <w:t>Developed full-stack app, using Flutter (Dart) for frontend, and FastAPI Python server hosted on Google App Engine for backend, that allows users to download and read eBooks.</w:t>
+        <w:t xml:space="preserve">Developed full-stack app, using Flutter (Dart) for frontend, and </w:t>
+      </w:r>
+      <w:proofErr w:type="spellStart"/>
+      <w:r>
+        <w:rPr>
+          <w:rFonts w:ascii="Helvetica Neue" w:eastAsia="Helvetica Neue" w:hAnsi="Helvetica Neue" w:cs="Helvetica Neue"/>
+        </w:rPr>
+        <w:t>FastAPI</w:t>
+      </w:r>
+      <w:proofErr w:type="spellEnd"/>
+      <w:r>
+        <w:rPr>
+          <w:rFonts w:ascii="Helvetica Neue" w:eastAsia="Helvetica Neue" w:hAnsi="Helvetica Neue" w:cs="Helvetica Neue"/>
+        </w:rPr>
+        <w:t xml:space="preserve"> Python server hosted on Google App Engine for backend, that allows users to download and read eBooks.</w:t>
       </w:r>
     </w:p>
     <w:p>
@@ -926,7 +1034,21 @@
         <w:rPr>
           <w:rFonts w:ascii="Helvetica Neue" w:eastAsia="Helvetica Neue" w:hAnsi="Helvetica Neue" w:cs="Helvetica Neue"/>
         </w:rPr>
-        <w:t>Implemented BLoC for state management for client app.</w:t>
+        <w:t xml:space="preserve">Implemented </w:t>
+      </w:r>
+      <w:proofErr w:type="spellStart"/>
+      <w:r>
+        <w:rPr>
+          <w:rFonts w:ascii="Helvetica Neue" w:eastAsia="Helvetica Neue" w:hAnsi="Helvetica Neue" w:cs="Helvetica Neue"/>
+        </w:rPr>
+        <w:t>BLoC</w:t>
+      </w:r>
+      <w:proofErr w:type="spellEnd"/>
+      <w:r>
+        <w:rPr>
+          <w:rFonts w:ascii="Helvetica Neue" w:eastAsia="Helvetica Neue" w:hAnsi="Helvetica Neue" w:cs="Helvetica Neue"/>
+        </w:rPr>
+        <w:t xml:space="preserve"> for state management for client app.</w:t>
       </w:r>
     </w:p>
     <w:p>
@@ -948,7 +1070,21 @@
         <w:rPr>
           <w:rFonts w:ascii="Helvetica Neue" w:eastAsia="Helvetica Neue" w:hAnsi="Helvetica Neue" w:cs="Helvetica Neue"/>
         </w:rPr>
-        <w:t>Google Cloud Datastore database to allow users to manage, organize, and retrieve ebooks.</w:t>
+        <w:t xml:space="preserve">Google Cloud Datastore database to allow users to manage, organize, and retrieve </w:t>
+      </w:r>
+      <w:proofErr w:type="spellStart"/>
+      <w:r>
+        <w:rPr>
+          <w:rFonts w:ascii="Helvetica Neue" w:eastAsia="Helvetica Neue" w:hAnsi="Helvetica Neue" w:cs="Helvetica Neue"/>
+        </w:rPr>
+        <w:t>ebooks</w:t>
+      </w:r>
+      <w:proofErr w:type="spellEnd"/>
+      <w:r>
+        <w:rPr>
+          <w:rFonts w:ascii="Helvetica Neue" w:eastAsia="Helvetica Neue" w:hAnsi="Helvetica Neue" w:cs="Helvetica Neue"/>
+        </w:rPr>
+        <w:t>.</w:t>
       </w:r>
     </w:p>
     <w:p>
@@ -970,7 +1106,35 @@
         <w:rPr>
           <w:rFonts w:ascii="Helvetica Neue" w:eastAsia="Helvetica Neue" w:hAnsi="Helvetica Neue" w:cs="Helvetica Neue"/>
         </w:rPr>
-        <w:t>REST API requests (built in Python using Flask through FastAPI) for client to communicate with server.</w:t>
+        <w:t xml:space="preserve">REST API requests (built in Python using Flask through </w:t>
+      </w:r>
+      <w:proofErr w:type="spellStart"/>
+      <w:r>
+        <w:rPr>
+          <w:rFonts w:ascii="Helvetica Neue" w:eastAsia="Helvetica Neue" w:hAnsi="Helvetica Neue" w:cs="Helvetica Neue"/>
+        </w:rPr>
+        <w:t>FastAPI</w:t>
+      </w:r>
+      <w:proofErr w:type="spellEnd"/>
+      <w:r>
+        <w:rPr>
+          <w:rFonts w:ascii="Helvetica Neue" w:eastAsia="Helvetica Neue" w:hAnsi="Helvetica Neue" w:cs="Helvetica Neue"/>
+        </w:rPr>
+        <w:t xml:space="preserve">) for </w:t>
+      </w:r>
+      <w:proofErr w:type="gramStart"/>
+      <w:r>
+        <w:rPr>
+          <w:rFonts w:ascii="Helvetica Neue" w:eastAsia="Helvetica Neue" w:hAnsi="Helvetica Neue" w:cs="Helvetica Neue"/>
+        </w:rPr>
+        <w:t>client</w:t>
+      </w:r>
+      <w:proofErr w:type="gramEnd"/>
+      <w:r>
+        <w:rPr>
+          <w:rFonts w:ascii="Helvetica Neue" w:eastAsia="Helvetica Neue" w:hAnsi="Helvetica Neue" w:cs="Helvetica Neue"/>
+        </w:rPr>
+        <w:t xml:space="preserve"> to communicate with server.</w:t>
       </w:r>
     </w:p>
     <w:p>
@@ -992,7 +1156,21 @@
         <w:rPr>
           <w:rFonts w:ascii="Helvetica Neue" w:eastAsia="Helvetica Neue" w:hAnsi="Helvetica Neue" w:cs="Helvetica Neue"/>
         </w:rPr>
-        <w:t>Authentication through Firebase to ensure only authorized users can download new ebooks.</w:t>
+        <w:t xml:space="preserve">Authentication through Firebase to ensure only authorized users can download new </w:t>
+      </w:r>
+      <w:proofErr w:type="spellStart"/>
+      <w:r>
+        <w:rPr>
+          <w:rFonts w:ascii="Helvetica Neue" w:eastAsia="Helvetica Neue" w:hAnsi="Helvetica Neue" w:cs="Helvetica Neue"/>
+        </w:rPr>
+        <w:t>ebooks</w:t>
+      </w:r>
+      <w:proofErr w:type="spellEnd"/>
+      <w:r>
+        <w:rPr>
+          <w:rFonts w:ascii="Helvetica Neue" w:eastAsia="Helvetica Neue" w:hAnsi="Helvetica Neue" w:cs="Helvetica Neue"/>
+        </w:rPr>
+        <w:t>.</w:t>
       </w:r>
     </w:p>
     <w:p>
@@ -1014,7 +1192,21 @@
         <w:rPr>
           <w:rFonts w:ascii="Helvetica Neue" w:eastAsia="Helvetica Neue" w:hAnsi="Helvetica Neue" w:cs="Helvetica Neue"/>
         </w:rPr>
-        <w:t>Created page divider algorithms to read and render ebooks. It worked by rendering a virtual version of the book, counting the number and height of lines, and using that to determine the point of division in the text.</w:t>
+        <w:t xml:space="preserve">Created page divider algorithms to read and render </w:t>
+      </w:r>
+      <w:proofErr w:type="spellStart"/>
+      <w:r>
+        <w:rPr>
+          <w:rFonts w:ascii="Helvetica Neue" w:eastAsia="Helvetica Neue" w:hAnsi="Helvetica Neue" w:cs="Helvetica Neue"/>
+        </w:rPr>
+        <w:t>ebooks</w:t>
+      </w:r>
+      <w:proofErr w:type="spellEnd"/>
+      <w:r>
+        <w:rPr>
+          <w:rFonts w:ascii="Helvetica Neue" w:eastAsia="Helvetica Neue" w:hAnsi="Helvetica Neue" w:cs="Helvetica Neue"/>
+        </w:rPr>
+        <w:t>. It worked by rendering a virtual version of the book, counting the number and height of lines, and using that to determine the point of division in the text.</w:t>
       </w:r>
     </w:p>
     <w:p>
@@ -1072,7 +1264,35 @@
         <w:rPr>
           <w:rFonts w:ascii="Helvetica Neue" w:eastAsia="Helvetica Neue" w:hAnsi="Helvetica Neue" w:cs="Helvetica Neue"/>
         </w:rPr>
-        <w:t>Developed full-stack app, using Flutter (Dart with BLoC) for frontend, and FastAPI Python server hosted on Google App Engine for backend, that allows users to play Boggle in real-time with friends online.</w:t>
+        <w:t xml:space="preserve">Developed full-stack app, using Flutter (Dart with </w:t>
+      </w:r>
+      <w:proofErr w:type="spellStart"/>
+      <w:r>
+        <w:rPr>
+          <w:rFonts w:ascii="Helvetica Neue" w:eastAsia="Helvetica Neue" w:hAnsi="Helvetica Neue" w:cs="Helvetica Neue"/>
+        </w:rPr>
+        <w:t>BLoC</w:t>
+      </w:r>
+      <w:proofErr w:type="spellEnd"/>
+      <w:r>
+        <w:rPr>
+          <w:rFonts w:ascii="Helvetica Neue" w:eastAsia="Helvetica Neue" w:hAnsi="Helvetica Neue" w:cs="Helvetica Neue"/>
+        </w:rPr>
+        <w:t xml:space="preserve">) for frontend, and </w:t>
+      </w:r>
+      <w:proofErr w:type="spellStart"/>
+      <w:r>
+        <w:rPr>
+          <w:rFonts w:ascii="Helvetica Neue" w:eastAsia="Helvetica Neue" w:hAnsi="Helvetica Neue" w:cs="Helvetica Neue"/>
+        </w:rPr>
+        <w:t>FastAPI</w:t>
+      </w:r>
+      <w:proofErr w:type="spellEnd"/>
+      <w:r>
+        <w:rPr>
+          <w:rFonts w:ascii="Helvetica Neue" w:eastAsia="Helvetica Neue" w:hAnsi="Helvetica Neue" w:cs="Helvetica Neue"/>
+        </w:rPr>
+        <w:t xml:space="preserve"> Python server hosted on Google App Engine for backend, that allows users to play Boggle in real-time with friends online.</w:t>
       </w:r>
     </w:p>
     <w:p>
@@ -1138,7 +1358,29 @@
         <w:rPr>
           <w:rFonts w:ascii="Helvetica Neue" w:eastAsia="Helvetica Neue" w:hAnsi="Helvetica Neue" w:cs="Helvetica Neue"/>
         </w:rPr>
-        <w:t>Used graph data structures (i.e. a trie), and wrote path-finding algorithms to efficiently traverse through the Boggle words solution space and find all possible words, handle game events, and calculate game scores.</w:t>
+        <w:t xml:space="preserve">Used graph data structures (i.e. a </w:t>
+      </w:r>
+      <w:proofErr w:type="spellStart"/>
+      <w:r>
+        <w:rPr>
+          <w:rFonts w:ascii="Helvetica Neue" w:eastAsia="Helvetica Neue" w:hAnsi="Helvetica Neue" w:cs="Helvetica Neue"/>
+        </w:rPr>
+        <w:t>trie</w:t>
+      </w:r>
+      <w:proofErr w:type="spellEnd"/>
+      <w:proofErr w:type="gramStart"/>
+      <w:r>
+        <w:rPr>
+          <w:rFonts w:ascii="Helvetica Neue" w:eastAsia="Helvetica Neue" w:hAnsi="Helvetica Neue" w:cs="Helvetica Neue"/>
+        </w:rPr>
+        <w:t>), and</w:t>
+      </w:r>
+      <w:proofErr w:type="gramEnd"/>
+      <w:r>
+        <w:rPr>
+          <w:rFonts w:ascii="Helvetica Neue" w:eastAsia="Helvetica Neue" w:hAnsi="Helvetica Neue" w:cs="Helvetica Neue"/>
+        </w:rPr>
+        <w:t xml:space="preserve"> wrote path-finding algorithms to efficiently traverse through the Boggle words solution space and find all possible words, handle game events, and calculate game scores.</w:t>
       </w:r>
     </w:p>
     <w:p>
@@ -1166,13 +1408,23 @@
           <w:szCs w:val="16"/>
         </w:rPr>
       </w:pPr>
+      <w:proofErr w:type="gramStart"/>
       <w:r>
         <w:rPr>
           <w:rFonts w:ascii="Helvetica Neue" w:eastAsia="Helvetica Neue" w:hAnsi="Helvetica Neue" w:cs="Helvetica Neue"/>
           <w:sz w:val="16"/>
           <w:szCs w:val="16"/>
         </w:rPr>
-        <w:t>Continued on next page</w:t>
+        <w:t>Continued on</w:t>
+      </w:r>
+      <w:proofErr w:type="gramEnd"/>
+      <w:r>
+        <w:rPr>
+          <w:rFonts w:ascii="Helvetica Neue" w:eastAsia="Helvetica Neue" w:hAnsi="Helvetica Neue" w:cs="Helvetica Neue"/>
+          <w:sz w:val="16"/>
+          <w:szCs w:val="16"/>
+        </w:rPr>
+        <w:t xml:space="preserve"> next page</w:t>
       </w:r>
     </w:p>
     <w:p>
@@ -1275,7 +1527,35 @@
         <w:rPr>
           <w:rFonts w:ascii="Helvetica Neue" w:eastAsia="Helvetica Neue" w:hAnsi="Helvetica Neue" w:cs="Helvetica Neue"/>
         </w:rPr>
-        <w:t>Developed full-stack app, using Flutter (Dart with BLoC) for frontend, and FastAPI server with Socket.io hosted on Google App Engine for backend that allowed users to play a real-time trivia game online.</w:t>
+        <w:t xml:space="preserve">Developed full-stack app, using Flutter (Dart with </w:t>
+      </w:r>
+      <w:proofErr w:type="spellStart"/>
+      <w:r>
+        <w:rPr>
+          <w:rFonts w:ascii="Helvetica Neue" w:eastAsia="Helvetica Neue" w:hAnsi="Helvetica Neue" w:cs="Helvetica Neue"/>
+        </w:rPr>
+        <w:t>BLoC</w:t>
+      </w:r>
+      <w:proofErr w:type="spellEnd"/>
+      <w:r>
+        <w:rPr>
+          <w:rFonts w:ascii="Helvetica Neue" w:eastAsia="Helvetica Neue" w:hAnsi="Helvetica Neue" w:cs="Helvetica Neue"/>
+        </w:rPr>
+        <w:t xml:space="preserve">) for frontend, and </w:t>
+      </w:r>
+      <w:proofErr w:type="spellStart"/>
+      <w:r>
+        <w:rPr>
+          <w:rFonts w:ascii="Helvetica Neue" w:eastAsia="Helvetica Neue" w:hAnsi="Helvetica Neue" w:cs="Helvetica Neue"/>
+        </w:rPr>
+        <w:t>FastAPI</w:t>
+      </w:r>
+      <w:proofErr w:type="spellEnd"/>
+      <w:r>
+        <w:rPr>
+          <w:rFonts w:ascii="Helvetica Neue" w:eastAsia="Helvetica Neue" w:hAnsi="Helvetica Neue" w:cs="Helvetica Neue"/>
+        </w:rPr>
+        <w:t xml:space="preserve"> server with Socket.io hosted on Google App Engine for backend that allowed users to play a real-time trivia game online.</w:t>
       </w:r>
     </w:p>
     <w:p>
@@ -1297,7 +1577,21 @@
         <w:rPr>
           <w:rFonts w:ascii="Helvetica Neue" w:eastAsia="Helvetica Neue" w:hAnsi="Helvetica Neue" w:cs="Helvetica Neue"/>
         </w:rPr>
-        <w:t>Google Cloud Datastore to store real-time game data. Designed data schemas to manage multiple relational entities that were optimized for high frequency writes.</w:t>
+        <w:t xml:space="preserve">Google Cloud Datastore to store real-time game data. Designed data schemas to manage multiple relational entities that were optimized for high frequency </w:t>
+      </w:r>
+      <w:proofErr w:type="gramStart"/>
+      <w:r>
+        <w:rPr>
+          <w:rFonts w:ascii="Helvetica Neue" w:eastAsia="Helvetica Neue" w:hAnsi="Helvetica Neue" w:cs="Helvetica Neue"/>
+        </w:rPr>
+        <w:t>writes</w:t>
+      </w:r>
+      <w:proofErr w:type="gramEnd"/>
+      <w:r>
+        <w:rPr>
+          <w:rFonts w:ascii="Helvetica Neue" w:eastAsia="Helvetica Neue" w:hAnsi="Helvetica Neue" w:cs="Helvetica Neue"/>
+        </w:rPr>
+        <w:t>.</w:t>
       </w:r>
     </w:p>
     <w:p>
@@ -1319,7 +1613,21 @@
         <w:rPr>
           <w:rFonts w:ascii="Helvetica Neue" w:eastAsia="Helvetica Neue" w:hAnsi="Helvetica Neue" w:cs="Helvetica Neue"/>
         </w:rPr>
-        <w:t>Multi-client real-time synchronization with the server managing shared state, maintaining client-server communication using WebSockets, allowing real-time communication.</w:t>
+        <w:t xml:space="preserve">Multi-client real-time synchronization with the server managing shared state, maintaining client-server communication using </w:t>
+      </w:r>
+      <w:proofErr w:type="spellStart"/>
+      <w:r>
+        <w:rPr>
+          <w:rFonts w:ascii="Helvetica Neue" w:eastAsia="Helvetica Neue" w:hAnsi="Helvetica Neue" w:cs="Helvetica Neue"/>
+        </w:rPr>
+        <w:t>WebSockets</w:t>
+      </w:r>
+      <w:proofErr w:type="spellEnd"/>
+      <w:r>
+        <w:rPr>
+          <w:rFonts w:ascii="Helvetica Neue" w:eastAsia="Helvetica Neue" w:hAnsi="Helvetica Neue" w:cs="Helvetica Neue"/>
+        </w:rPr>
+        <w:t>, allowing real-time communication.</w:t>
       </w:r>
     </w:p>
     <w:p>
@@ -1526,7 +1834,21 @@
         <w:rPr>
           <w:rFonts w:ascii="Helvetica Neue" w:eastAsia="Helvetica Neue" w:hAnsi="Helvetica Neue" w:cs="Helvetica Neue"/>
         </w:rPr>
-        <w:t>Developed 25 Python scripts and packages for data encryption/decryption, data retrieval, transformation, and analysis using REST APIs and other tools. Used for churn analysis, support time responses, and more, in order to show areas of improvement.</w:t>
+        <w:t xml:space="preserve">Developed 25 Python scripts and packages for data encryption/decryption, data retrieval, transformation, and analysis using REST APIs and other tools. Used for churn analysis, support time responses, and more, </w:t>
+      </w:r>
+      <w:proofErr w:type="gramStart"/>
+      <w:r>
+        <w:rPr>
+          <w:rFonts w:ascii="Helvetica Neue" w:eastAsia="Helvetica Neue" w:hAnsi="Helvetica Neue" w:cs="Helvetica Neue"/>
+        </w:rPr>
+        <w:t>in order to</w:t>
+      </w:r>
+      <w:proofErr w:type="gramEnd"/>
+      <w:r>
+        <w:rPr>
+          <w:rFonts w:ascii="Helvetica Neue" w:eastAsia="Helvetica Neue" w:hAnsi="Helvetica Neue" w:cs="Helvetica Neue"/>
+        </w:rPr>
+        <w:t xml:space="preserve"> show areas of improvement.</w:t>
       </w:r>
     </w:p>
     <w:p>
@@ -1570,7 +1892,19 @@
         <w:rPr>
           <w:rFonts w:ascii="Helvetica Neue" w:eastAsia="Helvetica Neue" w:hAnsi="Helvetica Neue" w:cs="Helvetica Neue"/>
         </w:rPr>
-        <w:t>Wrote scripts and recorded audio and video for 7 how-to videos, allowing new users to easily emulate processes for both basic and advanced functionality.</w:t>
+        <w:t xml:space="preserve">Wrote scripts and recorded audio and video for </w:t>
+      </w:r>
+      <w:r>
+        <w:rPr>
+          <w:rFonts w:ascii="Helvetica Neue" w:eastAsia="Helvetica Neue" w:hAnsi="Helvetica Neue" w:cs="Helvetica Neue"/>
+        </w:rPr>
+        <w:t>18</w:t>
+      </w:r>
+      <w:r>
+        <w:rPr>
+          <w:rFonts w:ascii="Helvetica Neue" w:eastAsia="Helvetica Neue" w:hAnsi="Helvetica Neue" w:cs="Helvetica Neue"/>
+        </w:rPr>
+        <w:t xml:space="preserve"> how-to videos, allowing new users to easily emulate processes for both basic and advanced functionality.</w:t>
       </w:r>
     </w:p>
     <w:p>
@@ -1592,7 +1926,53 @@
         <w:rPr>
           <w:rFonts w:ascii="Helvetica Neue" w:eastAsia="Helvetica Neue" w:hAnsi="Helvetica Neue" w:cs="Helvetica Neue"/>
         </w:rPr>
-        <w:t xml:space="preserve">Wrote 57 user guides, and created over 160 tutorials with example code. These facilitated user education on how to use the platform, and also decreased customer ticket times by providing supporting materials. </w:t>
+        <w:t xml:space="preserve">Wrote </w:t>
+      </w:r>
+      <w:r>
+        <w:rPr>
+          <w:rFonts w:ascii="Helvetica Neue" w:eastAsia="Helvetica Neue" w:hAnsi="Helvetica Neue" w:cs="Helvetica Neue"/>
+        </w:rPr>
+        <w:t>9</w:t>
+      </w:r>
+      <w:r>
+        <w:rPr>
+          <w:rFonts w:ascii="Helvetica Neue" w:eastAsia="Helvetica Neue" w:hAnsi="Helvetica Neue" w:cs="Helvetica Neue"/>
+        </w:rPr>
+        <w:t>3</w:t>
+      </w:r>
+      <w:r>
+        <w:rPr>
+          <w:rFonts w:ascii="Helvetica Neue" w:eastAsia="Helvetica Neue" w:hAnsi="Helvetica Neue" w:cs="Helvetica Neue"/>
+        </w:rPr>
+        <w:t xml:space="preserve"> user </w:t>
+      </w:r>
+      <w:proofErr w:type="gramStart"/>
+      <w:r>
+        <w:rPr>
+          <w:rFonts w:ascii="Helvetica Neue" w:eastAsia="Helvetica Neue" w:hAnsi="Helvetica Neue" w:cs="Helvetica Neue"/>
+        </w:rPr>
+        <w:t>guides, and</w:t>
+      </w:r>
+      <w:proofErr w:type="gramEnd"/>
+      <w:r>
+        <w:rPr>
+          <w:rFonts w:ascii="Helvetica Neue" w:eastAsia="Helvetica Neue" w:hAnsi="Helvetica Neue" w:cs="Helvetica Neue"/>
+        </w:rPr>
+        <w:t xml:space="preserve"> created over 160 tutorials with example code. These facilitated user education on how to use the platform, </w:t>
+      </w:r>
+      <w:proofErr w:type="gramStart"/>
+      <w:r>
+        <w:rPr>
+          <w:rFonts w:ascii="Helvetica Neue" w:eastAsia="Helvetica Neue" w:hAnsi="Helvetica Neue" w:cs="Helvetica Neue"/>
+        </w:rPr>
+        <w:t>and also</w:t>
+      </w:r>
+      <w:proofErr w:type="gramEnd"/>
+      <w:r>
+        <w:rPr>
+          <w:rFonts w:ascii="Helvetica Neue" w:eastAsia="Helvetica Neue" w:hAnsi="Helvetica Neue" w:cs="Helvetica Neue"/>
+        </w:rPr>
+        <w:t xml:space="preserve"> decreased customer ticket times by providing supporting materials. </w:t>
       </w:r>
     </w:p>
     <w:p>
@@ -1614,7 +1994,19 @@
         <w:rPr>
           <w:rFonts w:ascii="Helvetica Neue" w:eastAsia="Helvetica Neue" w:hAnsi="Helvetica Neue" w:cs="Helvetica Neue"/>
         </w:rPr>
-        <w:t>Discovered and reported over 80 platform issues as part of the QA team, detailing steps to reproduce so the development team can resolve all issues before production release.</w:t>
+        <w:t xml:space="preserve">Discovered and reported over </w:t>
+      </w:r>
+      <w:r>
+        <w:rPr>
+          <w:rFonts w:ascii="Helvetica Neue" w:eastAsia="Helvetica Neue" w:hAnsi="Helvetica Neue" w:cs="Helvetica Neue"/>
+        </w:rPr>
+        <w:t>240</w:t>
+      </w:r>
+      <w:r>
+        <w:rPr>
+          <w:rFonts w:ascii="Helvetica Neue" w:eastAsia="Helvetica Neue" w:hAnsi="Helvetica Neue" w:cs="Helvetica Neue"/>
+        </w:rPr>
+        <w:t xml:space="preserve"> platform issues as part of the QA team, detailing steps to reproduce so the development team can resolve all issues before production release.</w:t>
       </w:r>
     </w:p>
     <w:p>

</xml_diff>

<commit_message>
Added experience as Condo Board Chair.
</commit_message>
<xml_diff>
--- a/docs/max_s_haberman_resume.docx
+++ b/docs/max_s_haberman_resume.docx
@@ -182,21 +182,7 @@
         <w:rPr>
           <w:rFonts w:ascii="Helvetica Neue" w:eastAsia="Helvetica Neue" w:hAnsi="Helvetica Neue" w:cs="Helvetica Neue"/>
         </w:rPr>
-        <w:t xml:space="preserve"> Skilled in several programming and scripting </w:t>
-      </w:r>
-      <w:proofErr w:type="gramStart"/>
-      <w:r>
-        <w:rPr>
-          <w:rFonts w:ascii="Helvetica Neue" w:eastAsia="Helvetica Neue" w:hAnsi="Helvetica Neue" w:cs="Helvetica Neue"/>
-        </w:rPr>
-        <w:t>languages, and</w:t>
-      </w:r>
-      <w:proofErr w:type="gramEnd"/>
-      <w:r>
-        <w:rPr>
-          <w:rFonts w:ascii="Helvetica Neue" w:eastAsia="Helvetica Neue" w:hAnsi="Helvetica Neue" w:cs="Helvetica Neue"/>
-        </w:rPr>
-        <w:t xml:space="preserve"> accomplished in both front-end and back-end development, including cloud development. Quick, efficient, self-starter,</w:t>
+        <w:t xml:space="preserve"> Skilled in several programming and scripting languages, and accomplished in both front-end and back-end development, including cloud development. Quick, efficient, self-starter,</w:t>
       </w:r>
       <w:r>
         <w:rPr>
@@ -370,18 +356,8 @@
                   <w:color w:val="1155CC"/>
                   <w:u w:val="single"/>
                 </w:rPr>
-                <w:t>linkedin.com/in/</w:t>
+                <w:t>linkedin.com/in/maxshaberman</w:t>
               </w:r>
-              <w:proofErr w:type="spellStart"/>
-              <w:r>
-                <w:rPr>
-                  <w:rFonts w:ascii="Helvetica Neue" w:eastAsia="Helvetica Neue" w:hAnsi="Helvetica Neue" w:cs="Helvetica Neue"/>
-                  <w:color w:val="1155CC"/>
-                  <w:u w:val="single"/>
-                </w:rPr>
-                <w:t>maxshaberman</w:t>
-              </w:r>
-              <w:proofErr w:type="spellEnd"/>
             </w:hyperlink>
           </w:p>
         </w:tc>
@@ -435,18 +411,8 @@
                   <w:color w:val="1155CC"/>
                   <w:u w:val="single"/>
                 </w:rPr>
-                <w:t>github.com/</w:t>
+                <w:t>github.com/TheOmnimax</w:t>
               </w:r>
-              <w:proofErr w:type="spellStart"/>
-              <w:r>
-                <w:rPr>
-                  <w:rFonts w:ascii="Helvetica Neue" w:eastAsia="Helvetica Neue" w:hAnsi="Helvetica Neue" w:cs="Helvetica Neue"/>
-                  <w:color w:val="1155CC"/>
-                  <w:u w:val="single"/>
-                </w:rPr>
-                <w:t>TheOmnimax</w:t>
-              </w:r>
-              <w:proofErr w:type="spellEnd"/>
             </w:hyperlink>
             <w:r>
               <w:rPr>
@@ -592,61 +558,7 @@
           <w:sz w:val="22"/>
           <w:szCs w:val="22"/>
         </w:rPr>
-        <w:t xml:space="preserve">: Flutter, Firebase Authentication, </w:t>
-      </w:r>
-      <w:proofErr w:type="spellStart"/>
-      <w:r>
-        <w:rPr>
-          <w:rFonts w:ascii="Helvetica Neue" w:eastAsia="Helvetica Neue" w:hAnsi="Helvetica Neue" w:cs="Helvetica Neue"/>
-          <w:sz w:val="22"/>
-          <w:szCs w:val="22"/>
-        </w:rPr>
-        <w:t>Firestore</w:t>
-      </w:r>
-      <w:proofErr w:type="spellEnd"/>
-      <w:r>
-        <w:rPr>
-          <w:rFonts w:ascii="Helvetica Neue" w:eastAsia="Helvetica Neue" w:hAnsi="Helvetica Neue" w:cs="Helvetica Neue"/>
-          <w:sz w:val="22"/>
-          <w:szCs w:val="22"/>
-        </w:rPr>
-        <w:t xml:space="preserve">, </w:t>
-      </w:r>
-      <w:proofErr w:type="spellStart"/>
-      <w:r>
-        <w:rPr>
-          <w:rFonts w:ascii="Helvetica Neue" w:eastAsia="Helvetica Neue" w:hAnsi="Helvetica Neue" w:cs="Helvetica Neue"/>
-          <w:sz w:val="22"/>
-          <w:szCs w:val="22"/>
-        </w:rPr>
-        <w:t>FastAPI</w:t>
-      </w:r>
-      <w:proofErr w:type="spellEnd"/>
-      <w:r>
-        <w:rPr>
-          <w:rFonts w:ascii="Helvetica Neue" w:eastAsia="Helvetica Neue" w:hAnsi="Helvetica Neue" w:cs="Helvetica Neue"/>
-          <w:sz w:val="22"/>
-          <w:szCs w:val="22"/>
-        </w:rPr>
-        <w:t xml:space="preserve">, Flask, </w:t>
-      </w:r>
-      <w:proofErr w:type="spellStart"/>
-      <w:r>
-        <w:rPr>
-          <w:rFonts w:ascii="Helvetica Neue" w:eastAsia="Helvetica Neue" w:hAnsi="Helvetica Neue" w:cs="Helvetica Neue"/>
-          <w:sz w:val="22"/>
-          <w:szCs w:val="22"/>
-        </w:rPr>
-        <w:t>WebSockets</w:t>
-      </w:r>
-      <w:proofErr w:type="spellEnd"/>
-      <w:r>
-        <w:rPr>
-          <w:rFonts w:ascii="Helvetica Neue" w:eastAsia="Helvetica Neue" w:hAnsi="Helvetica Neue" w:cs="Helvetica Neue"/>
-          <w:sz w:val="22"/>
-          <w:szCs w:val="22"/>
-        </w:rPr>
-        <w:t>, Socket.io, Google Cloud Platform, Google App Engine, Google Datastore</w:t>
+        <w:t>: Flutter, Firebase Authentication, Firestore, FastAPI, Flask, WebSockets, Socket.io, Google Cloud Platform, Google App Engine, Google Datastore</w:t>
       </w:r>
     </w:p>
     <w:p>
@@ -998,21 +910,7 @@
         <w:rPr>
           <w:rFonts w:ascii="Helvetica Neue" w:eastAsia="Helvetica Neue" w:hAnsi="Helvetica Neue" w:cs="Helvetica Neue"/>
         </w:rPr>
-        <w:t xml:space="preserve">Developed full-stack app, using Flutter (Dart) for frontend, and </w:t>
-      </w:r>
-      <w:proofErr w:type="spellStart"/>
-      <w:r>
-        <w:rPr>
-          <w:rFonts w:ascii="Helvetica Neue" w:eastAsia="Helvetica Neue" w:hAnsi="Helvetica Neue" w:cs="Helvetica Neue"/>
-        </w:rPr>
-        <w:t>FastAPI</w:t>
-      </w:r>
-      <w:proofErr w:type="spellEnd"/>
-      <w:r>
-        <w:rPr>
-          <w:rFonts w:ascii="Helvetica Neue" w:eastAsia="Helvetica Neue" w:hAnsi="Helvetica Neue" w:cs="Helvetica Neue"/>
-        </w:rPr>
-        <w:t xml:space="preserve"> Python server hosted on Google App Engine for backend, that allows users to download and read eBooks.</w:t>
+        <w:t>Developed full-stack app, using Flutter (Dart) for frontend, and FastAPI Python server hosted on Google App Engine for backend, that allows users to download and read eBooks.</w:t>
       </w:r>
     </w:p>
     <w:p>
@@ -1034,21 +932,7 @@
         <w:rPr>
           <w:rFonts w:ascii="Helvetica Neue" w:eastAsia="Helvetica Neue" w:hAnsi="Helvetica Neue" w:cs="Helvetica Neue"/>
         </w:rPr>
-        <w:t xml:space="preserve">Implemented </w:t>
-      </w:r>
-      <w:proofErr w:type="spellStart"/>
-      <w:r>
-        <w:rPr>
-          <w:rFonts w:ascii="Helvetica Neue" w:eastAsia="Helvetica Neue" w:hAnsi="Helvetica Neue" w:cs="Helvetica Neue"/>
-        </w:rPr>
-        <w:t>BLoC</w:t>
-      </w:r>
-      <w:proofErr w:type="spellEnd"/>
-      <w:r>
-        <w:rPr>
-          <w:rFonts w:ascii="Helvetica Neue" w:eastAsia="Helvetica Neue" w:hAnsi="Helvetica Neue" w:cs="Helvetica Neue"/>
-        </w:rPr>
-        <w:t xml:space="preserve"> for state management for client app.</w:t>
+        <w:t>Implemented BLoC for state management for client app.</w:t>
       </w:r>
     </w:p>
     <w:p>
@@ -1070,21 +954,7 @@
         <w:rPr>
           <w:rFonts w:ascii="Helvetica Neue" w:eastAsia="Helvetica Neue" w:hAnsi="Helvetica Neue" w:cs="Helvetica Neue"/>
         </w:rPr>
-        <w:t xml:space="preserve">Google Cloud Datastore database to allow users to manage, organize, and retrieve </w:t>
-      </w:r>
-      <w:proofErr w:type="spellStart"/>
-      <w:r>
-        <w:rPr>
-          <w:rFonts w:ascii="Helvetica Neue" w:eastAsia="Helvetica Neue" w:hAnsi="Helvetica Neue" w:cs="Helvetica Neue"/>
-        </w:rPr>
-        <w:t>ebooks</w:t>
-      </w:r>
-      <w:proofErr w:type="spellEnd"/>
-      <w:r>
-        <w:rPr>
-          <w:rFonts w:ascii="Helvetica Neue" w:eastAsia="Helvetica Neue" w:hAnsi="Helvetica Neue" w:cs="Helvetica Neue"/>
-        </w:rPr>
-        <w:t>.</w:t>
+        <w:t>Google Cloud Datastore database to allow users to manage, organize, and retrieve ebooks.</w:t>
       </w:r>
     </w:p>
     <w:p>
@@ -1106,35 +976,7 @@
         <w:rPr>
           <w:rFonts w:ascii="Helvetica Neue" w:eastAsia="Helvetica Neue" w:hAnsi="Helvetica Neue" w:cs="Helvetica Neue"/>
         </w:rPr>
-        <w:t xml:space="preserve">REST API requests (built in Python using Flask through </w:t>
-      </w:r>
-      <w:proofErr w:type="spellStart"/>
-      <w:r>
-        <w:rPr>
-          <w:rFonts w:ascii="Helvetica Neue" w:eastAsia="Helvetica Neue" w:hAnsi="Helvetica Neue" w:cs="Helvetica Neue"/>
-        </w:rPr>
-        <w:t>FastAPI</w:t>
-      </w:r>
-      <w:proofErr w:type="spellEnd"/>
-      <w:r>
-        <w:rPr>
-          <w:rFonts w:ascii="Helvetica Neue" w:eastAsia="Helvetica Neue" w:hAnsi="Helvetica Neue" w:cs="Helvetica Neue"/>
-        </w:rPr>
-        <w:t xml:space="preserve">) for </w:t>
-      </w:r>
-      <w:proofErr w:type="gramStart"/>
-      <w:r>
-        <w:rPr>
-          <w:rFonts w:ascii="Helvetica Neue" w:eastAsia="Helvetica Neue" w:hAnsi="Helvetica Neue" w:cs="Helvetica Neue"/>
-        </w:rPr>
-        <w:t>client</w:t>
-      </w:r>
-      <w:proofErr w:type="gramEnd"/>
-      <w:r>
-        <w:rPr>
-          <w:rFonts w:ascii="Helvetica Neue" w:eastAsia="Helvetica Neue" w:hAnsi="Helvetica Neue" w:cs="Helvetica Neue"/>
-        </w:rPr>
-        <w:t xml:space="preserve"> to communicate with server.</w:t>
+        <w:t>REST API requests (built in Python using Flask through FastAPI) for client to communicate with server.</w:t>
       </w:r>
     </w:p>
     <w:p>
@@ -1156,21 +998,7 @@
         <w:rPr>
           <w:rFonts w:ascii="Helvetica Neue" w:eastAsia="Helvetica Neue" w:hAnsi="Helvetica Neue" w:cs="Helvetica Neue"/>
         </w:rPr>
-        <w:t xml:space="preserve">Authentication through Firebase to ensure only authorized users can download new </w:t>
-      </w:r>
-      <w:proofErr w:type="spellStart"/>
-      <w:r>
-        <w:rPr>
-          <w:rFonts w:ascii="Helvetica Neue" w:eastAsia="Helvetica Neue" w:hAnsi="Helvetica Neue" w:cs="Helvetica Neue"/>
-        </w:rPr>
-        <w:t>ebooks</w:t>
-      </w:r>
-      <w:proofErr w:type="spellEnd"/>
-      <w:r>
-        <w:rPr>
-          <w:rFonts w:ascii="Helvetica Neue" w:eastAsia="Helvetica Neue" w:hAnsi="Helvetica Neue" w:cs="Helvetica Neue"/>
-        </w:rPr>
-        <w:t>.</w:t>
+        <w:t>Authentication through Firebase to ensure only authorized users can download new ebooks.</w:t>
       </w:r>
     </w:p>
     <w:p>
@@ -1192,21 +1020,7 @@
         <w:rPr>
           <w:rFonts w:ascii="Helvetica Neue" w:eastAsia="Helvetica Neue" w:hAnsi="Helvetica Neue" w:cs="Helvetica Neue"/>
         </w:rPr>
-        <w:t xml:space="preserve">Created page divider algorithms to read and render </w:t>
-      </w:r>
-      <w:proofErr w:type="spellStart"/>
-      <w:r>
-        <w:rPr>
-          <w:rFonts w:ascii="Helvetica Neue" w:eastAsia="Helvetica Neue" w:hAnsi="Helvetica Neue" w:cs="Helvetica Neue"/>
-        </w:rPr>
-        <w:t>ebooks</w:t>
-      </w:r>
-      <w:proofErr w:type="spellEnd"/>
-      <w:r>
-        <w:rPr>
-          <w:rFonts w:ascii="Helvetica Neue" w:eastAsia="Helvetica Neue" w:hAnsi="Helvetica Neue" w:cs="Helvetica Neue"/>
-        </w:rPr>
-        <w:t>. It worked by rendering a virtual version of the book, counting the number and height of lines, and using that to determine the point of division in the text.</w:t>
+        <w:t>Created page divider algorithms to read and render ebooks. It worked by rendering a virtual version of the book, counting the number and height of lines, and using that to determine the point of division in the text.</w:t>
       </w:r>
     </w:p>
     <w:p>
@@ -1264,35 +1078,7 @@
         <w:rPr>
           <w:rFonts w:ascii="Helvetica Neue" w:eastAsia="Helvetica Neue" w:hAnsi="Helvetica Neue" w:cs="Helvetica Neue"/>
         </w:rPr>
-        <w:t xml:space="preserve">Developed full-stack app, using Flutter (Dart with </w:t>
-      </w:r>
-      <w:proofErr w:type="spellStart"/>
-      <w:r>
-        <w:rPr>
-          <w:rFonts w:ascii="Helvetica Neue" w:eastAsia="Helvetica Neue" w:hAnsi="Helvetica Neue" w:cs="Helvetica Neue"/>
-        </w:rPr>
-        <w:t>BLoC</w:t>
-      </w:r>
-      <w:proofErr w:type="spellEnd"/>
-      <w:r>
-        <w:rPr>
-          <w:rFonts w:ascii="Helvetica Neue" w:eastAsia="Helvetica Neue" w:hAnsi="Helvetica Neue" w:cs="Helvetica Neue"/>
-        </w:rPr>
-        <w:t xml:space="preserve">) for frontend, and </w:t>
-      </w:r>
-      <w:proofErr w:type="spellStart"/>
-      <w:r>
-        <w:rPr>
-          <w:rFonts w:ascii="Helvetica Neue" w:eastAsia="Helvetica Neue" w:hAnsi="Helvetica Neue" w:cs="Helvetica Neue"/>
-        </w:rPr>
-        <w:t>FastAPI</w:t>
-      </w:r>
-      <w:proofErr w:type="spellEnd"/>
-      <w:r>
-        <w:rPr>
-          <w:rFonts w:ascii="Helvetica Neue" w:eastAsia="Helvetica Neue" w:hAnsi="Helvetica Neue" w:cs="Helvetica Neue"/>
-        </w:rPr>
-        <w:t xml:space="preserve"> Python server hosted on Google App Engine for backend, that allows users to play Boggle in real-time with friends online.</w:t>
+        <w:t>Developed full-stack app, using Flutter (Dart with BLoC) for frontend, and FastAPI Python server hosted on Google App Engine for backend, that allows users to play Boggle in real-time with friends online.</w:t>
       </w:r>
     </w:p>
     <w:p>
@@ -1358,29 +1144,7 @@
         <w:rPr>
           <w:rFonts w:ascii="Helvetica Neue" w:eastAsia="Helvetica Neue" w:hAnsi="Helvetica Neue" w:cs="Helvetica Neue"/>
         </w:rPr>
-        <w:t xml:space="preserve">Used graph data structures (i.e. a </w:t>
-      </w:r>
-      <w:proofErr w:type="spellStart"/>
-      <w:r>
-        <w:rPr>
-          <w:rFonts w:ascii="Helvetica Neue" w:eastAsia="Helvetica Neue" w:hAnsi="Helvetica Neue" w:cs="Helvetica Neue"/>
-        </w:rPr>
-        <w:t>trie</w:t>
-      </w:r>
-      <w:proofErr w:type="spellEnd"/>
-      <w:proofErr w:type="gramStart"/>
-      <w:r>
-        <w:rPr>
-          <w:rFonts w:ascii="Helvetica Neue" w:eastAsia="Helvetica Neue" w:hAnsi="Helvetica Neue" w:cs="Helvetica Neue"/>
-        </w:rPr>
-        <w:t>), and</w:t>
-      </w:r>
-      <w:proofErr w:type="gramEnd"/>
-      <w:r>
-        <w:rPr>
-          <w:rFonts w:ascii="Helvetica Neue" w:eastAsia="Helvetica Neue" w:hAnsi="Helvetica Neue" w:cs="Helvetica Neue"/>
-        </w:rPr>
-        <w:t xml:space="preserve"> wrote path-finding algorithms to efficiently traverse through the Boggle words solution space and find all possible words, handle game events, and calculate game scores.</w:t>
+        <w:t>Used graph data structures (i.e. a trie), and wrote path-finding algorithms to efficiently traverse through the Boggle words solution space and find all possible words, handle game events, and calculate game scores.</w:t>
       </w:r>
     </w:p>
     <w:p>
@@ -1408,23 +1172,40 @@
           <w:szCs w:val="16"/>
         </w:rPr>
       </w:pPr>
-      <w:proofErr w:type="gramStart"/>
-      <w:r>
+    </w:p>
+    <w:p>
+      <w:pPr>
+        <w:tabs>
+          <w:tab w:val="right" w:pos="9360"/>
+        </w:tabs>
+        <w:spacing w:line="240" w:lineRule="auto"/>
         <w:rPr>
           <w:rFonts w:ascii="Helvetica Neue" w:eastAsia="Helvetica Neue" w:hAnsi="Helvetica Neue" w:cs="Helvetica Neue"/>
           <w:sz w:val="16"/>
           <w:szCs w:val="16"/>
         </w:rPr>
-        <w:t>Continued on</w:t>
-      </w:r>
-      <w:proofErr w:type="gramEnd"/>
-      <w:r>
+      </w:pPr>
+    </w:p>
+    <w:p>
+      <w:pPr>
+        <w:tabs>
+          <w:tab w:val="right" w:pos="9360"/>
+        </w:tabs>
+        <w:spacing w:line="240" w:lineRule="auto"/>
         <w:rPr>
           <w:rFonts w:ascii="Helvetica Neue" w:eastAsia="Helvetica Neue" w:hAnsi="Helvetica Neue" w:cs="Helvetica Neue"/>
           <w:sz w:val="16"/>
           <w:szCs w:val="16"/>
         </w:rPr>
-        <w:t xml:space="preserve"> next page</w:t>
+      </w:pPr>
+      <w:r>
+        <w:rPr>
+          <w:rFonts w:ascii="Helvetica Neue" w:eastAsia="Helvetica Neue" w:hAnsi="Helvetica Neue" w:cs="Helvetica Neue"/>
+          <w:sz w:val="16"/>
+          <w:szCs w:val="16"/>
+        </w:rPr>
+        <w:lastRenderedPageBreak/>
+        <w:t>Continued on next page</w:t>
       </w:r>
     </w:p>
     <w:p>
@@ -1448,7 +1229,6 @@
           <w:sz w:val="26"/>
           <w:szCs w:val="26"/>
         </w:rPr>
-        <w:lastRenderedPageBreak/>
         <w:t>Max S. Haberman</w:t>
       </w:r>
       <w:r>
@@ -1527,35 +1307,7 @@
         <w:rPr>
           <w:rFonts w:ascii="Helvetica Neue" w:eastAsia="Helvetica Neue" w:hAnsi="Helvetica Neue" w:cs="Helvetica Neue"/>
         </w:rPr>
-        <w:t xml:space="preserve">Developed full-stack app, using Flutter (Dart with </w:t>
-      </w:r>
-      <w:proofErr w:type="spellStart"/>
-      <w:r>
-        <w:rPr>
-          <w:rFonts w:ascii="Helvetica Neue" w:eastAsia="Helvetica Neue" w:hAnsi="Helvetica Neue" w:cs="Helvetica Neue"/>
-        </w:rPr>
-        <w:t>BLoC</w:t>
-      </w:r>
-      <w:proofErr w:type="spellEnd"/>
-      <w:r>
-        <w:rPr>
-          <w:rFonts w:ascii="Helvetica Neue" w:eastAsia="Helvetica Neue" w:hAnsi="Helvetica Neue" w:cs="Helvetica Neue"/>
-        </w:rPr>
-        <w:t xml:space="preserve">) for frontend, and </w:t>
-      </w:r>
-      <w:proofErr w:type="spellStart"/>
-      <w:r>
-        <w:rPr>
-          <w:rFonts w:ascii="Helvetica Neue" w:eastAsia="Helvetica Neue" w:hAnsi="Helvetica Neue" w:cs="Helvetica Neue"/>
-        </w:rPr>
-        <w:t>FastAPI</w:t>
-      </w:r>
-      <w:proofErr w:type="spellEnd"/>
-      <w:r>
-        <w:rPr>
-          <w:rFonts w:ascii="Helvetica Neue" w:eastAsia="Helvetica Neue" w:hAnsi="Helvetica Neue" w:cs="Helvetica Neue"/>
-        </w:rPr>
-        <w:t xml:space="preserve"> server with Socket.io hosted on Google App Engine for backend that allowed users to play a real-time trivia game online.</w:t>
+        <w:t>Developed full-stack app, using Flutter (Dart with BLoC) for frontend, and FastAPI server with Socket.io hosted on Google App Engine for backend that allowed users to play a real-time trivia game online.</w:t>
       </w:r>
     </w:p>
     <w:p>
@@ -1577,21 +1329,7 @@
         <w:rPr>
           <w:rFonts w:ascii="Helvetica Neue" w:eastAsia="Helvetica Neue" w:hAnsi="Helvetica Neue" w:cs="Helvetica Neue"/>
         </w:rPr>
-        <w:t xml:space="preserve">Google Cloud Datastore to store real-time game data. Designed data schemas to manage multiple relational entities that were optimized for high frequency </w:t>
-      </w:r>
-      <w:proofErr w:type="gramStart"/>
-      <w:r>
-        <w:rPr>
-          <w:rFonts w:ascii="Helvetica Neue" w:eastAsia="Helvetica Neue" w:hAnsi="Helvetica Neue" w:cs="Helvetica Neue"/>
-        </w:rPr>
-        <w:t>writes</w:t>
-      </w:r>
-      <w:proofErr w:type="gramEnd"/>
-      <w:r>
-        <w:rPr>
-          <w:rFonts w:ascii="Helvetica Neue" w:eastAsia="Helvetica Neue" w:hAnsi="Helvetica Neue" w:cs="Helvetica Neue"/>
-        </w:rPr>
-        <w:t>.</w:t>
+        <w:t>Google Cloud Datastore to store real-time game data. Designed data schemas to manage multiple relational entities that were optimized for high frequency writes.</w:t>
       </w:r>
     </w:p>
     <w:p>
@@ -1613,21 +1351,7 @@
         <w:rPr>
           <w:rFonts w:ascii="Helvetica Neue" w:eastAsia="Helvetica Neue" w:hAnsi="Helvetica Neue" w:cs="Helvetica Neue"/>
         </w:rPr>
-        <w:t xml:space="preserve">Multi-client real-time synchronization with the server managing shared state, maintaining client-server communication using </w:t>
-      </w:r>
-      <w:proofErr w:type="spellStart"/>
-      <w:r>
-        <w:rPr>
-          <w:rFonts w:ascii="Helvetica Neue" w:eastAsia="Helvetica Neue" w:hAnsi="Helvetica Neue" w:cs="Helvetica Neue"/>
-        </w:rPr>
-        <w:t>WebSockets</w:t>
-      </w:r>
-      <w:proofErr w:type="spellEnd"/>
-      <w:r>
-        <w:rPr>
-          <w:rFonts w:ascii="Helvetica Neue" w:eastAsia="Helvetica Neue" w:hAnsi="Helvetica Neue" w:cs="Helvetica Neue"/>
-        </w:rPr>
-        <w:t>, allowing real-time communication.</w:t>
+        <w:t>Multi-client real-time synchronization with the server managing shared state, maintaining client-server communication using WebSockets, allowing real-time communication.</w:t>
       </w:r>
     </w:p>
     <w:p>
@@ -1840,21 +1564,7 @@
         <w:rPr>
           <w:rFonts w:ascii="Helvetica Neue" w:eastAsia="Helvetica Neue" w:hAnsi="Helvetica Neue" w:cs="Helvetica Neue"/>
         </w:rPr>
-        <w:t xml:space="preserve">Developed 25 Python scripts and packages for data encryption/decryption, data retrieval, transformation, and analysis using REST APIs and other tools. Used for churn analysis, support time responses, and more, </w:t>
-      </w:r>
-      <w:proofErr w:type="gramStart"/>
-      <w:r>
-        <w:rPr>
-          <w:rFonts w:ascii="Helvetica Neue" w:eastAsia="Helvetica Neue" w:hAnsi="Helvetica Neue" w:cs="Helvetica Neue"/>
-        </w:rPr>
-        <w:t>in order to</w:t>
-      </w:r>
-      <w:proofErr w:type="gramEnd"/>
-      <w:r>
-        <w:rPr>
-          <w:rFonts w:ascii="Helvetica Neue" w:eastAsia="Helvetica Neue" w:hAnsi="Helvetica Neue" w:cs="Helvetica Neue"/>
-        </w:rPr>
-        <w:t xml:space="preserve"> show areas of improvement.</w:t>
+        <w:t>Developed 25 Python scripts and packages for data encryption/decryption, data retrieval, transformation, and analysis using REST APIs and other tools. Used for churn analysis, support time responses, and more, in order to show areas of improvement.</w:t>
       </w:r>
     </w:p>
     <w:p>
@@ -1950,35 +1660,7 @@
         <w:rPr>
           <w:rFonts w:ascii="Helvetica Neue" w:eastAsia="Helvetica Neue" w:hAnsi="Helvetica Neue" w:cs="Helvetica Neue"/>
         </w:rPr>
-        <w:t xml:space="preserve"> user </w:t>
-      </w:r>
-      <w:proofErr w:type="gramStart"/>
-      <w:r>
-        <w:rPr>
-          <w:rFonts w:ascii="Helvetica Neue" w:eastAsia="Helvetica Neue" w:hAnsi="Helvetica Neue" w:cs="Helvetica Neue"/>
-        </w:rPr>
-        <w:t>guides, and</w:t>
-      </w:r>
-      <w:proofErr w:type="gramEnd"/>
-      <w:r>
-        <w:rPr>
-          <w:rFonts w:ascii="Helvetica Neue" w:eastAsia="Helvetica Neue" w:hAnsi="Helvetica Neue" w:cs="Helvetica Neue"/>
-        </w:rPr>
-        <w:t xml:space="preserve"> created over 160 tutorials with example code. These facilitated user education on how to use the platform, </w:t>
-      </w:r>
-      <w:proofErr w:type="gramStart"/>
-      <w:r>
-        <w:rPr>
-          <w:rFonts w:ascii="Helvetica Neue" w:eastAsia="Helvetica Neue" w:hAnsi="Helvetica Neue" w:cs="Helvetica Neue"/>
-        </w:rPr>
-        <w:t>and also</w:t>
-      </w:r>
-      <w:proofErr w:type="gramEnd"/>
-      <w:r>
-        <w:rPr>
-          <w:rFonts w:ascii="Helvetica Neue" w:eastAsia="Helvetica Neue" w:hAnsi="Helvetica Neue" w:cs="Helvetica Neue"/>
-        </w:rPr>
-        <w:t xml:space="preserve"> decreased customer ticket times by providing supporting materials. </w:t>
+        <w:t xml:space="preserve"> user guides, and created over 160 tutorials with example code. These facilitated user education on how to use the platform, and also decreased customer ticket times by providing supporting materials. </w:t>
       </w:r>
     </w:p>
     <w:p>
@@ -2169,8 +1851,8 @@
         <w:spacing w:line="240" w:lineRule="auto"/>
         <w:rPr>
           <w:rFonts w:ascii="Helvetica Neue" w:eastAsia="Helvetica Neue" w:hAnsi="Helvetica Neue" w:cs="Helvetica Neue"/>
-          <w:sz w:val="16"/>
-          <w:szCs w:val="16"/>
+          <w:sz w:val="8"/>
+          <w:szCs w:val="8"/>
         </w:rPr>
       </w:pPr>
     </w:p>
@@ -2361,7 +2043,38 @@
           <w:rFonts w:ascii="Helvetica Neue" w:eastAsia="Helvetica Neue" w:hAnsi="Helvetica Neue" w:cs="Helvetica Neue"/>
           <w:b/>
         </w:rPr>
-        <w:t>Member Board of Trustees, Clerk</w:t>
+        <w:t xml:space="preserve">Board Trustee, </w:t>
+      </w:r>
+      <w:r>
+        <w:rPr>
+          <w:rFonts w:ascii="Helvetica Neue" w:eastAsia="Helvetica Neue" w:hAnsi="Helvetica Neue" w:cs="Helvetica Neue"/>
+          <w:b/>
+        </w:rPr>
+        <w:t xml:space="preserve">Chair, </w:t>
+      </w:r>
+      <w:r>
+        <w:rPr>
+          <w:rFonts w:ascii="Helvetica Neue" w:eastAsia="Helvetica Neue" w:hAnsi="Helvetica Neue" w:cs="Helvetica Neue"/>
+          <w:b/>
+        </w:rPr>
+        <w:t>Clerk</w:t>
+      </w:r>
+    </w:p>
+    <w:p>
+      <w:pPr>
+        <w:tabs>
+          <w:tab w:val="right" w:pos="9360"/>
+        </w:tabs>
+        <w:spacing w:line="240" w:lineRule="auto"/>
+        <w:rPr>
+          <w:rFonts w:ascii="Helvetica Neue" w:eastAsia="Helvetica Neue" w:hAnsi="Helvetica Neue" w:cs="Helvetica Neue"/>
+        </w:rPr>
+      </w:pPr>
+      <w:r>
+        <w:rPr>
+          <w:rFonts w:ascii="Helvetica Neue" w:eastAsia="Helvetica Neue" w:hAnsi="Helvetica Neue" w:cs="Helvetica Neue"/>
+        </w:rPr>
+        <w:t>Serve on Board of Trustees for a condo building of about 500 residents.</w:t>
       </w:r>
     </w:p>
     <w:p>
@@ -2374,16 +2087,15 @@
           <w:tab w:val="right" w:pos="9360"/>
         </w:tabs>
         <w:spacing w:line="240" w:lineRule="auto"/>
-        <w:ind w:left="360" w:hanging="270"/>
-        <w:rPr>
-          <w:rFonts w:ascii="Helvetica Neue" w:eastAsia="Helvetica Neue" w:hAnsi="Helvetica Neue" w:cs="Helvetica Neue"/>
-        </w:rPr>
-      </w:pPr>
-      <w:r>
-        <w:rPr>
-          <w:rFonts w:ascii="Helvetica Neue" w:eastAsia="Helvetica Neue" w:hAnsi="Helvetica Neue" w:cs="Helvetica Neue"/>
-        </w:rPr>
-        <w:t>Meet with other Board members once per month to address building issues.</w:t>
+        <w:rPr>
+          <w:rFonts w:ascii="Helvetica Neue" w:eastAsia="Helvetica Neue" w:hAnsi="Helvetica Neue" w:cs="Helvetica Neue"/>
+        </w:rPr>
+      </w:pPr>
+      <w:r>
+        <w:rPr>
+          <w:rFonts w:ascii="Helvetica Neue" w:eastAsia="Helvetica Neue" w:hAnsi="Helvetica Neue" w:cs="Helvetica Neue"/>
+        </w:rPr>
+        <w:t>Set agenda for Board meetings.</w:t>
       </w:r>
     </w:p>
     <w:p>
@@ -2396,16 +2108,27 @@
           <w:tab w:val="right" w:pos="9360"/>
         </w:tabs>
         <w:spacing w:line="240" w:lineRule="auto"/>
-        <w:ind w:left="360" w:hanging="270"/>
-        <w:rPr>
-          <w:rFonts w:ascii="Helvetica Neue" w:eastAsia="Helvetica Neue" w:hAnsi="Helvetica Neue" w:cs="Helvetica Neue"/>
-        </w:rPr>
-      </w:pPr>
-      <w:r>
-        <w:rPr>
-          <w:rFonts w:ascii="Helvetica Neue" w:eastAsia="Helvetica Neue" w:hAnsi="Helvetica Neue" w:cs="Helvetica Neue"/>
-        </w:rPr>
-        <w:t>Collaborate with vendors and management to discuss work and projects that need to be completed and manage the budget for this work.</w:t>
+        <w:rPr>
+          <w:rFonts w:ascii="Helvetica Neue" w:eastAsia="Helvetica Neue" w:hAnsi="Helvetica Neue" w:cs="Helvetica Neue"/>
+        </w:rPr>
+      </w:pPr>
+      <w:r>
+        <w:rPr>
+          <w:rFonts w:ascii="Helvetica Neue" w:eastAsia="Helvetica Neue" w:hAnsi="Helvetica Neue" w:cs="Helvetica Neue"/>
+        </w:rPr>
+        <w:t xml:space="preserve">Meet with property manager to discuss </w:t>
+      </w:r>
+      <w:r>
+        <w:rPr>
+          <w:rFonts w:ascii="Helvetica Neue" w:eastAsia="Helvetica Neue" w:hAnsi="Helvetica Neue" w:cs="Helvetica Neue"/>
+        </w:rPr>
+        <w:t>building management and maintenance</w:t>
+      </w:r>
+      <w:r>
+        <w:rPr>
+          <w:rFonts w:ascii="Helvetica Neue" w:eastAsia="Helvetica Neue" w:hAnsi="Helvetica Neue" w:cs="Helvetica Neue"/>
+        </w:rPr>
+        <w:t>.</w:t>
       </w:r>
     </w:p>
     <w:p>
@@ -2418,16 +2141,15 @@
           <w:tab w:val="right" w:pos="9360"/>
         </w:tabs>
         <w:spacing w:line="240" w:lineRule="auto"/>
-        <w:ind w:left="360" w:hanging="270"/>
-        <w:rPr>
-          <w:rFonts w:ascii="Helvetica Neue" w:eastAsia="Helvetica Neue" w:hAnsi="Helvetica Neue" w:cs="Helvetica Neue"/>
-        </w:rPr>
-      </w:pPr>
-      <w:r>
-        <w:rPr>
-          <w:rFonts w:ascii="Helvetica Neue" w:eastAsia="Helvetica Neue" w:hAnsi="Helvetica Neue" w:cs="Helvetica Neue"/>
-        </w:rPr>
-        <w:t>Meet with building residents to discuss needs and review them with the Board for decision making.</w:t>
+        <w:rPr>
+          <w:rFonts w:ascii="Helvetica Neue" w:eastAsia="Helvetica Neue" w:hAnsi="Helvetica Neue" w:cs="Helvetica Neue"/>
+        </w:rPr>
+      </w:pPr>
+      <w:r>
+        <w:rPr>
+          <w:rFonts w:ascii="Helvetica Neue" w:eastAsia="Helvetica Neue" w:hAnsi="Helvetica Neue" w:cs="Helvetica Neue"/>
+        </w:rPr>
+        <w:t>Meet with other Board members once per month to address building issues.</w:t>
       </w:r>
     </w:p>
     <w:p>
@@ -2440,21 +2162,86 @@
           <w:tab w:val="right" w:pos="9360"/>
         </w:tabs>
         <w:spacing w:line="240" w:lineRule="auto"/>
-        <w:ind w:left="360" w:hanging="270"/>
-        <w:rPr>
-          <w:rFonts w:ascii="Helvetica Neue" w:eastAsia="Helvetica Neue" w:hAnsi="Helvetica Neue" w:cs="Helvetica Neue"/>
-        </w:rPr>
-      </w:pPr>
-      <w:r>
-        <w:rPr>
-          <w:rFonts w:ascii="Helvetica Neue" w:eastAsia="Helvetica Neue" w:hAnsi="Helvetica Neue" w:cs="Helvetica Neue"/>
-        </w:rPr>
-        <w:t>Serve as minute taker to ensure all action items and decisions are captured.</w:t>
+        <w:rPr>
+          <w:rFonts w:ascii="Helvetica Neue" w:eastAsia="Helvetica Neue" w:hAnsi="Helvetica Neue" w:cs="Helvetica Neue"/>
+        </w:rPr>
+      </w:pPr>
+      <w:r>
+        <w:rPr>
+          <w:rFonts w:ascii="Helvetica Neue" w:eastAsia="Helvetica Neue" w:hAnsi="Helvetica Neue" w:cs="Helvetica Neue"/>
+        </w:rPr>
+        <w:t xml:space="preserve">Collaborate with vendors and management to discuss projects and manage </w:t>
+      </w:r>
+      <w:r>
+        <w:rPr>
+          <w:rFonts w:ascii="Helvetica Neue" w:eastAsia="Helvetica Neue" w:hAnsi="Helvetica Neue" w:cs="Helvetica Neue"/>
+        </w:rPr>
+        <w:t>b</w:t>
+      </w:r>
+      <w:r>
+        <w:rPr>
+          <w:rFonts w:ascii="Helvetica Neue" w:eastAsia="Helvetica Neue" w:hAnsi="Helvetica Neue" w:cs="Helvetica Neue"/>
+        </w:rPr>
+        <w:t>udget</w:t>
+      </w:r>
+      <w:r>
+        <w:rPr>
+          <w:rFonts w:ascii="Helvetica Neue" w:eastAsia="Helvetica Neue" w:hAnsi="Helvetica Neue" w:cs="Helvetica Neue"/>
+        </w:rPr>
+        <w:t>s</w:t>
+      </w:r>
+      <w:r>
+        <w:rPr>
+          <w:rFonts w:ascii="Helvetica Neue" w:eastAsia="Helvetica Neue" w:hAnsi="Helvetica Neue" w:cs="Helvetica Neue"/>
+        </w:rPr>
+        <w:t>.</w:t>
+      </w:r>
+    </w:p>
+    <w:p>
+      <w:pPr>
+        <w:numPr>
+          <w:ilvl w:val="0"/>
+          <w:numId w:val="3"/>
+        </w:numPr>
+        <w:tabs>
+          <w:tab w:val="right" w:pos="9360"/>
+        </w:tabs>
+        <w:spacing w:line="240" w:lineRule="auto"/>
+        <w:rPr>
+          <w:rFonts w:ascii="Helvetica Neue" w:eastAsia="Helvetica Neue" w:hAnsi="Helvetica Neue" w:cs="Helvetica Neue"/>
+        </w:rPr>
+      </w:pPr>
+      <w:r>
+        <w:rPr>
+          <w:rFonts w:ascii="Helvetica Neue" w:eastAsia="Helvetica Neue" w:hAnsi="Helvetica Neue" w:cs="Helvetica Neue"/>
+        </w:rPr>
+        <w:t>Meet with building residents to discuss needs and review them with the Board for decision making.</w:t>
+      </w:r>
+    </w:p>
+    <w:p>
+      <w:pPr>
+        <w:numPr>
+          <w:ilvl w:val="0"/>
+          <w:numId w:val="3"/>
+        </w:numPr>
+        <w:tabs>
+          <w:tab w:val="right" w:pos="9360"/>
+        </w:tabs>
+        <w:spacing w:line="240" w:lineRule="auto"/>
+        <w:rPr>
+          <w:rFonts w:ascii="Helvetica Neue" w:eastAsia="Helvetica Neue" w:hAnsi="Helvetica Neue" w:cs="Helvetica Neue"/>
+        </w:rPr>
+      </w:pPr>
+      <w:r>
+        <w:rPr>
+          <w:rFonts w:ascii="Helvetica Neue" w:eastAsia="Helvetica Neue" w:hAnsi="Helvetica Neue" w:cs="Helvetica Neue"/>
+        </w:rPr>
+        <w:t>Record meeting minutes to ensure all action items and decisions are captured.</w:t>
       </w:r>
     </w:p>
     <w:sectPr>
       <w:pgSz w:w="12240" w:h="15840"/>
-      <w:pgMar w:top="630" w:right="720" w:bottom="810" w:left="720" w:header="720" w:footer="720" w:gutter="0"/>
+      <w:pgMar w:top="630" w:right="720" w:bottom="720" w:left="720" w:header="720" w:footer="720" w:gutter="0"/>
       <w:pgNumType w:start="1"/>
       <w:cols w:space="720"/>
     </w:sectPr>

</xml_diff>

<commit_message>
Added details to resume
</commit_message>
<xml_diff>
--- a/docs/max_s_haberman_resume.docx
+++ b/docs/max_s_haberman_resume.docx
@@ -182,7 +182,37 @@
         <w:rPr>
           <w:rFonts w:ascii="Helvetica Neue" w:eastAsia="Helvetica Neue" w:hAnsi="Helvetica Neue" w:cs="Helvetica Neue"/>
         </w:rPr>
-        <w:t xml:space="preserve"> Skilled in several programming and scripting languages, and accomplished in both front-end and back-end development, including cloud development. Quick, efficient, self-starter,</w:t>
+        <w:t xml:space="preserve"> Skilled in several programming and scripting languages, and accomplished in both front-end and back-end development, including cloud development.</w:t>
+      </w:r>
+      <w:r>
+        <w:rPr>
+          <w:rFonts w:ascii="Helvetica Neue" w:eastAsia="Helvetica Neue" w:hAnsi="Helvetica Neue" w:cs="Helvetica Neue"/>
+        </w:rPr>
+        <w:t xml:space="preserve"> </w:t>
+      </w:r>
+      <w:r>
+        <w:rPr>
+          <w:rFonts w:ascii="Helvetica Neue" w:eastAsia="Helvetica Neue" w:hAnsi="Helvetica Neue" w:cs="Helvetica Neue"/>
+        </w:rPr>
+        <w:t xml:space="preserve">Resolute and determined, </w:t>
+      </w:r>
+      <w:r>
+        <w:rPr>
+          <w:rFonts w:ascii="Helvetica Neue" w:eastAsia="Helvetica Neue" w:hAnsi="Helvetica Neue" w:cs="Helvetica Neue"/>
+        </w:rPr>
+        <w:t>yet</w:t>
+      </w:r>
+      <w:r>
+        <w:rPr>
+          <w:rFonts w:ascii="Helvetica Neue" w:eastAsia="Helvetica Neue" w:hAnsi="Helvetica Neue" w:cs="Helvetica Neue"/>
+        </w:rPr>
+        <w:t xml:space="preserve"> flexible and a strong team-player.</w:t>
+      </w:r>
+      <w:r>
+        <w:rPr>
+          <w:rFonts w:ascii="Helvetica Neue" w:eastAsia="Helvetica Neue" w:hAnsi="Helvetica Neue" w:cs="Helvetica Neue"/>
+        </w:rPr>
+        <w:t xml:space="preserve"> Quick, efficient, self-starter,</w:t>
       </w:r>
       <w:r>
         <w:rPr>
@@ -356,8 +386,18 @@
                   <w:color w:val="1155CC"/>
                   <w:u w:val="single"/>
                 </w:rPr>
-                <w:t>linkedin.com/in/maxshaberman</w:t>
+                <w:t>linkedin.com/in/</w:t>
               </w:r>
+              <w:proofErr w:type="spellStart"/>
+              <w:r>
+                <w:rPr>
+                  <w:rFonts w:ascii="Helvetica Neue" w:eastAsia="Helvetica Neue" w:hAnsi="Helvetica Neue" w:cs="Helvetica Neue"/>
+                  <w:color w:val="1155CC"/>
+                  <w:u w:val="single"/>
+                </w:rPr>
+                <w:t>maxshaberman</w:t>
+              </w:r>
+              <w:proofErr w:type="spellEnd"/>
             </w:hyperlink>
           </w:p>
         </w:tc>
@@ -411,8 +451,18 @@
                   <w:color w:val="1155CC"/>
                   <w:u w:val="single"/>
                 </w:rPr>
-                <w:t>github.com/TheOmnimax</w:t>
+                <w:t>github.com/</w:t>
               </w:r>
+              <w:proofErr w:type="spellStart"/>
+              <w:r>
+                <w:rPr>
+                  <w:rFonts w:ascii="Helvetica Neue" w:eastAsia="Helvetica Neue" w:hAnsi="Helvetica Neue" w:cs="Helvetica Neue"/>
+                  <w:color w:val="1155CC"/>
+                  <w:u w:val="single"/>
+                </w:rPr>
+                <w:t>TheOmnimax</w:t>
+              </w:r>
+              <w:proofErr w:type="spellEnd"/>
             </w:hyperlink>
             <w:r>
               <w:rPr>
@@ -576,7 +626,61 @@
           <w:sz w:val="22"/>
           <w:szCs w:val="22"/>
         </w:rPr>
-        <w:t>: Flutter, Firebase Authentication, Firestore, FastAPI, Flask, WebSockets, Socket.io, Google Cloud Platform, Google App Engine, Google Datastore</w:t>
+        <w:t xml:space="preserve">: Flutter, Firebase Authentication, </w:t>
+      </w:r>
+      <w:proofErr w:type="spellStart"/>
+      <w:r>
+        <w:rPr>
+          <w:rFonts w:ascii="Helvetica Neue" w:eastAsia="Helvetica Neue" w:hAnsi="Helvetica Neue" w:cs="Helvetica Neue"/>
+          <w:sz w:val="22"/>
+          <w:szCs w:val="22"/>
+        </w:rPr>
+        <w:t>Firestore</w:t>
+      </w:r>
+      <w:proofErr w:type="spellEnd"/>
+      <w:r>
+        <w:rPr>
+          <w:rFonts w:ascii="Helvetica Neue" w:eastAsia="Helvetica Neue" w:hAnsi="Helvetica Neue" w:cs="Helvetica Neue"/>
+          <w:sz w:val="22"/>
+          <w:szCs w:val="22"/>
+        </w:rPr>
+        <w:t xml:space="preserve">, </w:t>
+      </w:r>
+      <w:proofErr w:type="spellStart"/>
+      <w:r>
+        <w:rPr>
+          <w:rFonts w:ascii="Helvetica Neue" w:eastAsia="Helvetica Neue" w:hAnsi="Helvetica Neue" w:cs="Helvetica Neue"/>
+          <w:sz w:val="22"/>
+          <w:szCs w:val="22"/>
+        </w:rPr>
+        <w:t>FastAPI</w:t>
+      </w:r>
+      <w:proofErr w:type="spellEnd"/>
+      <w:r>
+        <w:rPr>
+          <w:rFonts w:ascii="Helvetica Neue" w:eastAsia="Helvetica Neue" w:hAnsi="Helvetica Neue" w:cs="Helvetica Neue"/>
+          <w:sz w:val="22"/>
+          <w:szCs w:val="22"/>
+        </w:rPr>
+        <w:t xml:space="preserve">, Flask, </w:t>
+      </w:r>
+      <w:proofErr w:type="spellStart"/>
+      <w:r>
+        <w:rPr>
+          <w:rFonts w:ascii="Helvetica Neue" w:eastAsia="Helvetica Neue" w:hAnsi="Helvetica Neue" w:cs="Helvetica Neue"/>
+          <w:sz w:val="22"/>
+          <w:szCs w:val="22"/>
+        </w:rPr>
+        <w:t>WebSockets</w:t>
+      </w:r>
+      <w:proofErr w:type="spellEnd"/>
+      <w:r>
+        <w:rPr>
+          <w:rFonts w:ascii="Helvetica Neue" w:eastAsia="Helvetica Neue" w:hAnsi="Helvetica Neue" w:cs="Helvetica Neue"/>
+          <w:sz w:val="22"/>
+          <w:szCs w:val="22"/>
+        </w:rPr>
+        <w:t>, Socket.io, Google Cloud Platform, Google App Engine, Google Datastore</w:t>
       </w:r>
     </w:p>
     <w:p>
@@ -621,6 +725,12 @@
           <w:rFonts w:ascii="Helvetica Neue" w:eastAsia="Helvetica Neue" w:hAnsi="Helvetica Neue" w:cs="Helvetica Neue"/>
         </w:rPr>
         <w:t>,</w:t>
+      </w:r>
+      <w:r>
+        <w:rPr>
+          <w:rFonts w:ascii="Helvetica Neue" w:eastAsia="Helvetica Neue" w:hAnsi="Helvetica Neue" w:cs="Helvetica Neue"/>
+        </w:rPr>
+        <w:t xml:space="preserve"> Splunk (SIEM tools),</w:t>
       </w:r>
       <w:r>
         <w:rPr>
@@ -872,7 +982,19 @@
         <w:rPr>
           <w:rFonts w:ascii="Helvetica Neue" w:eastAsia="Helvetica Neue" w:hAnsi="Helvetica Neue" w:cs="Helvetica Neue"/>
         </w:rPr>
-        <w:t>Developed and hosted 7 webinars and 10 training sessions. Designed curriculum to introduce and educate users on key product features, increasing user acquisition and user retention. Coordinated and executed internal workshops for coworkers, providing guidance on how to demonstrate the app to capture new users.</w:t>
+        <w:t>Developed and hosted 7 webinars and 10 training sessions. Designed curriculum to introduce and educate users on key product features, increasing user acquisition and user retention. Coordinated and executed internal workshops for coworkers, demonstrat</w:t>
+      </w:r>
+      <w:r>
+        <w:rPr>
+          <w:rFonts w:ascii="Helvetica Neue" w:eastAsia="Helvetica Neue" w:hAnsi="Helvetica Neue" w:cs="Helvetica Neue"/>
+        </w:rPr>
+        <w:t>ing</w:t>
+      </w:r>
+      <w:r>
+        <w:rPr>
+          <w:rFonts w:ascii="Helvetica Neue" w:eastAsia="Helvetica Neue" w:hAnsi="Helvetica Neue" w:cs="Helvetica Neue"/>
+        </w:rPr>
+        <w:t xml:space="preserve"> the app to capture new users.</w:t>
       </w:r>
     </w:p>
     <w:p>
@@ -1062,7 +1184,37 @@
         <w:rPr>
           <w:rFonts w:ascii="Helvetica Neue" w:eastAsia="Helvetica Neue" w:hAnsi="Helvetica Neue" w:cs="Helvetica Neue"/>
         </w:rPr>
-        <w:t>Completed 10 client-created and 30 automated tickets per day, ensuring high rates of client satisfaction.</w:t>
+        <w:t xml:space="preserve">Used </w:t>
+      </w:r>
+      <w:r>
+        <w:rPr>
+          <w:rFonts w:ascii="Helvetica Neue" w:eastAsia="Helvetica Neue" w:hAnsi="Helvetica Neue" w:cs="Helvetica Neue"/>
+        </w:rPr>
+        <w:t xml:space="preserve">leading </w:t>
+      </w:r>
+      <w:r>
+        <w:rPr>
+          <w:rFonts w:ascii="Helvetica Neue" w:eastAsia="Helvetica Neue" w:hAnsi="Helvetica Neue" w:cs="Helvetica Neue"/>
+        </w:rPr>
+        <w:t xml:space="preserve">cybersecurity </w:t>
+      </w:r>
+      <w:r>
+        <w:rPr>
+          <w:rFonts w:ascii="Helvetica Neue" w:eastAsia="Helvetica Neue" w:hAnsi="Helvetica Neue" w:cs="Helvetica Neue"/>
+        </w:rPr>
+        <w:t>tools and applications</w:t>
+      </w:r>
+      <w:r>
+        <w:rPr>
+          <w:rFonts w:ascii="Helvetica Neue" w:eastAsia="Helvetica Neue" w:hAnsi="Helvetica Neue" w:cs="Helvetica Neue"/>
+        </w:rPr>
+        <w:t xml:space="preserve"> </w:t>
+      </w:r>
+      <w:r>
+        <w:rPr>
+          <w:rFonts w:ascii="Helvetica Neue" w:eastAsia="Helvetica Neue" w:hAnsi="Helvetica Neue" w:cs="Helvetica Neue"/>
+        </w:rPr>
+        <w:t>to manage, monitor, and implement IT and network infrastructure for medical offices and other businesses.</w:t>
       </w:r>
     </w:p>
     <w:p>
@@ -1084,6 +1236,28 @@
         <w:rPr>
           <w:rFonts w:ascii="Helvetica Neue" w:eastAsia="Helvetica Neue" w:hAnsi="Helvetica Neue" w:cs="Helvetica Neue"/>
         </w:rPr>
+        <w:t>Completed 10 client-created and 30 automated tickets per day, ensuring high rates of client satisfaction.</w:t>
+      </w:r>
+    </w:p>
+    <w:p>
+      <w:pPr>
+        <w:numPr>
+          <w:ilvl w:val="0"/>
+          <w:numId w:val="1"/>
+        </w:numPr>
+        <w:tabs>
+          <w:tab w:val="right" w:pos="9360"/>
+        </w:tabs>
+        <w:spacing w:line="240" w:lineRule="auto"/>
+        <w:ind w:left="360" w:hanging="270"/>
+        <w:rPr>
+          <w:rFonts w:ascii="Helvetica Neue" w:eastAsia="Helvetica Neue" w:hAnsi="Helvetica Neue" w:cs="Helvetica Neue"/>
+        </w:rPr>
+      </w:pPr>
+      <w:r>
+        <w:rPr>
+          <w:rFonts w:ascii="Helvetica Neue" w:eastAsia="Helvetica Neue" w:hAnsi="Helvetica Neue" w:cs="Helvetica Neue"/>
+        </w:rPr>
         <w:t>Completed other projects as needed, such as evaluating new software for clients.</w:t>
       </w:r>
     </w:p>
@@ -1120,6 +1294,19 @@
         </w:rPr>
         <w:t>Continued on next page.</w:t>
       </w:r>
+    </w:p>
+    <w:p>
+      <w:pPr>
+        <w:tabs>
+          <w:tab w:val="right" w:pos="9360"/>
+        </w:tabs>
+        <w:spacing w:line="240" w:lineRule="auto"/>
+        <w:rPr>
+          <w:rFonts w:ascii="Helvetica Neue" w:eastAsia="Helvetica Neue" w:hAnsi="Helvetica Neue" w:cs="Helvetica Neue"/>
+          <w:sz w:val="20"/>
+          <w:szCs w:val="20"/>
+        </w:rPr>
+      </w:pPr>
     </w:p>
     <w:p>
       <w:pPr>
@@ -1278,7 +1465,25 @@
         <w:rPr>
           <w:rFonts w:ascii="Helvetica Neue" w:eastAsia="Helvetica Neue" w:hAnsi="Helvetica Neue" w:cs="Helvetica Neue"/>
         </w:rPr>
-        <w:t>Generated increased sales by potential $500 sales into $2,000 sales, selling over $1,000,000 of product and services in the first year.</w:t>
+        <w:t>I</w:t>
+      </w:r>
+      <w:r>
+        <w:rPr>
+          <w:rFonts w:ascii="Helvetica Neue" w:eastAsia="Helvetica Neue" w:hAnsi="Helvetica Neue" w:cs="Helvetica Neue"/>
+        </w:rPr>
+        <w:t xml:space="preserve">ncreased sales by </w:t>
+      </w:r>
+      <w:r>
+        <w:rPr>
+          <w:rFonts w:ascii="Helvetica Neue" w:eastAsia="Helvetica Neue" w:hAnsi="Helvetica Neue" w:cs="Helvetica Neue"/>
+        </w:rPr>
+        <w:t xml:space="preserve">turning </w:t>
+      </w:r>
+      <w:r>
+        <w:rPr>
+          <w:rFonts w:ascii="Helvetica Neue" w:eastAsia="Helvetica Neue" w:hAnsi="Helvetica Neue" w:cs="Helvetica Neue"/>
+        </w:rPr>
+        <w:t>potential $500 sales into $2,000 sales, selling over $1,000,000 of product and services in the first year.</w:t>
       </w:r>
     </w:p>
     <w:p>
@@ -1741,6 +1946,151 @@
     </w:p>
     <w:p>
       <w:pPr>
+        <w:tabs>
+          <w:tab w:val="right" w:pos="9360"/>
+        </w:tabs>
+        <w:spacing w:line="240" w:lineRule="auto"/>
+        <w:rPr>
+          <w:rFonts w:ascii="Helvetica Neue" w:eastAsia="Helvetica Neue" w:hAnsi="Helvetica Neue" w:cs="Helvetica Neue"/>
+          <w:sz w:val="8"/>
+          <w:szCs w:val="8"/>
+        </w:rPr>
+      </w:pPr>
+    </w:p>
+    <w:p>
+      <w:pPr>
+        <w:tabs>
+          <w:tab w:val="right" w:pos="10800"/>
+        </w:tabs>
+        <w:spacing w:line="240" w:lineRule="auto"/>
+        <w:rPr>
+          <w:rFonts w:ascii="Helvetica Neue" w:eastAsia="Helvetica Neue" w:hAnsi="Helvetica Neue" w:cs="Helvetica Neue"/>
+        </w:rPr>
+      </w:pPr>
+      <w:r>
+        <w:rPr>
+          <w:rFonts w:ascii="Helvetica Neue" w:eastAsia="Helvetica Neue" w:hAnsi="Helvetica Neue" w:cs="Helvetica Neue"/>
+          <w:b/>
+        </w:rPr>
+        <w:t>Project Just Because</w:t>
+      </w:r>
+      <w:r>
+        <w:rPr>
+          <w:rFonts w:ascii="Helvetica Neue" w:eastAsia="Helvetica Neue" w:hAnsi="Helvetica Neue" w:cs="Helvetica Neue"/>
+        </w:rPr>
+        <w:t>, Hopkinton, MA</w:t>
+      </w:r>
+      <w:r>
+        <w:rPr>
+          <w:rFonts w:ascii="Helvetica Neue" w:eastAsia="Helvetica Neue" w:hAnsi="Helvetica Neue" w:cs="Helvetica Neue"/>
+        </w:rPr>
+        <w:tab/>
+        <w:t>March 2025 – Present</w:t>
+      </w:r>
+    </w:p>
+    <w:p>
+      <w:pPr>
+        <w:pStyle w:val="ListParagraph"/>
+        <w:numPr>
+          <w:ilvl w:val="0"/>
+          <w:numId w:val="6"/>
+        </w:numPr>
+        <w:tabs>
+          <w:tab w:val="right" w:pos="9360"/>
+        </w:tabs>
+        <w:spacing w:line="240" w:lineRule="auto"/>
+        <w:rPr>
+          <w:rFonts w:ascii="Helvetica Neue" w:eastAsia="Helvetica Neue" w:hAnsi="Helvetica Neue" w:cs="Helvetica Neue"/>
+        </w:rPr>
+      </w:pPr>
+      <w:r>
+        <w:rPr>
+          <w:rFonts w:ascii="Helvetica Neue" w:eastAsia="Helvetica Neue" w:hAnsi="Helvetica Neue" w:cs="Helvetica Neue"/>
+        </w:rPr>
+        <w:t>Assisted at food bank: tracked inventory of food and supplies; restocked and packaged goods.</w:t>
+      </w:r>
+    </w:p>
+    <w:p>
+      <w:pPr>
+        <w:tabs>
+          <w:tab w:val="right" w:pos="10800"/>
+        </w:tabs>
+        <w:spacing w:line="240" w:lineRule="auto"/>
+        <w:rPr>
+          <w:rFonts w:ascii="Helvetica Neue" w:eastAsia="Helvetica Neue" w:hAnsi="Helvetica Neue" w:cs="Helvetica Neue"/>
+        </w:rPr>
+      </w:pPr>
+      <w:r>
+        <w:rPr>
+          <w:rFonts w:ascii="Helvetica Neue" w:eastAsia="Helvetica Neue" w:hAnsi="Helvetica Neue" w:cs="Helvetica Neue"/>
+          <w:b/>
+        </w:rPr>
+        <w:t>Allston Brighton Community Development Corporation</w:t>
+      </w:r>
+      <w:r>
+        <w:rPr>
+          <w:rFonts w:ascii="Helvetica Neue" w:eastAsia="Helvetica Neue" w:hAnsi="Helvetica Neue" w:cs="Helvetica Neue"/>
+          <w:bCs/>
+        </w:rPr>
+        <w:t xml:space="preserve">, </w:t>
+      </w:r>
+      <w:r>
+        <w:rPr>
+          <w:rFonts w:ascii="Helvetica Neue" w:eastAsia="Helvetica Neue" w:hAnsi="Helvetica Neue" w:cs="Helvetica Neue"/>
+        </w:rPr>
+        <w:t>Boston, MA</w:t>
+      </w:r>
+      <w:r>
+        <w:rPr>
+          <w:rFonts w:ascii="Helvetica Neue" w:eastAsia="Helvetica Neue" w:hAnsi="Helvetica Neue" w:cs="Helvetica Neue"/>
+        </w:rPr>
+        <w:tab/>
+        <w:t xml:space="preserve">March 2025 – </w:t>
+      </w:r>
+      <w:r>
+        <w:rPr>
+          <w:rFonts w:ascii="Helvetica Neue" w:eastAsia="Helvetica Neue" w:hAnsi="Helvetica Neue" w:cs="Helvetica Neue"/>
+        </w:rPr>
+        <w:t>May 2025</w:t>
+      </w:r>
+    </w:p>
+    <w:p>
+      <w:pPr>
+        <w:pStyle w:val="ListParagraph"/>
+        <w:numPr>
+          <w:ilvl w:val="0"/>
+          <w:numId w:val="6"/>
+        </w:numPr>
+        <w:tabs>
+          <w:tab w:val="right" w:pos="9360"/>
+        </w:tabs>
+        <w:spacing w:line="240" w:lineRule="auto"/>
+        <w:rPr>
+          <w:rFonts w:ascii="Helvetica Neue" w:eastAsia="Helvetica Neue" w:hAnsi="Helvetica Neue" w:cs="Helvetica Neue"/>
+        </w:rPr>
+      </w:pPr>
+      <w:r>
+        <w:rPr>
+          <w:rFonts w:ascii="Helvetica Neue" w:eastAsia="Helvetica Neue" w:hAnsi="Helvetica Neue" w:cs="Helvetica Neue"/>
+        </w:rPr>
+        <w:t>Worked with children, overseeing after-school activities and enrichment.</w:t>
+      </w:r>
+    </w:p>
+    <w:p>
+      <w:pPr>
+        <w:tabs>
+          <w:tab w:val="right" w:pos="9360"/>
+        </w:tabs>
+        <w:spacing w:line="240" w:lineRule="auto"/>
+        <w:rPr>
+          <w:rFonts w:ascii="Helvetica Neue" w:eastAsia="Helvetica Neue" w:hAnsi="Helvetica Neue" w:cs="Helvetica Neue"/>
+          <w:sz w:val="12"/>
+          <w:szCs w:val="12"/>
+        </w:rPr>
+      </w:pPr>
+    </w:p>
+    <w:p>
+      <w:pPr>
         <w:rPr>
           <w:rFonts w:ascii="Helvetica Neue" w:eastAsia="Helvetica Neue" w:hAnsi="Helvetica Neue" w:cs="Helvetica Neue"/>
           <w:b/>
@@ -1811,7 +2161,21 @@
         <w:rPr>
           <w:rFonts w:ascii="Helvetica Neue" w:eastAsia="Helvetica Neue" w:hAnsi="Helvetica Neue" w:cs="Helvetica Neue"/>
         </w:rPr>
-        <w:t>Developed full-stack app, using Flutter (Dart) for frontend, and FastAPI Python server hosted on Google App Engine for backend, that allows users to download and read eBooks.</w:t>
+        <w:t xml:space="preserve">Developed full-stack app, using Flutter (Dart) for frontend, and </w:t>
+      </w:r>
+      <w:proofErr w:type="spellStart"/>
+      <w:r>
+        <w:rPr>
+          <w:rFonts w:ascii="Helvetica Neue" w:eastAsia="Helvetica Neue" w:hAnsi="Helvetica Neue" w:cs="Helvetica Neue"/>
+        </w:rPr>
+        <w:t>FastAPI</w:t>
+      </w:r>
+      <w:proofErr w:type="spellEnd"/>
+      <w:r>
+        <w:rPr>
+          <w:rFonts w:ascii="Helvetica Neue" w:eastAsia="Helvetica Neue" w:hAnsi="Helvetica Neue" w:cs="Helvetica Neue"/>
+        </w:rPr>
+        <w:t xml:space="preserve"> Python server hosted on Google App Engine for backend, that allows users to download and read eBooks.</w:t>
       </w:r>
     </w:p>
     <w:p>
@@ -1833,7 +2197,21 @@
         <w:rPr>
           <w:rFonts w:ascii="Helvetica Neue" w:eastAsia="Helvetica Neue" w:hAnsi="Helvetica Neue" w:cs="Helvetica Neue"/>
         </w:rPr>
-        <w:t>Implemented BLoC for state management for client app.</w:t>
+        <w:t xml:space="preserve">Implemented </w:t>
+      </w:r>
+      <w:proofErr w:type="spellStart"/>
+      <w:r>
+        <w:rPr>
+          <w:rFonts w:ascii="Helvetica Neue" w:eastAsia="Helvetica Neue" w:hAnsi="Helvetica Neue" w:cs="Helvetica Neue"/>
+        </w:rPr>
+        <w:t>BLoC</w:t>
+      </w:r>
+      <w:proofErr w:type="spellEnd"/>
+      <w:r>
+        <w:rPr>
+          <w:rFonts w:ascii="Helvetica Neue" w:eastAsia="Helvetica Neue" w:hAnsi="Helvetica Neue" w:cs="Helvetica Neue"/>
+        </w:rPr>
+        <w:t xml:space="preserve"> for state management for client app.</w:t>
       </w:r>
     </w:p>
     <w:p>
@@ -1855,7 +2233,21 @@
         <w:rPr>
           <w:rFonts w:ascii="Helvetica Neue" w:eastAsia="Helvetica Neue" w:hAnsi="Helvetica Neue" w:cs="Helvetica Neue"/>
         </w:rPr>
-        <w:t>Google Cloud Datastore database to allow users to manage, organize, and retrieve ebooks.</w:t>
+        <w:t xml:space="preserve">Google Cloud Datastore database to allow users to manage, organize, and retrieve </w:t>
+      </w:r>
+      <w:proofErr w:type="spellStart"/>
+      <w:r>
+        <w:rPr>
+          <w:rFonts w:ascii="Helvetica Neue" w:eastAsia="Helvetica Neue" w:hAnsi="Helvetica Neue" w:cs="Helvetica Neue"/>
+        </w:rPr>
+        <w:t>ebooks</w:t>
+      </w:r>
+      <w:proofErr w:type="spellEnd"/>
+      <w:r>
+        <w:rPr>
+          <w:rFonts w:ascii="Helvetica Neue" w:eastAsia="Helvetica Neue" w:hAnsi="Helvetica Neue" w:cs="Helvetica Neue"/>
+        </w:rPr>
+        <w:t>.</w:t>
       </w:r>
     </w:p>
     <w:p>
@@ -1877,7 +2269,21 @@
         <w:rPr>
           <w:rFonts w:ascii="Helvetica Neue" w:eastAsia="Helvetica Neue" w:hAnsi="Helvetica Neue" w:cs="Helvetica Neue"/>
         </w:rPr>
-        <w:t>REST API requests (built in Python using Flask through FastAPI) for client to communicate with server.</w:t>
+        <w:t xml:space="preserve">REST API requests (built in Python using Flask through </w:t>
+      </w:r>
+      <w:proofErr w:type="spellStart"/>
+      <w:r>
+        <w:rPr>
+          <w:rFonts w:ascii="Helvetica Neue" w:eastAsia="Helvetica Neue" w:hAnsi="Helvetica Neue" w:cs="Helvetica Neue"/>
+        </w:rPr>
+        <w:t>FastAPI</w:t>
+      </w:r>
+      <w:proofErr w:type="spellEnd"/>
+      <w:r>
+        <w:rPr>
+          <w:rFonts w:ascii="Helvetica Neue" w:eastAsia="Helvetica Neue" w:hAnsi="Helvetica Neue" w:cs="Helvetica Neue"/>
+        </w:rPr>
+        <w:t>) for client to communicate with server.</w:t>
       </w:r>
     </w:p>
     <w:p>
@@ -1899,7 +2305,21 @@
         <w:rPr>
           <w:rFonts w:ascii="Helvetica Neue" w:eastAsia="Helvetica Neue" w:hAnsi="Helvetica Neue" w:cs="Helvetica Neue"/>
         </w:rPr>
-        <w:t>Authentication through Firebase to ensure only authorized users can download new ebooks.</w:t>
+        <w:t xml:space="preserve">Authentication through Firebase to ensure only authorized users can download new </w:t>
+      </w:r>
+      <w:proofErr w:type="spellStart"/>
+      <w:r>
+        <w:rPr>
+          <w:rFonts w:ascii="Helvetica Neue" w:eastAsia="Helvetica Neue" w:hAnsi="Helvetica Neue" w:cs="Helvetica Neue"/>
+        </w:rPr>
+        <w:t>ebooks</w:t>
+      </w:r>
+      <w:proofErr w:type="spellEnd"/>
+      <w:r>
+        <w:rPr>
+          <w:rFonts w:ascii="Helvetica Neue" w:eastAsia="Helvetica Neue" w:hAnsi="Helvetica Neue" w:cs="Helvetica Neue"/>
+        </w:rPr>
+        <w:t>.</w:t>
       </w:r>
     </w:p>
     <w:p>
@@ -1921,7 +2341,21 @@
         <w:rPr>
           <w:rFonts w:ascii="Helvetica Neue" w:eastAsia="Helvetica Neue" w:hAnsi="Helvetica Neue" w:cs="Helvetica Neue"/>
         </w:rPr>
-        <w:t>Created page divider algorithms to read and render ebooks. It worked by rendering a virtual version of the book, counting the number and height of lines, and using that to determine the point of division in the text.</w:t>
+        <w:t xml:space="preserve">Created page divider algorithms to read and render </w:t>
+      </w:r>
+      <w:proofErr w:type="spellStart"/>
+      <w:r>
+        <w:rPr>
+          <w:rFonts w:ascii="Helvetica Neue" w:eastAsia="Helvetica Neue" w:hAnsi="Helvetica Neue" w:cs="Helvetica Neue"/>
+        </w:rPr>
+        <w:t>ebooks</w:t>
+      </w:r>
+      <w:proofErr w:type="spellEnd"/>
+      <w:r>
+        <w:rPr>
+          <w:rFonts w:ascii="Helvetica Neue" w:eastAsia="Helvetica Neue" w:hAnsi="Helvetica Neue" w:cs="Helvetica Neue"/>
+        </w:rPr>
+        <w:t>. It worked by rendering a virtual version of the book, counting the number and height of lines, and using that to determine the point of division in the text.</w:t>
       </w:r>
     </w:p>
     <w:p>
@@ -1979,7 +2413,35 @@
         <w:rPr>
           <w:rFonts w:ascii="Helvetica Neue" w:eastAsia="Helvetica Neue" w:hAnsi="Helvetica Neue" w:cs="Helvetica Neue"/>
         </w:rPr>
-        <w:t>Developed full-stack app, using Flutter (Dart with BLoC) for frontend, and FastAPI Python server hosted on Google App Engine for backend, that allows users to play Boggle in real-time with friends online.</w:t>
+        <w:t xml:space="preserve">Developed full-stack app, using Flutter (Dart with </w:t>
+      </w:r>
+      <w:proofErr w:type="spellStart"/>
+      <w:r>
+        <w:rPr>
+          <w:rFonts w:ascii="Helvetica Neue" w:eastAsia="Helvetica Neue" w:hAnsi="Helvetica Neue" w:cs="Helvetica Neue"/>
+        </w:rPr>
+        <w:t>BLoC</w:t>
+      </w:r>
+      <w:proofErr w:type="spellEnd"/>
+      <w:r>
+        <w:rPr>
+          <w:rFonts w:ascii="Helvetica Neue" w:eastAsia="Helvetica Neue" w:hAnsi="Helvetica Neue" w:cs="Helvetica Neue"/>
+        </w:rPr>
+        <w:t xml:space="preserve">) for frontend, and </w:t>
+      </w:r>
+      <w:proofErr w:type="spellStart"/>
+      <w:r>
+        <w:rPr>
+          <w:rFonts w:ascii="Helvetica Neue" w:eastAsia="Helvetica Neue" w:hAnsi="Helvetica Neue" w:cs="Helvetica Neue"/>
+        </w:rPr>
+        <w:t>FastAPI</w:t>
+      </w:r>
+      <w:proofErr w:type="spellEnd"/>
+      <w:r>
+        <w:rPr>
+          <w:rFonts w:ascii="Helvetica Neue" w:eastAsia="Helvetica Neue" w:hAnsi="Helvetica Neue" w:cs="Helvetica Neue"/>
+        </w:rPr>
+        <w:t xml:space="preserve"> Python server hosted on Google App Engine for backend, that allows users to play Boggle in real-time with friends online.</w:t>
       </w:r>
     </w:p>
     <w:p>
@@ -2001,7 +2463,7 @@
         <w:rPr>
           <w:rFonts w:ascii="Helvetica Neue" w:eastAsia="Helvetica Neue" w:hAnsi="Helvetica Neue" w:cs="Helvetica Neue"/>
         </w:rPr>
-        <w:t>Managed shared memory used by a multi-threaded server with coarse-grained locks, to store player and game data.</w:t>
+        <w:t>Managed shared memory used by a multi-threaded server with coarse-grained locks to store game data.</w:t>
       </w:r>
     </w:p>
     <w:p>
@@ -2045,7 +2507,21 @@
         <w:rPr>
           <w:rFonts w:ascii="Helvetica Neue" w:eastAsia="Helvetica Neue" w:hAnsi="Helvetica Neue" w:cs="Helvetica Neue"/>
         </w:rPr>
-        <w:t>Used graph data structures (i.e. a trie), and wrote path-finding algorithms to efficiently traverse through the Boggle words solution space and find all possible words, handle game events, and calculate game scores.</w:t>
+        <w:t xml:space="preserve">Used graph data structures (i.e. a </w:t>
+      </w:r>
+      <w:proofErr w:type="spellStart"/>
+      <w:r>
+        <w:rPr>
+          <w:rFonts w:ascii="Helvetica Neue" w:eastAsia="Helvetica Neue" w:hAnsi="Helvetica Neue" w:cs="Helvetica Neue"/>
+        </w:rPr>
+        <w:t>trie</w:t>
+      </w:r>
+      <w:proofErr w:type="spellEnd"/>
+      <w:r>
+        <w:rPr>
+          <w:rFonts w:ascii="Helvetica Neue" w:eastAsia="Helvetica Neue" w:hAnsi="Helvetica Neue" w:cs="Helvetica Neue"/>
+        </w:rPr>
+        <w:t>), and wrote path-finding algorithms to efficiently traverse through the Boggle words solution space and find all possible words, handle game events, and calculate game scores.</w:t>
       </w:r>
     </w:p>
     <w:p>
@@ -2103,7 +2579,35 @@
         <w:rPr>
           <w:rFonts w:ascii="Helvetica Neue" w:eastAsia="Helvetica Neue" w:hAnsi="Helvetica Neue" w:cs="Helvetica Neue"/>
         </w:rPr>
-        <w:t>Developed full-stack app, using Flutter (Dart with BLoC) for frontend, and FastAPI server with Socket.io hosted on Google App Engine for backend that allowed users to play a real-time trivia game online.</w:t>
+        <w:t xml:space="preserve">Developed full-stack app, using Flutter (Dart with </w:t>
+      </w:r>
+      <w:proofErr w:type="spellStart"/>
+      <w:r>
+        <w:rPr>
+          <w:rFonts w:ascii="Helvetica Neue" w:eastAsia="Helvetica Neue" w:hAnsi="Helvetica Neue" w:cs="Helvetica Neue"/>
+        </w:rPr>
+        <w:t>BLoC</w:t>
+      </w:r>
+      <w:proofErr w:type="spellEnd"/>
+      <w:r>
+        <w:rPr>
+          <w:rFonts w:ascii="Helvetica Neue" w:eastAsia="Helvetica Neue" w:hAnsi="Helvetica Neue" w:cs="Helvetica Neue"/>
+        </w:rPr>
+        <w:t xml:space="preserve">) for frontend, and </w:t>
+      </w:r>
+      <w:proofErr w:type="spellStart"/>
+      <w:r>
+        <w:rPr>
+          <w:rFonts w:ascii="Helvetica Neue" w:eastAsia="Helvetica Neue" w:hAnsi="Helvetica Neue" w:cs="Helvetica Neue"/>
+        </w:rPr>
+        <w:t>FastAPI</w:t>
+      </w:r>
+      <w:proofErr w:type="spellEnd"/>
+      <w:r>
+        <w:rPr>
+          <w:rFonts w:ascii="Helvetica Neue" w:eastAsia="Helvetica Neue" w:hAnsi="Helvetica Neue" w:cs="Helvetica Neue"/>
+        </w:rPr>
+        <w:t xml:space="preserve"> server with Socket.io hosted on Google App Engine for backend that allowed users to play a real-time trivia game online.</w:t>
       </w:r>
     </w:p>
     <w:p>
@@ -2147,25 +2651,26 @@
         <w:rPr>
           <w:rFonts w:ascii="Helvetica Neue" w:eastAsia="Helvetica Neue" w:hAnsi="Helvetica Neue" w:cs="Helvetica Neue"/>
         </w:rPr>
-        <w:t>Multi-client real-time synchronization with the server managing shared state, maintaining client-server communication using WebSockets, allowing real-time communication.</w:t>
-      </w:r>
-    </w:p>
-    <w:p>
-      <w:pPr>
-        <w:tabs>
-          <w:tab w:val="right" w:pos="9360"/>
-        </w:tabs>
-        <w:spacing w:line="240" w:lineRule="auto"/>
-        <w:rPr>
-          <w:rFonts w:ascii="Helvetica Neue" w:eastAsia="Helvetica Neue" w:hAnsi="Helvetica Neue" w:cs="Helvetica Neue"/>
-          <w:sz w:val="16"/>
-          <w:szCs w:val="16"/>
-        </w:rPr>
-      </w:pPr>
+        <w:t xml:space="preserve">Multi-client real-time synchronization with the server managing shared state, maintaining client-server communication using </w:t>
+      </w:r>
+      <w:proofErr w:type="spellStart"/>
+      <w:r>
+        <w:rPr>
+          <w:rFonts w:ascii="Helvetica Neue" w:eastAsia="Helvetica Neue" w:hAnsi="Helvetica Neue" w:cs="Helvetica Neue"/>
+        </w:rPr>
+        <w:t>WebSockets</w:t>
+      </w:r>
+      <w:proofErr w:type="spellEnd"/>
+      <w:r>
+        <w:rPr>
+          <w:rFonts w:ascii="Helvetica Neue" w:eastAsia="Helvetica Neue" w:hAnsi="Helvetica Neue" w:cs="Helvetica Neue"/>
+        </w:rPr>
+        <w:t>, allowing real-time communication.</w:t>
+      </w:r>
     </w:p>
     <w:sectPr>
       <w:pgSz w:w="12240" w:h="15840"/>
-      <w:pgMar w:top="630" w:right="720" w:bottom="720" w:left="720" w:header="720" w:footer="720" w:gutter="0"/>
+      <w:pgMar w:top="360" w:right="720" w:bottom="360" w:left="720" w:header="720" w:footer="720" w:gutter="0"/>
       <w:pgNumType w:start="1"/>
       <w:cols w:space="720"/>
     </w:sectPr>
@@ -2628,6 +3133,119 @@
     </w:lvl>
   </w:abstractNum>
   <w:abstractNum w:abstractNumId="4" w15:restartNumberingAfterBreak="0">
+    <w:nsid w:val="64DC109A"/>
+    <w:multiLevelType w:val="hybridMultilevel"/>
+    <w:tmpl w:val="D1AC3B9A"/>
+    <w:lvl w:ilvl="0" w:tplc="04090001">
+      <w:start w:val="1"/>
+      <w:numFmt w:val="bullet"/>
+      <w:lvlText w:val=""/>
+      <w:lvlJc w:val="left"/>
+      <w:pPr>
+        <w:ind w:left="720" w:hanging="360"/>
+      </w:pPr>
+      <w:rPr>
+        <w:rFonts w:ascii="Symbol" w:hAnsi="Symbol" w:hint="default"/>
+      </w:rPr>
+    </w:lvl>
+    <w:lvl w:ilvl="1" w:tplc="04090003" w:tentative="1">
+      <w:start w:val="1"/>
+      <w:numFmt w:val="bullet"/>
+      <w:lvlText w:val="o"/>
+      <w:lvlJc w:val="left"/>
+      <w:pPr>
+        <w:ind w:left="1440" w:hanging="360"/>
+      </w:pPr>
+      <w:rPr>
+        <w:rFonts w:ascii="Courier New" w:hAnsi="Courier New" w:cs="Courier New" w:hint="default"/>
+      </w:rPr>
+    </w:lvl>
+    <w:lvl w:ilvl="2" w:tplc="04090005" w:tentative="1">
+      <w:start w:val="1"/>
+      <w:numFmt w:val="bullet"/>
+      <w:lvlText w:val=""/>
+      <w:lvlJc w:val="left"/>
+      <w:pPr>
+        <w:ind w:left="2160" w:hanging="360"/>
+      </w:pPr>
+      <w:rPr>
+        <w:rFonts w:ascii="Wingdings" w:hAnsi="Wingdings" w:hint="default"/>
+      </w:rPr>
+    </w:lvl>
+    <w:lvl w:ilvl="3" w:tplc="04090001" w:tentative="1">
+      <w:start w:val="1"/>
+      <w:numFmt w:val="bullet"/>
+      <w:lvlText w:val=""/>
+      <w:lvlJc w:val="left"/>
+      <w:pPr>
+        <w:ind w:left="2880" w:hanging="360"/>
+      </w:pPr>
+      <w:rPr>
+        <w:rFonts w:ascii="Symbol" w:hAnsi="Symbol" w:hint="default"/>
+      </w:rPr>
+    </w:lvl>
+    <w:lvl w:ilvl="4" w:tplc="04090003" w:tentative="1">
+      <w:start w:val="1"/>
+      <w:numFmt w:val="bullet"/>
+      <w:lvlText w:val="o"/>
+      <w:lvlJc w:val="left"/>
+      <w:pPr>
+        <w:ind w:left="3600" w:hanging="360"/>
+      </w:pPr>
+      <w:rPr>
+        <w:rFonts w:ascii="Courier New" w:hAnsi="Courier New" w:cs="Courier New" w:hint="default"/>
+      </w:rPr>
+    </w:lvl>
+    <w:lvl w:ilvl="5" w:tplc="04090005" w:tentative="1">
+      <w:start w:val="1"/>
+      <w:numFmt w:val="bullet"/>
+      <w:lvlText w:val=""/>
+      <w:lvlJc w:val="left"/>
+      <w:pPr>
+        <w:ind w:left="4320" w:hanging="360"/>
+      </w:pPr>
+      <w:rPr>
+        <w:rFonts w:ascii="Wingdings" w:hAnsi="Wingdings" w:hint="default"/>
+      </w:rPr>
+    </w:lvl>
+    <w:lvl w:ilvl="6" w:tplc="04090001" w:tentative="1">
+      <w:start w:val="1"/>
+      <w:numFmt w:val="bullet"/>
+      <w:lvlText w:val=""/>
+      <w:lvlJc w:val="left"/>
+      <w:pPr>
+        <w:ind w:left="5040" w:hanging="360"/>
+      </w:pPr>
+      <w:rPr>
+        <w:rFonts w:ascii="Symbol" w:hAnsi="Symbol" w:hint="default"/>
+      </w:rPr>
+    </w:lvl>
+    <w:lvl w:ilvl="7" w:tplc="04090003" w:tentative="1">
+      <w:start w:val="1"/>
+      <w:numFmt w:val="bullet"/>
+      <w:lvlText w:val="o"/>
+      <w:lvlJc w:val="left"/>
+      <w:pPr>
+        <w:ind w:left="5760" w:hanging="360"/>
+      </w:pPr>
+      <w:rPr>
+        <w:rFonts w:ascii="Courier New" w:hAnsi="Courier New" w:cs="Courier New" w:hint="default"/>
+      </w:rPr>
+    </w:lvl>
+    <w:lvl w:ilvl="8" w:tplc="04090005" w:tentative="1">
+      <w:start w:val="1"/>
+      <w:numFmt w:val="bullet"/>
+      <w:lvlText w:val=""/>
+      <w:lvlJc w:val="left"/>
+      <w:pPr>
+        <w:ind w:left="6480" w:hanging="360"/>
+      </w:pPr>
+      <w:rPr>
+        <w:rFonts w:ascii="Wingdings" w:hAnsi="Wingdings" w:hint="default"/>
+      </w:rPr>
+    </w:lvl>
+  </w:abstractNum>
+  <w:abstractNum w:abstractNumId="5" w15:restartNumberingAfterBreak="0">
     <w:nsid w:val="7C0101C5"/>
     <w:multiLevelType w:val="multilevel"/>
     <w:tmpl w:val="07E67706"/>
@@ -2750,10 +3368,13 @@
     <w:abstractNumId w:val="0"/>
   </w:num>
   <w:num w:numId="4" w16cid:durableId="1294022753">
-    <w:abstractNumId w:val="4"/>
+    <w:abstractNumId w:val="5"/>
   </w:num>
   <w:num w:numId="5" w16cid:durableId="890924170">
     <w:abstractNumId w:val="1"/>
+  </w:num>
+  <w:num w:numId="6" w16cid:durableId="1924562517">
+    <w:abstractNumId w:val="4"/>
   </w:num>
 </w:numbering>
 </file>

</xml_diff>